<commit_message>
RAM2-UserManual.docx - revs to draft 3 (draft 4) SPOT - screen captures, draft 1 (in prog)
</commit_message>
<xml_diff>
--- a/Manuals/SPOT-UserManual.docx
+++ b/Manuals/SPOT-UserManual.docx
@@ -2,7 +2,6 @@
 <file path=word/document.xml><?xml version="1.0" encoding="utf-8"?>
 <w:document xmlns:wpc="http://schemas.microsoft.com/office/word/2010/wordprocessingCanvas" xmlns:cx="http://schemas.microsoft.com/office/drawing/2014/chartex" xmlns:cx1="http://schemas.microsoft.com/office/drawing/2015/9/8/chartex" xmlns:cx2="http://schemas.microsoft.com/office/drawing/2015/10/21/chartex" xmlns:cx3="http://schemas.microsoft.com/office/drawing/2016/5/9/chartex" xmlns:cx4="http://schemas.microsoft.com/office/drawing/2016/5/10/chartex" xmlns:cx5="http://schemas.microsoft.com/office/drawing/2016/5/11/chartex" xmlns:cx6="http://schemas.microsoft.com/office/drawing/2016/5/12/chartex" xmlns:cx7="http://schemas.microsoft.com/office/drawing/2016/5/13/chartex" xmlns:cx8="http://schemas.microsoft.com/office/drawing/2016/5/14/chartex" xmlns:mc="http://schemas.openxmlformats.org/markup-compatibility/2006" xmlns:aink="http://schemas.microsoft.com/office/drawing/2016/ink" xmlns:am3d="http://schemas.microsoft.com/office/drawing/2017/model3d" xmlns:o="urn:schemas-microsoft-com:office:office" xmlns:r="http://schemas.openxmlformats.org/officeDocument/2006/relationships" xmlns:m="http://schemas.openxmlformats.org/officeDocument/2006/math" xmlns:v="urn:schemas-microsoft-com:vml" xmlns:wp14="http://schemas.microsoft.com/office/word/2010/wordprocessingDrawing" xmlns:wp="http://schemas.openxmlformats.org/drawingml/2006/wordprocessingDrawing" xmlns:w10="urn:schemas-microsoft-com:office:word" xmlns:w="http://schemas.openxmlformats.org/wordprocessingml/2006/main" xmlns:w14="http://schemas.microsoft.com/office/word/2010/wordml" xmlns:w15="http://schemas.microsoft.com/office/word/2012/wordml" xmlns:w16cid="http://schemas.microsoft.com/office/word/2016/wordml/cid" xmlns:w16se="http://schemas.microsoft.com/office/word/2015/wordml/symex" xmlns:wpg="http://schemas.microsoft.com/office/word/2010/wordprocessingGroup" xmlns:wpi="http://schemas.microsoft.com/office/word/2010/wordprocessingInk" xmlns:wne="http://schemas.microsoft.com/office/word/2006/wordml" xmlns:wps="http://schemas.microsoft.com/office/word/2010/wordprocessingShape" mc:Ignorable="w14 w15 w16se w16cid wp14">
   <w:body>
-    <w:p/>
     <w:p>
       <w:pPr>
         <w:pStyle w:val="Heading1"/>
@@ -11,7 +10,6 @@
         <w:rPr>
           <w:lang w:val="en-US"/>
         </w:rPr>
-        <w:lastRenderedPageBreak/>
         <w:t>Introduction</w:t>
       </w:r>
     </w:p>
@@ -58,13 +56,7 @@
         <w:rPr>
           <w:lang w:val="en-US"/>
         </w:rPr>
-        <w:t xml:space="preserve">Scan an asset for vulnerabilities before deployment to </w:t>
-      </w:r>
-      <w:r>
-        <w:rPr>
-          <w:lang w:val="en-US"/>
-        </w:rPr>
-        <w:t>factory-floor</w:t>
+        <w:t>Scan an asset for vulnerabilities before deployment to factory-floor</w:t>
       </w:r>
     </w:p>
     <w:p>
@@ -97,13 +89,7 @@
         <w:rPr>
           <w:lang w:val="en-US"/>
         </w:rPr>
-        <w:t>vulnerabilities</w:t>
-      </w:r>
-      <w:r>
-        <w:rPr>
-          <w:lang w:val="en-US"/>
-        </w:rPr>
-        <w:t xml:space="preserve">, </w:t>
+        <w:t xml:space="preserve">vulnerabilities, </w:t>
       </w:r>
       <w:r>
         <w:rPr>
@@ -212,6 +198,7 @@
     <w:p>
       <w:pPr>
         <w:pStyle w:val="img"/>
+        <w:keepNext/>
       </w:pPr>
       <w:r>
         <w:drawing>
@@ -266,6 +253,83 @@
     </w:p>
     <w:p>
       <w:pPr>
+        <w:pStyle w:val="Caption"/>
+      </w:pPr>
+      <w:r>
+        <w:t xml:space="preserve">Figure </w:t>
+      </w:r>
+      <w:fldSimple w:instr=" SEQ Figure \* ARABIC ">
+        <w:r>
+          <w:rPr>
+            <w:noProof/>
+          </w:rPr>
+          <w:t>1</w:t>
+        </w:r>
+      </w:fldSimple>
+      <w:r>
+        <w:rPr>
+          <w:lang w:val="en-US"/>
+        </w:rPr>
+        <w:t xml:space="preserve"> Configure scan</w:t>
+      </w:r>
+    </w:p>
+    <w:p>
+      <w:pPr>
+        <w:pStyle w:val="P"/>
+      </w:pPr>
+    </w:p>
+    <w:p>
+      <w:pPr>
+        <w:pStyle w:val="P"/>
+      </w:pPr>
+      <w:r>
+        <w:t>Network status</w:t>
+      </w:r>
+    </w:p>
+    <w:p>
+      <w:pPr>
+        <w:pStyle w:val="img"/>
+      </w:pPr>
+      <w:r>
+        <w:drawing>
+          <wp:inline distT="0" distB="0" distL="0" distR="0" wp14:anchorId="3E7A99C7" wp14:editId="2DFBE88F">
+            <wp:extent cx="1976755" cy="726007"/>
+            <wp:effectExtent l="0" t="0" r="4445" b="0"/>
+            <wp:docPr id="8" name="Picture 8"/>
+            <wp:cNvGraphicFramePr>
+              <a:graphicFrameLocks xmlns:a="http://schemas.openxmlformats.org/drawingml/2006/main" noChangeAspect="1"/>
+            </wp:cNvGraphicFramePr>
+            <a:graphic xmlns:a="http://schemas.openxmlformats.org/drawingml/2006/main">
+              <a:graphicData uri="http://schemas.openxmlformats.org/drawingml/2006/picture">
+                <pic:pic xmlns:pic="http://schemas.openxmlformats.org/drawingml/2006/picture">
+                  <pic:nvPicPr>
+                    <pic:cNvPr id="1" name=""/>
+                    <pic:cNvPicPr/>
+                  </pic:nvPicPr>
+                  <pic:blipFill>
+                    <a:blip r:embed="rId8"/>
+                    <a:stretch>
+                      <a:fillRect/>
+                    </a:stretch>
+                  </pic:blipFill>
+                  <pic:spPr>
+                    <a:xfrm>
+                      <a:off x="0" y="0"/>
+                      <a:ext cx="2031563" cy="746137"/>
+                    </a:xfrm>
+                    <a:prstGeom prst="rect">
+                      <a:avLst/>
+                    </a:prstGeom>
+                  </pic:spPr>
+                </pic:pic>
+              </a:graphicData>
+            </a:graphic>
+          </wp:inline>
+        </w:drawing>
+      </w:r>
+    </w:p>
+    <w:p>
+      <w:pPr>
         <w:pStyle w:val="Heading1"/>
         <w:rPr>
           <w:lang w:val="en-US"/>
@@ -306,12 +370,30 @@
         <w:pStyle w:val="P"/>
       </w:pPr>
       <w:r>
-        <w:t>Once you start the scan, it progresses in a series of steps. These are shown on the screen, along with the overall progress.</w:t>
+        <w:t>Press Start scanning to start the scan. The scan typically takes a few minutes.</w:t>
+      </w:r>
+    </w:p>
+    <w:p>
+      <w:pPr>
+        <w:pStyle w:val="P"/>
+      </w:pPr>
+      <w:r>
+        <w:t xml:space="preserve">The </w:t>
+      </w:r>
+      <w:r>
+        <w:t>scan progresses in a series of steps. The</w:t>
+      </w:r>
+      <w:r>
+        <w:t xml:space="preserve"> status of the scan as it progresses is </w:t>
+      </w:r>
+      <w:r>
+        <w:t>shown on the screen.</w:t>
       </w:r>
     </w:p>
     <w:p>
       <w:pPr>
         <w:pStyle w:val="img"/>
+        <w:keepNext/>
       </w:pPr>
       <w:r>
         <w:drawing>
@@ -332,7 +414,7 @@
                     </pic:cNvPicPr>
                   </pic:nvPicPr>
                   <pic:blipFill>
-                    <a:blip r:embed="rId8" cstate="print">
+                    <a:blip r:embed="rId9" cstate="print">
                       <a:extLst>
                         <a:ext uri="{28A0092B-C50C-407E-A947-70E740481C1C}">
                           <a14:useLocalDpi xmlns:a14="http://schemas.microsoft.com/office/drawing/2010/main" val="0"/>
@@ -366,6 +448,28 @@
     </w:p>
     <w:p>
       <w:pPr>
+        <w:pStyle w:val="Caption"/>
+      </w:pPr>
+      <w:r>
+        <w:t xml:space="preserve">Figure </w:t>
+      </w:r>
+      <w:fldSimple w:instr=" SEQ Figure \* ARABIC ">
+        <w:r>
+          <w:rPr>
+            <w:noProof/>
+          </w:rPr>
+          <w:t>2</w:t>
+        </w:r>
+      </w:fldSimple>
+      <w:r>
+        <w:rPr>
+          <w:lang w:val="en-US"/>
+        </w:rPr>
+        <w:t xml:space="preserve"> Start scan</w:t>
+      </w:r>
+    </w:p>
+    <w:p>
+      <w:pPr>
         <w:pStyle w:val="P"/>
       </w:pPr>
       <w:r>
@@ -374,10 +478,171 @@
     </w:p>
     <w:p>
       <w:pPr>
+        <w:pStyle w:val="ul"/>
+      </w:pPr>
+      <w:r>
+        <w:t>Initiation</w:t>
+      </w:r>
+    </w:p>
+    <w:p>
+      <w:pPr>
+        <w:pStyle w:val="ul"/>
+      </w:pPr>
+      <w:r>
+        <w:t>Discovery</w:t>
+      </w:r>
+    </w:p>
+    <w:p>
+      <w:pPr>
+        <w:pStyle w:val="ul"/>
+      </w:pPr>
+      <w:r>
+        <w:t>Analysis</w:t>
+      </w:r>
+    </w:p>
+    <w:p>
+      <w:pPr>
+        <w:pStyle w:val="ul"/>
+      </w:pPr>
+      <w:r>
+        <w:t xml:space="preserve">Threat </w:t>
+      </w:r>
+      <w:r>
+        <w:t>Intel</w:t>
+      </w:r>
+    </w:p>
+    <w:p>
+      <w:pPr>
+        <w:pStyle w:val="ul"/>
+      </w:pPr>
+      <w:r>
+        <w:t>R</w:t>
+      </w:r>
+      <w:r>
+        <w:t>eport</w:t>
+      </w:r>
+    </w:p>
+    <w:p>
+      <w:pPr>
+        <w:pStyle w:val="img"/>
+        <w:keepNext/>
+      </w:pPr>
+      <w:r>
+        <w:lastRenderedPageBreak/>
+        <w:drawing>
+          <wp:inline distT="0" distB="0" distL="0" distR="0" wp14:anchorId="6B9B26DD" wp14:editId="21EA0544">
+            <wp:extent cx="5724525" cy="3019425"/>
+            <wp:effectExtent l="0" t="0" r="9525" b="9525"/>
+            <wp:docPr id="9" name="Picture 9"/>
+            <wp:cNvGraphicFramePr>
+              <a:graphicFrameLocks xmlns:a="http://schemas.openxmlformats.org/drawingml/2006/main" noChangeAspect="1"/>
+            </wp:cNvGraphicFramePr>
+            <a:graphic xmlns:a="http://schemas.openxmlformats.org/drawingml/2006/main">
+              <a:graphicData uri="http://schemas.openxmlformats.org/drawingml/2006/picture">
+                <pic:pic xmlns:pic="http://schemas.openxmlformats.org/drawingml/2006/picture">
+                  <pic:nvPicPr>
+                    <pic:cNvPr id="0" name="Picture 5"/>
+                    <pic:cNvPicPr>
+                      <a:picLocks noChangeAspect="1" noChangeArrowheads="1"/>
+                    </pic:cNvPicPr>
+                  </pic:nvPicPr>
+                  <pic:blipFill>
+                    <a:blip r:embed="rId10" cstate="print">
+                      <a:extLst>
+                        <a:ext uri="{28A0092B-C50C-407E-A947-70E740481C1C}">
+                          <a14:useLocalDpi xmlns:a14="http://schemas.microsoft.com/office/drawing/2010/main" val="0"/>
+                        </a:ext>
+                      </a:extLst>
+                    </a:blip>
+                    <a:srcRect/>
+                    <a:stretch>
+                      <a:fillRect/>
+                    </a:stretch>
+                  </pic:blipFill>
+                  <pic:spPr bwMode="auto">
+                    <a:xfrm>
+                      <a:off x="0" y="0"/>
+                      <a:ext cx="5724525" cy="3019425"/>
+                    </a:xfrm>
+                    <a:prstGeom prst="rect">
+                      <a:avLst/>
+                    </a:prstGeom>
+                    <a:noFill/>
+                    <a:ln>
+                      <a:noFill/>
+                    </a:ln>
+                  </pic:spPr>
+                </pic:pic>
+              </a:graphicData>
+            </a:graphic>
+          </wp:inline>
+        </w:drawing>
+      </w:r>
+    </w:p>
+    <w:p>
+      <w:pPr>
+        <w:pStyle w:val="Caption"/>
+      </w:pPr>
+      <w:r>
+        <w:t xml:space="preserve">Figure </w:t>
+      </w:r>
+      <w:fldSimple w:instr=" SEQ Figure \* ARABIC ">
+        <w:r>
+          <w:rPr>
+            <w:noProof/>
+          </w:rPr>
+          <w:t>3</w:t>
+        </w:r>
+      </w:fldSimple>
+      <w:r>
+        <w:rPr>
+          <w:lang w:val="en-US"/>
+        </w:rPr>
+        <w:t xml:space="preserve"> Scan progress</w:t>
+      </w:r>
+    </w:p>
+    <w:p>
+      <w:pPr>
+        <w:pStyle w:val="Heading3"/>
+      </w:pPr>
+      <w:r>
+        <w:rPr>
+          <w:lang w:val="en-US"/>
+        </w:rPr>
+        <w:t>Asset discovery</w:t>
+      </w:r>
+    </w:p>
+    <w:p>
+      <w:pPr>
+        <w:pStyle w:val="Heading3"/>
+        <w:rPr>
+          <w:lang w:val="en-US"/>
+        </w:rPr>
+      </w:pPr>
+      <w:r>
+        <w:rPr>
+          <w:lang w:val="en-US"/>
+        </w:rPr>
+        <w:t>Asset analysis</w:t>
+      </w:r>
+    </w:p>
+    <w:p>
+      <w:pPr>
         <w:pStyle w:val="P"/>
       </w:pPr>
       <w:r>
-        <w:t>Initiation</w:t>
+        <w:t>Check credentials, configurations, policies</w:t>
+      </w:r>
+    </w:p>
+    <w:p>
+      <w:pPr>
+        <w:pStyle w:val="Heading3"/>
+      </w:pPr>
+      <w:r>
+        <w:rPr>
+          <w:lang w:val="en-US"/>
+        </w:rPr>
+        <w:t xml:space="preserve">Threat Intel </w:t>
       </w:r>
     </w:p>
     <w:p>
@@ -385,7 +650,7 @@
         <w:pStyle w:val="P"/>
       </w:pPr>
       <w:r>
-        <w:t>Discovery</w:t>
+        <w:t>vulnerability assessment</w:t>
       </w:r>
     </w:p>
     <w:p>
@@ -393,7 +658,33 @@
         <w:pStyle w:val="P"/>
       </w:pPr>
       <w:r>
-        <w:t>Analysis</w:t>
+        <w:t>Calculate risk, compliance score</w:t>
+      </w:r>
+    </w:p>
+    <w:p>
+      <w:pPr>
+        <w:pStyle w:val="Heading2"/>
+        <w:rPr>
+          <w:lang w:val="en-US"/>
+        </w:rPr>
+      </w:pPr>
+      <w:r>
+        <w:rPr>
+          <w:lang w:val="en-US"/>
+        </w:rPr>
+        <w:t xml:space="preserve">View </w:t>
+      </w:r>
+      <w:r>
+        <w:rPr>
+          <w:lang w:val="en-US"/>
+        </w:rPr>
+        <w:t xml:space="preserve">scan </w:t>
+      </w:r>
+      <w:r>
+        <w:rPr>
+          <w:lang w:val="en-US"/>
+        </w:rPr>
+        <w:t>results</w:t>
       </w:r>
     </w:p>
     <w:p>
@@ -401,7 +692,56 @@
         <w:pStyle w:val="P"/>
       </w:pPr>
       <w:r>
-        <w:t>Intel</w:t>
+        <w:t xml:space="preserve">When the scan concludes, press </w:t>
+      </w:r>
+      <w:r>
+        <w:drawing>
+          <wp:inline distT="0" distB="0" distL="0" distR="0" wp14:anchorId="78D20E67" wp14:editId="421354A9">
+            <wp:extent cx="1276350" cy="216331"/>
+            <wp:effectExtent l="0" t="0" r="0" b="0"/>
+            <wp:docPr id="10" name="Picture 10"/>
+            <wp:cNvGraphicFramePr>
+              <a:graphicFrameLocks xmlns:a="http://schemas.openxmlformats.org/drawingml/2006/main" noChangeAspect="1"/>
+            </wp:cNvGraphicFramePr>
+            <a:graphic xmlns:a="http://schemas.openxmlformats.org/drawingml/2006/main">
+              <a:graphicData uri="http://schemas.openxmlformats.org/drawingml/2006/picture">
+                <pic:pic xmlns:pic="http://schemas.openxmlformats.org/drawingml/2006/picture">
+                  <pic:nvPicPr>
+                    <pic:cNvPr id="1" name=""/>
+                    <pic:cNvPicPr/>
+                  </pic:nvPicPr>
+                  <pic:blipFill>
+                    <a:blip r:embed="rId11"/>
+                    <a:stretch>
+                      <a:fillRect/>
+                    </a:stretch>
+                  </pic:blipFill>
+                  <pic:spPr>
+                    <a:xfrm>
+                      <a:off x="0" y="0"/>
+                      <a:ext cx="1365239" cy="231397"/>
+                    </a:xfrm>
+                    <a:prstGeom prst="rect">
+                      <a:avLst/>
+                    </a:prstGeom>
+                  </pic:spPr>
+                </pic:pic>
+              </a:graphicData>
+            </a:graphic>
+          </wp:inline>
+        </w:drawing>
+      </w:r>
+      <w:r>
+        <w:t xml:space="preserve"> to view the results. Alternatively, press </w:t>
+      </w:r>
+      <w:r>
+        <w:rPr>
+          <w:rStyle w:val="UI-item"/>
+        </w:rPr>
+        <w:t>Re-scan</w:t>
+      </w:r>
+      <w:r>
+        <w:t xml:space="preserve"> to perform the scan again, with the same configuration.</w:t>
       </w:r>
     </w:p>
     <w:p>
@@ -409,137 +749,19 @@
         <w:pStyle w:val="P"/>
       </w:pPr>
       <w:r>
-        <w:t>report</w:t>
-      </w:r>
-      <w:bookmarkStart w:id="0" w:name="_GoBack"/>
-      <w:bookmarkEnd w:id="0"/>
-    </w:p>
-    <w:p>
-      <w:pPr>
-        <w:pStyle w:val="Heading3"/>
-      </w:pPr>
-      <w:r>
-        <w:rPr>
-          <w:lang w:val="en-US"/>
-        </w:rPr>
+        <w:t>The results are shown on the screen.</w:t>
+      </w:r>
+    </w:p>
+    <w:p>
+      <w:pPr>
+        <w:pStyle w:val="img"/>
+      </w:pPr>
+      <w:r>
         <w:lastRenderedPageBreak/>
-        <w:t>Asset discovery</w:t>
-      </w:r>
-    </w:p>
-    <w:p>
-      <w:pPr>
-        <w:pStyle w:val="Heading3"/>
-        <w:rPr>
-          <w:lang w:val="en-US"/>
-        </w:rPr>
-      </w:pPr>
-      <w:r>
-        <w:rPr>
-          <w:lang w:val="en-US"/>
-        </w:rPr>
-        <w:t>Asset analysis</w:t>
-      </w:r>
-    </w:p>
-    <w:p>
-      <w:pPr>
-        <w:pStyle w:val="Heading3"/>
-        <w:numPr>
-          <w:ilvl w:val="0"/>
-          <w:numId w:val="0"/>
-        </w:numPr>
-        <w:rPr>
-          <w:lang w:val="en-US"/>
-        </w:rPr>
-      </w:pPr>
-      <w:r>
-        <w:rPr>
-          <w:lang w:val="en-US"/>
-        </w:rPr>
-        <w:t>Check credentials, configurations, policies</w:t>
-      </w:r>
-    </w:p>
-    <w:p>
-      <w:pPr>
-        <w:pStyle w:val="Heading2"/>
-      </w:pPr>
-      <w:r>
-        <w:rPr>
-          <w:lang w:val="en-US"/>
-        </w:rPr>
-        <w:t xml:space="preserve">Threat Intel </w:t>
-      </w:r>
-    </w:p>
-    <w:p>
-      <w:pPr>
-        <w:pStyle w:val="Heading3"/>
-        <w:numPr>
-          <w:ilvl w:val="0"/>
-          <w:numId w:val="0"/>
-        </w:numPr>
-        <w:rPr>
-          <w:lang w:val="en-US"/>
-        </w:rPr>
-      </w:pPr>
-      <w:r>
-        <w:rPr>
-          <w:lang w:val="en-US"/>
-        </w:rPr>
-        <w:t>vulnerability assessment</w:t>
-      </w:r>
-    </w:p>
-    <w:p>
-      <w:pPr>
-        <w:pStyle w:val="Heading3"/>
-        <w:numPr>
-          <w:ilvl w:val="0"/>
-          <w:numId w:val="0"/>
-        </w:numPr>
-        <w:rPr>
-          <w:lang w:val="en-US"/>
-        </w:rPr>
-      </w:pPr>
-      <w:r>
-        <w:rPr>
-          <w:lang w:val="en-US"/>
-        </w:rPr>
-        <w:t>Calculate risk, compliance score</w:t>
-      </w:r>
-    </w:p>
-    <w:p>
-      <w:pPr>
-        <w:pStyle w:val="Heading2"/>
-        <w:rPr>
-          <w:lang w:val="en-US"/>
-        </w:rPr>
-      </w:pPr>
-      <w:r>
-        <w:rPr>
-          <w:lang w:val="en-US"/>
-        </w:rPr>
-        <w:t xml:space="preserve">View </w:t>
-      </w:r>
-      <w:r>
-        <w:rPr>
-          <w:lang w:val="en-US"/>
-        </w:rPr>
-        <w:t xml:space="preserve">scan </w:t>
-      </w:r>
-      <w:r>
-        <w:rPr>
-          <w:lang w:val="en-US"/>
-        </w:rPr>
-        <w:t>results</w:t>
-      </w:r>
-    </w:p>
-    <w:p>
-      <w:pPr>
-        <w:pStyle w:val="img"/>
-      </w:pPr>
-      <w:r>
         <w:drawing>
-          <wp:inline distT="0" distB="0" distL="0" distR="0" wp14:anchorId="595B1FA8" wp14:editId="252861BE">
-            <wp:extent cx="5727700" cy="2950210"/>
-            <wp:effectExtent l="0" t="0" r="6350" b="2540"/>
+          <wp:inline distT="0" distB="0" distL="0" distR="0" wp14:anchorId="595B1FA8" wp14:editId="60A3896B">
+            <wp:extent cx="5567893" cy="2950210"/>
+            <wp:effectExtent l="0" t="0" r="0" b="2540"/>
             <wp:docPr id="3" name="Picture 3"/>
             <wp:cNvGraphicFramePr>
               <a:graphicFrameLocks xmlns:a="http://schemas.openxmlformats.org/drawingml/2006/main" noChangeAspect="1"/>
@@ -554,7 +776,75 @@
                     </pic:cNvPicPr>
                   </pic:nvPicPr>
                   <pic:blipFill>
-                    <a:blip r:embed="rId9" cstate="print">
+                    <a:blip r:embed="rId12" cstate="print">
+                      <a:extLst>
+                        <a:ext uri="{28A0092B-C50C-407E-A947-70E740481C1C}">
+                          <a14:useLocalDpi xmlns:a14="http://schemas.microsoft.com/office/drawing/2010/main" val="0"/>
+                        </a:ext>
+                      </a:extLst>
+                    </a:blip>
+                    <a:stretch>
+                      <a:fillRect/>
+                    </a:stretch>
+                  </pic:blipFill>
+                  <pic:spPr bwMode="auto">
+                    <a:xfrm>
+                      <a:off x="0" y="0"/>
+                      <a:ext cx="5567893" cy="2950210"/>
+                    </a:xfrm>
+                    <a:prstGeom prst="rect">
+                      <a:avLst/>
+                    </a:prstGeom>
+                    <a:noFill/>
+                    <a:ln>
+                      <a:noFill/>
+                    </a:ln>
+                  </pic:spPr>
+                </pic:pic>
+              </a:graphicData>
+            </a:graphic>
+          </wp:inline>
+        </w:drawing>
+      </w:r>
+    </w:p>
+    <w:p>
+      <w:pPr>
+        <w:pStyle w:val="Heading3"/>
+        <w:rPr>
+          <w:lang w:val="en-US"/>
+        </w:rPr>
+      </w:pPr>
+      <w:r>
+        <w:rPr>
+          <w:lang w:val="en-US"/>
+        </w:rPr>
+        <w:t>Scan issues</w:t>
+      </w:r>
+    </w:p>
+    <w:p>
+      <w:pPr>
+        <w:pStyle w:val="img"/>
+      </w:pPr>
+      <w:r>
+        <w:drawing>
+          <wp:inline distT="0" distB="0" distL="0" distR="0" wp14:anchorId="6285DAA0" wp14:editId="043F7A65">
+            <wp:extent cx="5534025" cy="2928153"/>
+            <wp:effectExtent l="0" t="0" r="0" b="5715"/>
+            <wp:docPr id="4" name="Picture 4"/>
+            <wp:cNvGraphicFramePr>
+              <a:graphicFrameLocks xmlns:a="http://schemas.openxmlformats.org/drawingml/2006/main" noChangeAspect="1"/>
+            </wp:cNvGraphicFramePr>
+            <a:graphic xmlns:a="http://schemas.openxmlformats.org/drawingml/2006/main">
+              <a:graphicData uri="http://schemas.openxmlformats.org/drawingml/2006/picture">
+                <pic:pic xmlns:pic="http://schemas.openxmlformats.org/drawingml/2006/picture">
+                  <pic:nvPicPr>
+                    <pic:cNvPr id="0" name="Picture 1"/>
+                    <pic:cNvPicPr>
+                      <a:picLocks noChangeAspect="1" noChangeArrowheads="1"/>
+                    </pic:cNvPicPr>
+                  </pic:nvPicPr>
+                  <pic:blipFill>
+                    <a:blip r:embed="rId13" cstate="print">
                       <a:extLst>
                         <a:ext uri="{28A0092B-C50C-407E-A947-70E740481C1C}">
                           <a14:useLocalDpi xmlns:a14="http://schemas.microsoft.com/office/drawing/2010/main" val="0"/>
@@ -569,7 +859,7 @@
                   <pic:spPr bwMode="auto">
                     <a:xfrm>
                       <a:off x="0" y="0"/>
-                      <a:ext cx="5727700" cy="2950210"/>
+                      <a:ext cx="5536552" cy="2929490"/>
                     </a:xfrm>
                     <a:prstGeom prst="rect">
                       <a:avLst/>
@@ -588,7 +878,79 @@
     </w:p>
     <w:p>
       <w:pPr>
+        <w:pStyle w:val="P"/>
+      </w:pPr>
+    </w:p>
+    <w:p>
+      <w:pPr>
+        <w:pStyle w:val="P"/>
+      </w:pPr>
+      <w:r>
+        <w:t>Detail</w:t>
+      </w:r>
+    </w:p>
+    <w:p>
+      <w:pPr>
+        <w:pStyle w:val="img"/>
+      </w:pPr>
+      <w:r>
+        <w:lastRenderedPageBreak/>
+        <w:drawing>
+          <wp:inline distT="0" distB="0" distL="0" distR="0" wp14:anchorId="002B1D7A" wp14:editId="12A446A8">
+            <wp:extent cx="5724525" cy="3028950"/>
+            <wp:effectExtent l="0" t="0" r="9525" b="0"/>
+            <wp:docPr id="5" name="Picture 5"/>
+            <wp:cNvGraphicFramePr>
+              <a:graphicFrameLocks xmlns:a="http://schemas.openxmlformats.org/drawingml/2006/main" noChangeAspect="1"/>
+            </wp:cNvGraphicFramePr>
+            <a:graphic xmlns:a="http://schemas.openxmlformats.org/drawingml/2006/main">
+              <a:graphicData uri="http://schemas.openxmlformats.org/drawingml/2006/picture">
+                <pic:pic xmlns:pic="http://schemas.openxmlformats.org/drawingml/2006/picture">
+                  <pic:nvPicPr>
+                    <pic:cNvPr id="0" name="Picture 2"/>
+                    <pic:cNvPicPr>
+                      <a:picLocks noChangeAspect="1" noChangeArrowheads="1"/>
+                    </pic:cNvPicPr>
+                  </pic:nvPicPr>
+                  <pic:blipFill>
+                    <a:blip r:embed="rId14" cstate="print">
+                      <a:extLst>
+                        <a:ext uri="{28A0092B-C50C-407E-A947-70E740481C1C}">
+                          <a14:useLocalDpi xmlns:a14="http://schemas.microsoft.com/office/drawing/2010/main" val="0"/>
+                        </a:ext>
+                      </a:extLst>
+                    </a:blip>
+                    <a:srcRect/>
+                    <a:stretch>
+                      <a:fillRect/>
+                    </a:stretch>
+                  </pic:blipFill>
+                  <pic:spPr bwMode="auto">
+                    <a:xfrm>
+                      <a:off x="0" y="0"/>
+                      <a:ext cx="5724525" cy="3028950"/>
+                    </a:xfrm>
+                    <a:prstGeom prst="rect">
+                      <a:avLst/>
+                    </a:prstGeom>
+                    <a:noFill/>
+                    <a:ln>
+                      <a:noFill/>
+                    </a:ln>
+                  </pic:spPr>
+                </pic:pic>
+              </a:graphicData>
+            </a:graphic>
+          </wp:inline>
+        </w:drawing>
+      </w:r>
+    </w:p>
+    <w:p>
+      <w:pPr>
         <w:pStyle w:val="Heading3"/>
+        <w:rPr>
+          <w:lang w:val="en-US"/>
+        </w:rPr>
       </w:pPr>
       <w:r>
         <w:rPr>
@@ -599,7 +961,135 @@
     </w:p>
     <w:p>
       <w:pPr>
+        <w:pStyle w:val="img"/>
+      </w:pPr>
+      <w:r>
+        <w:drawing>
+          <wp:inline distT="0" distB="0" distL="0" distR="0" wp14:anchorId="6B1E9405" wp14:editId="1B76A5D9">
+            <wp:extent cx="5724525" cy="3038475"/>
+            <wp:effectExtent l="0" t="0" r="9525" b="9525"/>
+            <wp:docPr id="6" name="Picture 6"/>
+            <wp:cNvGraphicFramePr>
+              <a:graphicFrameLocks xmlns:a="http://schemas.openxmlformats.org/drawingml/2006/main" noChangeAspect="1"/>
+            </wp:cNvGraphicFramePr>
+            <a:graphic xmlns:a="http://schemas.openxmlformats.org/drawingml/2006/main">
+              <a:graphicData uri="http://schemas.openxmlformats.org/drawingml/2006/picture">
+                <pic:pic xmlns:pic="http://schemas.openxmlformats.org/drawingml/2006/picture">
+                  <pic:nvPicPr>
+                    <pic:cNvPr id="0" name="Picture 3"/>
+                    <pic:cNvPicPr>
+                      <a:picLocks noChangeAspect="1" noChangeArrowheads="1"/>
+                    </pic:cNvPicPr>
+                  </pic:nvPicPr>
+                  <pic:blipFill>
+                    <a:blip r:embed="rId15" cstate="print">
+                      <a:extLst>
+                        <a:ext uri="{28A0092B-C50C-407E-A947-70E740481C1C}">
+                          <a14:useLocalDpi xmlns:a14="http://schemas.microsoft.com/office/drawing/2010/main" val="0"/>
+                        </a:ext>
+                      </a:extLst>
+                    </a:blip>
+                    <a:srcRect/>
+                    <a:stretch>
+                      <a:fillRect/>
+                    </a:stretch>
+                  </pic:blipFill>
+                  <pic:spPr bwMode="auto">
+                    <a:xfrm>
+                      <a:off x="0" y="0"/>
+                      <a:ext cx="5724525" cy="3038475"/>
+                    </a:xfrm>
+                    <a:prstGeom prst="rect">
+                      <a:avLst/>
+                    </a:prstGeom>
+                    <a:noFill/>
+                    <a:ln>
+                      <a:noFill/>
+                    </a:ln>
+                  </pic:spPr>
+                </pic:pic>
+              </a:graphicData>
+            </a:graphic>
+          </wp:inline>
+        </w:drawing>
+      </w:r>
+    </w:p>
+    <w:p>
+      <w:pPr>
+        <w:pStyle w:val="Heading3"/>
+        <w:rPr>
+          <w:lang w:val="en-US"/>
+        </w:rPr>
+      </w:pPr>
+      <w:r>
+        <w:rPr>
+          <w:lang w:val="en-US"/>
+        </w:rPr>
+        <w:lastRenderedPageBreak/>
+        <w:t>Acknowledge an issue</w:t>
+      </w:r>
+    </w:p>
+    <w:p>
+      <w:pPr>
+        <w:pStyle w:val="img"/>
+      </w:pPr>
+      <w:r>
+        <w:drawing>
+          <wp:inline distT="0" distB="0" distL="0" distR="0" wp14:anchorId="3955BEE4" wp14:editId="4A5FE6D1">
+            <wp:extent cx="5724525" cy="3028950"/>
+            <wp:effectExtent l="0" t="0" r="9525" b="0"/>
+            <wp:docPr id="7" name="Picture 7"/>
+            <wp:cNvGraphicFramePr>
+              <a:graphicFrameLocks xmlns:a="http://schemas.openxmlformats.org/drawingml/2006/main" noChangeAspect="1"/>
+            </wp:cNvGraphicFramePr>
+            <a:graphic xmlns:a="http://schemas.openxmlformats.org/drawingml/2006/main">
+              <a:graphicData uri="http://schemas.openxmlformats.org/drawingml/2006/picture">
+                <pic:pic xmlns:pic="http://schemas.openxmlformats.org/drawingml/2006/picture">
+                  <pic:nvPicPr>
+                    <pic:cNvPr id="0" name="Picture 4"/>
+                    <pic:cNvPicPr>
+                      <a:picLocks noChangeAspect="1" noChangeArrowheads="1"/>
+                    </pic:cNvPicPr>
+                  </pic:nvPicPr>
+                  <pic:blipFill>
+                    <a:blip r:embed="rId16" cstate="print">
+                      <a:extLst>
+                        <a:ext uri="{28A0092B-C50C-407E-A947-70E740481C1C}">
+                          <a14:useLocalDpi xmlns:a14="http://schemas.microsoft.com/office/drawing/2010/main" val="0"/>
+                        </a:ext>
+                      </a:extLst>
+                    </a:blip>
+                    <a:srcRect/>
+                    <a:stretch>
+                      <a:fillRect/>
+                    </a:stretch>
+                  </pic:blipFill>
+                  <pic:spPr bwMode="auto">
+                    <a:xfrm>
+                      <a:off x="0" y="0"/>
+                      <a:ext cx="5724525" cy="3028950"/>
+                    </a:xfrm>
+                    <a:prstGeom prst="rect">
+                      <a:avLst/>
+                    </a:prstGeom>
+                    <a:noFill/>
+                    <a:ln>
+                      <a:noFill/>
+                    </a:ln>
+                  </pic:spPr>
+                </pic:pic>
+              </a:graphicData>
+            </a:graphic>
+          </wp:inline>
+        </w:drawing>
+      </w:r>
+    </w:p>
+    <w:p>
+      <w:pPr>
         <w:pStyle w:val="Heading2"/>
+        <w:rPr>
+          <w:lang w:val="en-US"/>
+        </w:rPr>
       </w:pPr>
       <w:r>
         <w:rPr>
@@ -613,12 +1103,19 @@
         </w:rPr>
         <w:t xml:space="preserve">report </w:t>
       </w:r>
-      <w:r>
-        <w:rPr>
-          <w:lang w:val="en-US"/>
-        </w:rPr>
-        <w:t>to PDF</w:t>
-      </w:r>
+    </w:p>
+    <w:p>
+      <w:pPr>
+        <w:pStyle w:val="Heading2"/>
+      </w:pPr>
+      <w:r>
+        <w:rPr>
+          <w:lang w:val="en-US"/>
+        </w:rPr>
+        <w:t>Export report to PDF</w:t>
+      </w:r>
+      <w:bookmarkStart w:id="0" w:name="_GoBack"/>
+      <w:bookmarkEnd w:id="0"/>
     </w:p>
     <w:p>
       <w:pPr>
@@ -635,6 +1132,9 @@
     <w:p>
       <w:pPr>
         <w:pStyle w:val="Heading2"/>
+        <w:rPr>
+          <w:lang w:val="en-US"/>
+        </w:rPr>
       </w:pPr>
       <w:r>
         <w:rPr>
@@ -643,8 +1143,53 @@
         <w:t>Trends</w:t>
       </w:r>
     </w:p>
+    <w:p>
+      <w:pPr>
+        <w:pStyle w:val="Heading1"/>
+        <w:rPr>
+          <w:lang w:val="en-US"/>
+        </w:rPr>
+      </w:pPr>
+      <w:r>
+        <w:rPr>
+          <w:lang w:val="en-US"/>
+        </w:rPr>
+        <w:lastRenderedPageBreak/>
+        <w:t>Settings</w:t>
+      </w:r>
+    </w:p>
+    <w:p>
+      <w:pPr>
+        <w:pStyle w:val="Heading2"/>
+        <w:rPr>
+          <w:lang w:val="en-US"/>
+        </w:rPr>
+      </w:pPr>
+      <w:r>
+        <w:rPr>
+          <w:lang w:val="en-US"/>
+        </w:rPr>
+        <w:t>Network settings</w:t>
+      </w:r>
+    </w:p>
+    <w:p>
+      <w:pPr>
+        <w:pStyle w:val="Heading2"/>
+      </w:pPr>
+      <w:r>
+        <w:rPr>
+          <w:lang w:val="en-US"/>
+        </w:rPr>
+        <w:t>Analyzers configuration</w:t>
+      </w:r>
+    </w:p>
+    <w:p>
+      <w:pPr>
+        <w:pStyle w:val="P"/>
+      </w:pPr>
+    </w:p>
     <w:sectPr>
-      <w:headerReference w:type="default" r:id="rId10"/>
+      <w:headerReference w:type="default" r:id="rId17"/>
       <w:pgSz w:w="11906" w:h="16838"/>
       <w:pgMar w:top="1440" w:right="1440" w:bottom="1440" w:left="1440" w:header="708" w:footer="708" w:gutter="0"/>
       <w:cols w:space="708"/>
@@ -1776,7 +2321,7 @@
   <w:style w:type="paragraph" w:default="1" w:styleId="Normal">
     <w:name w:val="Normal"/>
     <w:qFormat/>
-    <w:rsid w:val="005B782B"/>
+    <w:rsid w:val="00DE4BDE"/>
   </w:style>
   <w:style w:type="paragraph" w:styleId="Heading1">
     <w:name w:val="heading 1"/>
@@ -1784,7 +2329,7 @@
     <w:link w:val="Heading1Char"/>
     <w:uiPriority w:val="9"/>
     <w:qFormat/>
-    <w:rsid w:val="005B782B"/>
+    <w:rsid w:val="00DE4BDE"/>
     <w:pPr>
       <w:keepNext/>
       <w:keepLines/>
@@ -1809,7 +2354,7 @@
     <w:uiPriority w:val="9"/>
     <w:unhideWhenUsed/>
     <w:qFormat/>
-    <w:rsid w:val="005B782B"/>
+    <w:rsid w:val="00DE4BDE"/>
     <w:pPr>
       <w:keepNext/>
       <w:keepLines/>
@@ -1835,7 +2380,7 @@
     <w:uiPriority w:val="9"/>
     <w:unhideWhenUsed/>
     <w:qFormat/>
-    <w:rsid w:val="005B782B"/>
+    <w:rsid w:val="00DE4BDE"/>
     <w:pPr>
       <w:keepNext/>
       <w:keepLines/>
@@ -1862,7 +2407,7 @@
     <w:semiHidden/>
     <w:unhideWhenUsed/>
     <w:qFormat/>
-    <w:rsid w:val="005B782B"/>
+    <w:rsid w:val="00DE4BDE"/>
     <w:pPr>
       <w:keepNext/>
       <w:keepLines/>
@@ -1889,7 +2434,7 @@
     <w:semiHidden/>
     <w:unhideWhenUsed/>
     <w:qFormat/>
-    <w:rsid w:val="005B782B"/>
+    <w:rsid w:val="00DE4BDE"/>
     <w:pPr>
       <w:keepNext/>
       <w:keepLines/>
@@ -1914,7 +2459,7 @@
     <w:semiHidden/>
     <w:unhideWhenUsed/>
     <w:qFormat/>
-    <w:rsid w:val="005B782B"/>
+    <w:rsid w:val="00DE4BDE"/>
     <w:pPr>
       <w:keepNext/>
       <w:keepLines/>
@@ -1939,7 +2484,7 @@
     <w:semiHidden/>
     <w:unhideWhenUsed/>
     <w:qFormat/>
-    <w:rsid w:val="005B782B"/>
+    <w:rsid w:val="00DE4BDE"/>
     <w:pPr>
       <w:keepNext/>
       <w:keepLines/>
@@ -1966,7 +2511,7 @@
     <w:semiHidden/>
     <w:unhideWhenUsed/>
     <w:qFormat/>
-    <w:rsid w:val="005B782B"/>
+    <w:rsid w:val="00DE4BDE"/>
     <w:pPr>
       <w:keepNext/>
       <w:keepLines/>
@@ -1993,7 +2538,7 @@
     <w:semiHidden/>
     <w:unhideWhenUsed/>
     <w:qFormat/>
-    <w:rsid w:val="005B782B"/>
+    <w:rsid w:val="00DE4BDE"/>
     <w:pPr>
       <w:keepNext/>
       <w:keepLines/>
@@ -2018,7 +2563,7 @@
     <w:uiPriority w:val="1"/>
     <w:semiHidden/>
     <w:unhideWhenUsed/>
-    <w:rsid w:val="005B782B"/>
+    <w:rsid w:val="00DE4BDE"/>
   </w:style>
   <w:style w:type="table" w:default="1" w:styleId="TableNormal">
     <w:name w:val="Normal Table"/>
@@ -2040,14 +2585,14 @@
     <w:uiPriority w:val="99"/>
     <w:semiHidden/>
     <w:unhideWhenUsed/>
-    <w:rsid w:val="005B782B"/>
+    <w:rsid w:val="00DE4BDE"/>
   </w:style>
   <w:style w:type="character" w:customStyle="1" w:styleId="Heading1Char">
     <w:name w:val="Heading 1 Char"/>
     <w:basedOn w:val="DefaultParagraphFont"/>
     <w:link w:val="Heading1"/>
     <w:uiPriority w:val="9"/>
-    <w:rsid w:val="005B782B"/>
+    <w:rsid w:val="00DE4BDE"/>
     <w:rPr>
       <w:rFonts w:ascii="Century Gothic" w:eastAsiaTheme="majorEastAsia" w:hAnsi="Century Gothic" w:cstheme="majorBidi"/>
       <w:color w:val="1F3864" w:themeColor="accent1" w:themeShade="80"/>
@@ -2060,7 +2605,7 @@
     <w:basedOn w:val="DefaultParagraphFont"/>
     <w:link w:val="Heading2"/>
     <w:uiPriority w:val="9"/>
-    <w:rsid w:val="005B782B"/>
+    <w:rsid w:val="00DE4BDE"/>
     <w:rPr>
       <w:rFonts w:ascii="Century Gothic" w:eastAsiaTheme="majorEastAsia" w:hAnsi="Century Gothic" w:cstheme="majorBidi"/>
       <w:color w:val="1F3864" w:themeColor="accent1" w:themeShade="80"/>
@@ -2073,7 +2618,7 @@
     <w:basedOn w:val="DefaultParagraphFont"/>
     <w:link w:val="Heading3"/>
     <w:uiPriority w:val="9"/>
-    <w:rsid w:val="005B782B"/>
+    <w:rsid w:val="00DE4BDE"/>
     <w:rPr>
       <w:rFonts w:asciiTheme="majorHAnsi" w:eastAsiaTheme="majorEastAsia" w:hAnsiTheme="majorHAnsi" w:cstheme="majorBidi"/>
       <w:color w:val="1F3763" w:themeColor="accent1" w:themeShade="7F"/>
@@ -2087,7 +2632,7 @@
     <w:link w:val="Heading4"/>
     <w:uiPriority w:val="9"/>
     <w:semiHidden/>
-    <w:rsid w:val="005B782B"/>
+    <w:rsid w:val="00DE4BDE"/>
     <w:rPr>
       <w:rFonts w:asciiTheme="majorHAnsi" w:eastAsiaTheme="majorEastAsia" w:hAnsiTheme="majorHAnsi" w:cstheme="majorBidi"/>
       <w:i/>
@@ -2101,7 +2646,7 @@
     <w:link w:val="Heading5"/>
     <w:uiPriority w:val="9"/>
     <w:semiHidden/>
-    <w:rsid w:val="005B782B"/>
+    <w:rsid w:val="00DE4BDE"/>
     <w:rPr>
       <w:rFonts w:asciiTheme="majorHAnsi" w:eastAsiaTheme="majorEastAsia" w:hAnsiTheme="majorHAnsi" w:cstheme="majorBidi"/>
       <w:color w:val="2F5496" w:themeColor="accent1" w:themeShade="BF"/>
@@ -2113,7 +2658,7 @@
     <w:link w:val="Heading6"/>
     <w:uiPriority w:val="9"/>
     <w:semiHidden/>
-    <w:rsid w:val="005B782B"/>
+    <w:rsid w:val="00DE4BDE"/>
     <w:rPr>
       <w:rFonts w:asciiTheme="majorHAnsi" w:eastAsiaTheme="majorEastAsia" w:hAnsiTheme="majorHAnsi" w:cstheme="majorBidi"/>
       <w:color w:val="1F3763" w:themeColor="accent1" w:themeShade="7F"/>
@@ -2125,7 +2670,7 @@
     <w:link w:val="Heading7"/>
     <w:uiPriority w:val="9"/>
     <w:semiHidden/>
-    <w:rsid w:val="005B782B"/>
+    <w:rsid w:val="00DE4BDE"/>
     <w:rPr>
       <w:rFonts w:asciiTheme="majorHAnsi" w:eastAsiaTheme="majorEastAsia" w:hAnsiTheme="majorHAnsi" w:cstheme="majorBidi"/>
       <w:i/>
@@ -2139,7 +2684,7 @@
     <w:link w:val="Heading8"/>
     <w:uiPriority w:val="9"/>
     <w:semiHidden/>
-    <w:rsid w:val="005B782B"/>
+    <w:rsid w:val="00DE4BDE"/>
     <w:rPr>
       <w:rFonts w:asciiTheme="majorHAnsi" w:eastAsiaTheme="majorEastAsia" w:hAnsiTheme="majorHAnsi" w:cstheme="majorBidi"/>
       <w:color w:val="272727" w:themeColor="text1" w:themeTint="D8"/>
@@ -2153,7 +2698,7 @@
     <w:link w:val="Heading9"/>
     <w:uiPriority w:val="9"/>
     <w:semiHidden/>
-    <w:rsid w:val="005B782B"/>
+    <w:rsid w:val="00DE4BDE"/>
     <w:rPr>
       <w:rFonts w:asciiTheme="majorHAnsi" w:eastAsiaTheme="majorEastAsia" w:hAnsiTheme="majorHAnsi" w:cstheme="majorBidi"/>
       <w:i/>
@@ -2167,7 +2712,7 @@
     <w:name w:val="P"/>
     <w:autoRedefine/>
     <w:qFormat/>
-    <w:rsid w:val="005B782B"/>
+    <w:rsid w:val="00DE4BDE"/>
     <w:rPr>
       <w:rFonts w:ascii="Arial" w:hAnsi="Arial" w:cs="Arial"/>
       <w:iCs/>
@@ -2182,7 +2727,7 @@
     <w:name w:val="ul"/>
     <w:autoRedefine/>
     <w:qFormat/>
-    <w:rsid w:val="005B782B"/>
+    <w:rsid w:val="00DE4BDE"/>
     <w:pPr>
       <w:numPr>
         <w:numId w:val="1"/>
@@ -2204,7 +2749,7 @@
     <w:autoRedefine/>
     <w:uiPriority w:val="1"/>
     <w:qFormat/>
-    <w:rsid w:val="005B782B"/>
+    <w:rsid w:val="00DE4BDE"/>
     <w:pPr>
       <w:ind w:left="432"/>
       <w:contextualSpacing/>
@@ -2223,7 +2768,7 @@
     <w:basedOn w:val="DefaultParagraphFont"/>
     <w:link w:val="ListParagraph"/>
     <w:uiPriority w:val="1"/>
-    <w:rsid w:val="005B782B"/>
+    <w:rsid w:val="00DE4BDE"/>
     <w:rPr>
       <w:rFonts w:ascii="Arial" w:hAnsi="Arial" w:cs="Arial"/>
       <w:color w:val="222222"/>
@@ -2237,7 +2782,7 @@
     <w:basedOn w:val="P"/>
     <w:autoRedefine/>
     <w:qFormat/>
-    <w:rsid w:val="005B782B"/>
+    <w:rsid w:val="00DE4BDE"/>
     <w:pPr>
       <w:numPr>
         <w:numId w:val="2"/>
@@ -2251,7 +2796,7 @@
     <w:name w:val="img"/>
     <w:next w:val="P"/>
     <w:autoRedefine/>
-    <w:rsid w:val="005B782B"/>
+    <w:rsid w:val="00DE4BDE"/>
     <w:pPr>
       <w:spacing w:after="120" w:line="240" w:lineRule="auto"/>
       <w:jc w:val="center"/>
@@ -2269,7 +2814,7 @@
     <w:basedOn w:val="TableNormal"/>
     <w:next w:val="TableGrid"/>
     <w:uiPriority w:val="39"/>
-    <w:rsid w:val="005B782B"/>
+    <w:rsid w:val="00DE4BDE"/>
     <w:pPr>
       <w:spacing w:after="0" w:line="240" w:lineRule="auto"/>
     </w:pPr>
@@ -2291,7 +2836,7 @@
     <w:name w:val="Table Grid"/>
     <w:basedOn w:val="TableNormal"/>
     <w:uiPriority w:val="39"/>
-    <w:rsid w:val="005B782B"/>
+    <w:rsid w:val="00DE4BDE"/>
     <w:pPr>
       <w:spacing w:after="0" w:line="240" w:lineRule="auto"/>
     </w:pPr>
@@ -2310,7 +2855,7 @@
     <w:name w:val="Heading 1_noNum"/>
     <w:basedOn w:val="Heading1"/>
     <w:autoRedefine/>
-    <w:rsid w:val="005B782B"/>
+    <w:rsid w:val="00DE4BDE"/>
     <w:pPr>
       <w:numPr>
         <w:numId w:val="0"/>
@@ -2325,7 +2870,7 @@
     <w:link w:val="HeaderChar"/>
     <w:uiPriority w:val="99"/>
     <w:unhideWhenUsed/>
-    <w:rsid w:val="005B782B"/>
+    <w:rsid w:val="00DE4BDE"/>
     <w:pPr>
       <w:tabs>
         <w:tab w:val="center" w:pos="4513"/>
@@ -2339,7 +2884,7 @@
     <w:basedOn w:val="DefaultParagraphFont"/>
     <w:link w:val="Header"/>
     <w:uiPriority w:val="99"/>
-    <w:rsid w:val="005B782B"/>
+    <w:rsid w:val="00DE4BDE"/>
   </w:style>
   <w:style w:type="paragraph" w:styleId="Footer">
     <w:name w:val="footer"/>
@@ -2347,7 +2892,7 @@
     <w:link w:val="FooterChar"/>
     <w:uiPriority w:val="99"/>
     <w:unhideWhenUsed/>
-    <w:rsid w:val="005B782B"/>
+    <w:rsid w:val="00DE4BDE"/>
     <w:pPr>
       <w:tabs>
         <w:tab w:val="center" w:pos="4513"/>
@@ -2361,12 +2906,12 @@
     <w:basedOn w:val="DefaultParagraphFont"/>
     <w:link w:val="Footer"/>
     <w:uiPriority w:val="99"/>
-    <w:rsid w:val="005B782B"/>
+    <w:rsid w:val="00DE4BDE"/>
   </w:style>
   <w:style w:type="paragraph" w:customStyle="1" w:styleId="imgleft">
     <w:name w:val="img_left"/>
     <w:basedOn w:val="img"/>
-    <w:rsid w:val="005B782B"/>
+    <w:rsid w:val="00DE4BDE"/>
     <w:pPr>
       <w:spacing w:after="240"/>
       <w:jc w:val="left"/>
@@ -2377,7 +2922,7 @@
     <w:basedOn w:val="Heading2"/>
     <w:uiPriority w:val="99"/>
     <w:unhideWhenUsed/>
-    <w:rsid w:val="005B782B"/>
+    <w:rsid w:val="00DE4BDE"/>
     <w:pPr>
       <w:numPr>
         <w:ilvl w:val="0"/>
@@ -2404,7 +2949,7 @@
     <w:link w:val="TitleChar"/>
     <w:uiPriority w:val="10"/>
     <w:qFormat/>
-    <w:rsid w:val="005B782B"/>
+    <w:rsid w:val="00DE4BDE"/>
     <w:pPr>
       <w:ind w:left="1152"/>
     </w:pPr>
@@ -2414,7 +2959,7 @@
     <w:basedOn w:val="DefaultParagraphFont"/>
     <w:link w:val="Title"/>
     <w:uiPriority w:val="10"/>
-    <w:rsid w:val="005B782B"/>
+    <w:rsid w:val="00DE4BDE"/>
     <w:rPr>
       <w:rFonts w:ascii="Century Gothic" w:eastAsia="Times New Roman" w:hAnsi="Century Gothic" w:cs="Courier"/>
       <w:color w:val="000000" w:themeColor="text1"/>
@@ -2430,7 +2975,7 @@
     <w:link w:val="SubtitleChar"/>
     <w:uiPriority w:val="11"/>
     <w:qFormat/>
-    <w:rsid w:val="005B782B"/>
+    <w:rsid w:val="00DE4BDE"/>
     <w:pPr>
       <w:tabs>
         <w:tab w:val="left" w:pos="2364"/>
@@ -2450,7 +2995,7 @@
     <w:basedOn w:val="DefaultParagraphFont"/>
     <w:link w:val="Subtitle"/>
     <w:uiPriority w:val="11"/>
-    <w:rsid w:val="005B782B"/>
+    <w:rsid w:val="00DE4BDE"/>
     <w:rPr>
       <w:rFonts w:ascii="Century Gothic" w:hAnsi="Century Gothic"/>
       <w:color w:val="2F5496" w:themeColor="accent1" w:themeShade="BF"/>
@@ -2466,7 +3011,7 @@
     <w:uiPriority w:val="39"/>
     <w:unhideWhenUsed/>
     <w:qFormat/>
-    <w:rsid w:val="005B782B"/>
+    <w:rsid w:val="00DE4BDE"/>
     <w:pPr>
       <w:numPr>
         <w:numId w:val="0"/>
@@ -2488,9 +3033,10 @@
     <w:uiPriority w:val="35"/>
     <w:unhideWhenUsed/>
     <w:qFormat/>
-    <w:rsid w:val="005B782B"/>
+    <w:rsid w:val="00DE4BDE"/>
     <w:pPr>
-      <w:spacing w:after="200" w:line="240" w:lineRule="auto"/>
+      <w:spacing w:after="200" w:line="360" w:lineRule="auto"/>
+      <w:jc w:val="center"/>
     </w:pPr>
     <w:rPr>
       <w:i/>
@@ -2504,7 +3050,7 @@
     <w:name w:val="ul2"/>
     <w:basedOn w:val="ul"/>
     <w:autoRedefine/>
-    <w:rsid w:val="005B782B"/>
+    <w:rsid w:val="00DE4BDE"/>
     <w:pPr>
       <w:numPr>
         <w:ilvl w:val="1"/>
@@ -2515,7 +3061,7 @@
     <w:name w:val="UI-item"/>
     <w:basedOn w:val="DefaultParagraphFont"/>
     <w:uiPriority w:val="1"/>
-    <w:rsid w:val="005B782B"/>
+    <w:rsid w:val="00DE4BDE"/>
     <w:rPr>
       <w:i/>
     </w:rPr>
@@ -2524,7 +3070,7 @@
     <w:name w:val="ol2"/>
     <w:basedOn w:val="ol"/>
     <w:autoRedefine/>
-    <w:rsid w:val="005B782B"/>
+    <w:rsid w:val="00DE4BDE"/>
     <w:pPr>
       <w:numPr>
         <w:numId w:val="18"/>
@@ -2535,7 +3081,7 @@
     <w:name w:val="Comment"/>
     <w:basedOn w:val="P"/>
     <w:autoRedefine/>
-    <w:rsid w:val="005B782B"/>
+    <w:rsid w:val="00DE4BDE"/>
     <w:pPr>
       <w:shd w:val="clear" w:color="auto" w:fill="FFFF00"/>
       <w:tabs>

</xml_diff>

<commit_message>
SPOT-UserManual.docx - draft 1 (in prog)
</commit_message>
<xml_diff>
--- a/Manuals/SPOT-UserManual.docx
+++ b/Manuals/SPOT-UserManual.docx
@@ -5,12 +5,73 @@
     <w:p>
       <w:pPr>
         <w:pStyle w:val="Heading1"/>
+        <w:rPr>
+          <w:lang w:val="en-US"/>
+        </w:rPr>
       </w:pPr>
       <w:r>
         <w:rPr>
           <w:lang w:val="en-US"/>
         </w:rPr>
         <w:t>Introduction</w:t>
+      </w:r>
+    </w:p>
+    <w:p>
+      <w:pPr>
+        <w:pStyle w:val="P"/>
+      </w:pPr>
+      <w:r>
+        <w:t>SPOT compliance and security risks platform, is a mobile</w:t>
+      </w:r>
+      <w:r>
+        <w:t xml:space="preserve"> </w:t>
+      </w:r>
+      <w:r>
+        <w:t>platform that allows complete and tighter control of any 3</w:t>
+      </w:r>
+      <w:r>
+        <w:rPr>
+          <w:vertAlign w:val="superscript"/>
+        </w:rPr>
+        <w:t>rd</w:t>
+      </w:r>
+      <w:r>
+        <w:t xml:space="preserve"> </w:t>
+      </w:r>
+      <w:r>
+        <w:t>party introduced to production network. SPOT supplies full</w:t>
+      </w:r>
+      <w:r>
+        <w:t xml:space="preserve"> </w:t>
+      </w:r>
+      <w:r>
+        <w:t>visibility into the supply chain, spotting hidden OT cyber</w:t>
+      </w:r>
+      <w:r>
+        <w:t xml:space="preserve"> </w:t>
+      </w:r>
+      <w:r>
+        <w:t>vulnerabilities. SPOT yields automatic reports and</w:t>
+      </w:r>
+    </w:p>
+    <w:p>
+      <w:pPr>
+        <w:pStyle w:val="P"/>
+      </w:pPr>
+      <w:r>
+        <w:t>recommendations with threat intelligence incorporation.</w:t>
+      </w:r>
+      <w:r>
+        <w:t xml:space="preserve"> </w:t>
+      </w:r>
+      <w:r>
+        <w:t>SPOT smoothly assimilate into plant’s operational routine,</w:t>
+      </w:r>
+      <w:r>
+        <w:t xml:space="preserve"> </w:t>
+      </w:r>
+      <w:r>
+        <w:t>with patch, asset management and configuration integration</w:t>
       </w:r>
     </w:p>
     <w:p>
@@ -277,13 +338,40 @@
       <w:pPr>
         <w:pStyle w:val="P"/>
       </w:pPr>
-    </w:p>
-    <w:p>
-      <w:pPr>
-        <w:pStyle w:val="P"/>
-      </w:pPr>
-      <w:r>
-        <w:t>Network status</w:t>
+      <w:r>
+        <w:t xml:space="preserve">In the upper right, the </w:t>
+      </w:r>
+      <w:r>
+        <w:rPr>
+          <w:rStyle w:val="UI-item"/>
+        </w:rPr>
+        <w:t xml:space="preserve">Network </w:t>
+      </w:r>
+      <w:r>
+        <w:rPr>
+          <w:rStyle w:val="UI-item"/>
+        </w:rPr>
+        <w:t>Status</w:t>
+      </w:r>
+      <w:r>
+        <w:t xml:space="preserve"> indicator indicates whether a network cable is connected to </w:t>
+      </w:r>
+      <w:proofErr w:type="spellStart"/>
+      <w:r>
+        <w:t>spOT</w:t>
+      </w:r>
+      <w:proofErr w:type="spellEnd"/>
+      <w:r>
+        <w:t xml:space="preserve">. The </w:t>
+      </w:r>
+      <w:r>
+        <w:rPr>
+          <w:rStyle w:val="UI-item"/>
+        </w:rPr>
+        <w:t>USB Connected</w:t>
+      </w:r>
+      <w:r>
+        <w:t xml:space="preserve"> indicated indicate whether a USB drive is inserted in the USB slot.</w:t>
       </w:r>
     </w:p>
     <w:p>
@@ -347,8 +435,24 @@
       <w:pPr>
         <w:pStyle w:val="P"/>
       </w:pPr>
-      <w:r>
-        <w:t>Single, simple operation.</w:t>
+      <w:commentRangeStart w:id="0"/>
+      <w:r>
+        <w:t>Single, simple operation</w:t>
+      </w:r>
+      <w:commentRangeEnd w:id="0"/>
+      <w:r>
+        <w:rPr>
+          <w:rStyle w:val="CommentReference"/>
+          <w:rFonts w:asciiTheme="minorHAnsi" w:hAnsiTheme="minorHAnsi" w:cstheme="minorBidi"/>
+          <w:iCs w:val="0"/>
+          <w:color w:val="auto"/>
+          <w:shd w:val="clear" w:color="auto" w:fill="auto"/>
+          <w:lang w:val="en-IL"/>
+        </w:rPr>
+        <w:commentReference w:id="0"/>
+      </w:r>
+      <w:r>
+        <w:t>.</w:t>
       </w:r>
     </w:p>
     <w:p>
@@ -414,7 +518,7 @@
                     </pic:cNvPicPr>
                   </pic:nvPicPr>
                   <pic:blipFill>
-                    <a:blip r:embed="rId9" cstate="print">
+                    <a:blip r:embed="rId12" cstate="print">
                       <a:extLst>
                         <a:ext uri="{28A0092B-C50C-407E-A947-70E740481C1C}">
                           <a14:useLocalDpi xmlns:a14="http://schemas.microsoft.com/office/drawing/2010/main" val="0"/>
@@ -473,36 +577,124 @@
         <w:pStyle w:val="P"/>
       </w:pPr>
       <w:r>
-        <w:t>Phases of the scan</w:t>
+        <w:t>The scan goes through a number of phases:</w:t>
       </w:r>
     </w:p>
     <w:p>
       <w:pPr>
         <w:pStyle w:val="ul"/>
       </w:pPr>
+      <w:proofErr w:type="gramStart"/>
       <w:r>
         <w:t>Initiation</w:t>
       </w:r>
+      <w:r>
+        <w:t xml:space="preserve"> </w:t>
+      </w:r>
+      <w:r>
+        <w:t xml:space="preserve"> </w:t>
+      </w:r>
+      <w:r>
+        <w:rPr>
+          <w:b w:val="0"/>
+          <w:bCs w:val="0"/>
+        </w:rPr>
+        <w:t>-</w:t>
+      </w:r>
+      <w:proofErr w:type="gramEnd"/>
+      <w:r>
+        <w:rPr>
+          <w:b w:val="0"/>
+          <w:bCs w:val="0"/>
+        </w:rPr>
+        <w:t xml:space="preserve"> the scan is starting</w:t>
+      </w:r>
     </w:p>
     <w:p>
       <w:pPr>
         <w:pStyle w:val="ul"/>
-      </w:pPr>
+        <w:rPr>
+          <w:b w:val="0"/>
+          <w:bCs w:val="0"/>
+        </w:rPr>
+      </w:pPr>
+      <w:r>
+        <w:t xml:space="preserve">Asset </w:t>
+      </w:r>
       <w:r>
         <w:t>Discovery</w:t>
       </w:r>
+      <w:r>
+        <w:t xml:space="preserve"> – </w:t>
+      </w:r>
+      <w:r>
+        <w:rPr>
+          <w:b w:val="0"/>
+          <w:bCs w:val="0"/>
+        </w:rPr>
+        <w:t>the different assets in the device are discovered</w:t>
+      </w:r>
     </w:p>
     <w:p>
       <w:pPr>
         <w:pStyle w:val="ul"/>
-      </w:pPr>
+        <w:rPr>
+          <w:b w:val="0"/>
+          <w:bCs w:val="0"/>
+        </w:rPr>
+      </w:pPr>
+      <w:r>
+        <w:t xml:space="preserve">Asset </w:t>
+      </w:r>
       <w:r>
         <w:t>Analysis</w:t>
       </w:r>
+      <w:r>
+        <w:t xml:space="preserve"> – </w:t>
+      </w:r>
+      <w:r>
+        <w:rPr>
+          <w:b w:val="0"/>
+          <w:bCs w:val="0"/>
+        </w:rPr>
+        <w:t xml:space="preserve">information about the assets is obtained from the device, and </w:t>
+      </w:r>
+      <w:r>
+        <w:rPr>
+          <w:b w:val="0"/>
+          <w:bCs w:val="0"/>
+        </w:rPr>
+        <w:t xml:space="preserve">credentials, configurations, </w:t>
+      </w:r>
+      <w:r>
+        <w:rPr>
+          <w:b w:val="0"/>
+          <w:bCs w:val="0"/>
+        </w:rPr>
+        <w:t xml:space="preserve">and </w:t>
+      </w:r>
+      <w:r>
+        <w:rPr>
+          <w:b w:val="0"/>
+          <w:bCs w:val="0"/>
+        </w:rPr>
+        <w:t>policies</w:t>
+      </w:r>
+      <w:r>
+        <w:rPr>
+          <w:b w:val="0"/>
+          <w:bCs w:val="0"/>
+        </w:rPr>
+        <w:t xml:space="preserve"> are checked for security issues</w:t>
+      </w:r>
     </w:p>
     <w:p>
       <w:pPr>
         <w:pStyle w:val="ul"/>
+        <w:rPr>
+          <w:b w:val="0"/>
+          <w:bCs w:val="0"/>
+        </w:rPr>
       </w:pPr>
       <w:r>
         <w:t xml:space="preserve">Threat </w:t>
@@ -510,16 +702,76 @@
       <w:r>
         <w:t>Intel</w:t>
       </w:r>
+      <w:r>
+        <w:t xml:space="preserve"> – </w:t>
+      </w:r>
+      <w:r>
+        <w:rPr>
+          <w:b w:val="0"/>
+          <w:bCs w:val="0"/>
+        </w:rPr>
+        <w:t>threat intelligence information is applied to the information obtained from the assets, to determine</w:t>
+      </w:r>
+      <w:r>
+        <w:rPr>
+          <w:b w:val="0"/>
+          <w:bCs w:val="0"/>
+        </w:rPr>
+        <w:t xml:space="preserve"> </w:t>
+      </w:r>
+      <w:r>
+        <w:rPr>
+          <w:b w:val="0"/>
+          <w:bCs w:val="0"/>
+        </w:rPr>
+        <w:t xml:space="preserve">if there are </w:t>
+      </w:r>
+      <w:r>
+        <w:rPr>
+          <w:b w:val="0"/>
+          <w:bCs w:val="0"/>
+        </w:rPr>
+        <w:t xml:space="preserve">vulnerability </w:t>
+      </w:r>
+      <w:r>
+        <w:rPr>
+          <w:b w:val="0"/>
+          <w:bCs w:val="0"/>
+        </w:rPr>
+        <w:t>issues, and to calculate the Risk Level and compliance score</w:t>
+      </w:r>
     </w:p>
     <w:p>
       <w:pPr>
         <w:pStyle w:val="ul"/>
+        <w:rPr>
+          <w:b w:val="0"/>
+          <w:bCs w:val="0"/>
+        </w:rPr>
       </w:pPr>
       <w:r>
         <w:t>R</w:t>
       </w:r>
       <w:r>
         <w:t>eport</w:t>
+      </w:r>
+      <w:r>
+        <w:t xml:space="preserve"> – </w:t>
+      </w:r>
+      <w:r>
+        <w:rPr>
+          <w:b w:val="0"/>
+          <w:bCs w:val="0"/>
+        </w:rPr>
+        <w:t>the detailed report is prepared of all findings for the device</w:t>
+      </w:r>
+    </w:p>
+    <w:p>
+      <w:pPr>
+        <w:pStyle w:val="P"/>
+      </w:pPr>
+      <w:r>
+        <w:t>The phases are shown on the display, as the scan progresses.</w:t>
       </w:r>
     </w:p>
     <w:p>
@@ -547,7 +799,7 @@
                     </pic:cNvPicPr>
                   </pic:nvPicPr>
                   <pic:blipFill>
-                    <a:blip r:embed="rId10" cstate="print">
+                    <a:blip r:embed="rId13" cstate="print">
                       <a:extLst>
                         <a:ext uri="{28A0092B-C50C-407E-A947-70E740481C1C}">
                           <a14:useLocalDpi xmlns:a14="http://schemas.microsoft.com/office/drawing/2010/main" val="0"/>
@@ -603,27 +855,22 @@
     </w:p>
     <w:p>
       <w:pPr>
-        <w:pStyle w:val="Heading3"/>
-      </w:pPr>
-      <w:r>
-        <w:rPr>
-          <w:lang w:val="en-US"/>
-        </w:rPr>
-        <w:t>Asset discovery</w:t>
-      </w:r>
-    </w:p>
-    <w:p>
-      <w:pPr>
-        <w:pStyle w:val="Heading3"/>
-        <w:rPr>
-          <w:lang w:val="en-US"/>
-        </w:rPr>
-      </w:pPr>
-      <w:r>
-        <w:rPr>
-          <w:lang w:val="en-US"/>
-        </w:rPr>
-        <w:t>Asset analysis</w:t>
+        <w:pStyle w:val="Heading2"/>
+        <w:rPr>
+          <w:lang w:val="en-US"/>
+        </w:rPr>
+      </w:pPr>
+      <w:r>
+        <w:rPr>
+          <w:lang w:val="en-US"/>
+        </w:rPr>
+        <w:t xml:space="preserve">Scan </w:t>
+      </w:r>
+      <w:r>
+        <w:rPr>
+          <w:lang w:val="en-US"/>
+        </w:rPr>
+        <w:t xml:space="preserve">Results </w:t>
       </w:r>
     </w:p>
     <w:p>
@@ -631,75 +878,20 @@
         <w:pStyle w:val="P"/>
       </w:pPr>
       <w:r>
-        <w:t>Check credentials, configurations, policies</w:t>
-      </w:r>
-    </w:p>
-    <w:p>
-      <w:pPr>
-        <w:pStyle w:val="Heading3"/>
-      </w:pPr>
-      <w:r>
-        <w:rPr>
-          <w:lang w:val="en-US"/>
-        </w:rPr>
-        <w:t xml:space="preserve">Threat Intel </w:t>
-      </w:r>
-    </w:p>
-    <w:p>
-      <w:pPr>
-        <w:pStyle w:val="P"/>
-      </w:pPr>
-      <w:r>
-        <w:t>vulnerability assessment</w:t>
-      </w:r>
-    </w:p>
-    <w:p>
-      <w:pPr>
-        <w:pStyle w:val="P"/>
-      </w:pPr>
-      <w:r>
-        <w:t>Calculate risk, compliance score</w:t>
-      </w:r>
-    </w:p>
-    <w:p>
-      <w:pPr>
-        <w:pStyle w:val="Heading2"/>
-        <w:rPr>
-          <w:lang w:val="en-US"/>
-        </w:rPr>
-      </w:pPr>
-      <w:r>
-        <w:rPr>
-          <w:lang w:val="en-US"/>
-        </w:rPr>
-        <w:t xml:space="preserve">View </w:t>
-      </w:r>
-      <w:r>
-        <w:rPr>
-          <w:lang w:val="en-US"/>
-        </w:rPr>
-        <w:t xml:space="preserve">scan </w:t>
-      </w:r>
-      <w:r>
-        <w:rPr>
-          <w:lang w:val="en-US"/>
-        </w:rPr>
-        <w:t>results</w:t>
-      </w:r>
-    </w:p>
-    <w:p>
-      <w:pPr>
-        <w:pStyle w:val="P"/>
-      </w:pPr>
-      <w:r>
-        <w:t xml:space="preserve">When the scan concludes, press </w:t>
-      </w:r>
+        <w:t>When the scan is complete, the Risk Level is shown.</w:t>
+      </w:r>
+    </w:p>
+    <w:p>
+      <w:pPr>
+        <w:pStyle w:val="img"/>
+        <w:keepNext/>
+      </w:pPr>
       <w:r>
         <w:drawing>
-          <wp:inline distT="0" distB="0" distL="0" distR="0" wp14:anchorId="78D20E67" wp14:editId="421354A9">
-            <wp:extent cx="1276350" cy="216331"/>
-            <wp:effectExtent l="0" t="0" r="0" b="0"/>
-            <wp:docPr id="10" name="Picture 10"/>
+          <wp:inline distT="0" distB="0" distL="0" distR="0" wp14:anchorId="73A1B399" wp14:editId="707850B7">
+            <wp:extent cx="5724525" cy="3028950"/>
+            <wp:effectExtent l="0" t="0" r="9525" b="0"/>
+            <wp:docPr id="11" name="Picture 11"/>
             <wp:cNvGraphicFramePr>
               <a:graphicFrameLocks xmlns:a="http://schemas.openxmlformats.org/drawingml/2006/main" noChangeAspect="1"/>
             </wp:cNvGraphicFramePr>
@@ -707,207 +899,7 @@
               <a:graphicData uri="http://schemas.openxmlformats.org/drawingml/2006/picture">
                 <pic:pic xmlns:pic="http://schemas.openxmlformats.org/drawingml/2006/picture">
                   <pic:nvPicPr>
-                    <pic:cNvPr id="1" name=""/>
-                    <pic:cNvPicPr/>
-                  </pic:nvPicPr>
-                  <pic:blipFill>
-                    <a:blip r:embed="rId11"/>
-                    <a:stretch>
-                      <a:fillRect/>
-                    </a:stretch>
-                  </pic:blipFill>
-                  <pic:spPr>
-                    <a:xfrm>
-                      <a:off x="0" y="0"/>
-                      <a:ext cx="1365239" cy="231397"/>
-                    </a:xfrm>
-                    <a:prstGeom prst="rect">
-                      <a:avLst/>
-                    </a:prstGeom>
-                  </pic:spPr>
-                </pic:pic>
-              </a:graphicData>
-            </a:graphic>
-          </wp:inline>
-        </w:drawing>
-      </w:r>
-      <w:r>
-        <w:t xml:space="preserve"> to view the results. Alternatively, press </w:t>
-      </w:r>
-      <w:r>
-        <w:rPr>
-          <w:rStyle w:val="UI-item"/>
-        </w:rPr>
-        <w:t>Re-scan</w:t>
-      </w:r>
-      <w:r>
-        <w:t xml:space="preserve"> to perform the scan again, with the same configuration.</w:t>
-      </w:r>
-    </w:p>
-    <w:p>
-      <w:pPr>
-        <w:pStyle w:val="P"/>
-      </w:pPr>
-      <w:r>
-        <w:t>The results are shown on the screen.</w:t>
-      </w:r>
-    </w:p>
-    <w:p>
-      <w:pPr>
-        <w:pStyle w:val="img"/>
-      </w:pPr>
-      <w:r>
-        <w:lastRenderedPageBreak/>
-        <w:drawing>
-          <wp:inline distT="0" distB="0" distL="0" distR="0" wp14:anchorId="595B1FA8" wp14:editId="60A3896B">
-            <wp:extent cx="5567893" cy="2950210"/>
-            <wp:effectExtent l="0" t="0" r="0" b="2540"/>
-            <wp:docPr id="3" name="Picture 3"/>
-            <wp:cNvGraphicFramePr>
-              <a:graphicFrameLocks xmlns:a="http://schemas.openxmlformats.org/drawingml/2006/main" noChangeAspect="1"/>
-            </wp:cNvGraphicFramePr>
-            <a:graphic xmlns:a="http://schemas.openxmlformats.org/drawingml/2006/main">
-              <a:graphicData uri="http://schemas.openxmlformats.org/drawingml/2006/picture">
-                <pic:pic xmlns:pic="http://schemas.openxmlformats.org/drawingml/2006/picture">
-                  <pic:nvPicPr>
-                    <pic:cNvPr id="0" name="Picture 3"/>
-                    <pic:cNvPicPr>
-                      <a:picLocks noChangeAspect="1" noChangeArrowheads="1"/>
-                    </pic:cNvPicPr>
-                  </pic:nvPicPr>
-                  <pic:blipFill>
-                    <a:blip r:embed="rId12" cstate="print">
-                      <a:extLst>
-                        <a:ext uri="{28A0092B-C50C-407E-A947-70E740481C1C}">
-                          <a14:useLocalDpi xmlns:a14="http://schemas.microsoft.com/office/drawing/2010/main" val="0"/>
-                        </a:ext>
-                      </a:extLst>
-                    </a:blip>
-                    <a:stretch>
-                      <a:fillRect/>
-                    </a:stretch>
-                  </pic:blipFill>
-                  <pic:spPr bwMode="auto">
-                    <a:xfrm>
-                      <a:off x="0" y="0"/>
-                      <a:ext cx="5567893" cy="2950210"/>
-                    </a:xfrm>
-                    <a:prstGeom prst="rect">
-                      <a:avLst/>
-                    </a:prstGeom>
-                    <a:noFill/>
-                    <a:ln>
-                      <a:noFill/>
-                    </a:ln>
-                  </pic:spPr>
-                </pic:pic>
-              </a:graphicData>
-            </a:graphic>
-          </wp:inline>
-        </w:drawing>
-      </w:r>
-    </w:p>
-    <w:p>
-      <w:pPr>
-        <w:pStyle w:val="Heading3"/>
-        <w:rPr>
-          <w:lang w:val="en-US"/>
-        </w:rPr>
-      </w:pPr>
-      <w:r>
-        <w:rPr>
-          <w:lang w:val="en-US"/>
-        </w:rPr>
-        <w:t>Scan issues</w:t>
-      </w:r>
-    </w:p>
-    <w:p>
-      <w:pPr>
-        <w:pStyle w:val="img"/>
-      </w:pPr>
-      <w:r>
-        <w:drawing>
-          <wp:inline distT="0" distB="0" distL="0" distR="0" wp14:anchorId="6285DAA0" wp14:editId="043F7A65">
-            <wp:extent cx="5534025" cy="2928153"/>
-            <wp:effectExtent l="0" t="0" r="0" b="5715"/>
-            <wp:docPr id="4" name="Picture 4"/>
-            <wp:cNvGraphicFramePr>
-              <a:graphicFrameLocks xmlns:a="http://schemas.openxmlformats.org/drawingml/2006/main" noChangeAspect="1"/>
-            </wp:cNvGraphicFramePr>
-            <a:graphic xmlns:a="http://schemas.openxmlformats.org/drawingml/2006/main">
-              <a:graphicData uri="http://schemas.openxmlformats.org/drawingml/2006/picture">
-                <pic:pic xmlns:pic="http://schemas.openxmlformats.org/drawingml/2006/picture">
-                  <pic:nvPicPr>
-                    <pic:cNvPr id="0" name="Picture 1"/>
-                    <pic:cNvPicPr>
-                      <a:picLocks noChangeAspect="1" noChangeArrowheads="1"/>
-                    </pic:cNvPicPr>
-                  </pic:nvPicPr>
-                  <pic:blipFill>
-                    <a:blip r:embed="rId13" cstate="print">
-                      <a:extLst>
-                        <a:ext uri="{28A0092B-C50C-407E-A947-70E740481C1C}">
-                          <a14:useLocalDpi xmlns:a14="http://schemas.microsoft.com/office/drawing/2010/main" val="0"/>
-                        </a:ext>
-                      </a:extLst>
-                    </a:blip>
-                    <a:srcRect/>
-                    <a:stretch>
-                      <a:fillRect/>
-                    </a:stretch>
-                  </pic:blipFill>
-                  <pic:spPr bwMode="auto">
-                    <a:xfrm>
-                      <a:off x="0" y="0"/>
-                      <a:ext cx="5536552" cy="2929490"/>
-                    </a:xfrm>
-                    <a:prstGeom prst="rect">
-                      <a:avLst/>
-                    </a:prstGeom>
-                    <a:noFill/>
-                    <a:ln>
-                      <a:noFill/>
-                    </a:ln>
-                  </pic:spPr>
-                </pic:pic>
-              </a:graphicData>
-            </a:graphic>
-          </wp:inline>
-        </w:drawing>
-      </w:r>
-    </w:p>
-    <w:p>
-      <w:pPr>
-        <w:pStyle w:val="P"/>
-      </w:pPr>
-    </w:p>
-    <w:p>
-      <w:pPr>
-        <w:pStyle w:val="P"/>
-      </w:pPr>
-      <w:r>
-        <w:t>Detail</w:t>
-      </w:r>
-    </w:p>
-    <w:p>
-      <w:pPr>
-        <w:pStyle w:val="img"/>
-      </w:pPr>
-      <w:r>
-        <w:lastRenderedPageBreak/>
-        <w:drawing>
-          <wp:inline distT="0" distB="0" distL="0" distR="0" wp14:anchorId="002B1D7A" wp14:editId="12A446A8">
-            <wp:extent cx="5724525" cy="3028950"/>
-            <wp:effectExtent l="0" t="0" r="9525" b="0"/>
-            <wp:docPr id="5" name="Picture 5"/>
-            <wp:cNvGraphicFramePr>
-              <a:graphicFrameLocks xmlns:a="http://schemas.openxmlformats.org/drawingml/2006/main" noChangeAspect="1"/>
-            </wp:cNvGraphicFramePr>
-            <a:graphic xmlns:a="http://schemas.openxmlformats.org/drawingml/2006/main">
-              <a:graphicData uri="http://schemas.openxmlformats.org/drawingml/2006/picture">
-                <pic:pic xmlns:pic="http://schemas.openxmlformats.org/drawingml/2006/picture">
-                  <pic:nvPicPr>
-                    <pic:cNvPr id="0" name="Picture 2"/>
+                    <pic:cNvPr id="0" name="Picture 6"/>
                     <pic:cNvPicPr>
                       <a:picLocks noChangeAspect="1" noChangeArrowheads="1"/>
                     </pic:cNvPicPr>
@@ -947,6 +939,214 @@
     </w:p>
     <w:p>
       <w:pPr>
+        <w:pStyle w:val="Caption"/>
+      </w:pPr>
+      <w:r>
+        <w:t xml:space="preserve">Figure </w:t>
+      </w:r>
+      <w:fldSimple w:instr=" SEQ Figure \* ARABIC ">
+        <w:r>
+          <w:rPr>
+            <w:noProof/>
+          </w:rPr>
+          <w:t>4</w:t>
+        </w:r>
+      </w:fldSimple>
+      <w:r>
+        <w:rPr>
+          <w:lang w:val="en-US"/>
+        </w:rPr>
+        <w:t xml:space="preserve"> Scan completion</w:t>
+      </w:r>
+    </w:p>
+    <w:p>
+      <w:pPr>
+        <w:pStyle w:val="P"/>
+      </w:pPr>
+      <w:r>
+        <w:t>P</w:t>
+      </w:r>
+      <w:r>
+        <w:t xml:space="preserve">ress </w:t>
+      </w:r>
+      <w:r>
+        <w:drawing>
+          <wp:inline distT="0" distB="0" distL="0" distR="0" wp14:anchorId="78D20E67" wp14:editId="421354A9">
+            <wp:extent cx="1276350" cy="216331"/>
+            <wp:effectExtent l="0" t="0" r="0" b="0"/>
+            <wp:docPr id="10" name="Picture 10"/>
+            <wp:cNvGraphicFramePr>
+              <a:graphicFrameLocks xmlns:a="http://schemas.openxmlformats.org/drawingml/2006/main" noChangeAspect="1"/>
+            </wp:cNvGraphicFramePr>
+            <a:graphic xmlns:a="http://schemas.openxmlformats.org/drawingml/2006/main">
+              <a:graphicData uri="http://schemas.openxmlformats.org/drawingml/2006/picture">
+                <pic:pic xmlns:pic="http://schemas.openxmlformats.org/drawingml/2006/picture">
+                  <pic:nvPicPr>
+                    <pic:cNvPr id="1" name=""/>
+                    <pic:cNvPicPr/>
+                  </pic:nvPicPr>
+                  <pic:blipFill>
+                    <a:blip r:embed="rId15"/>
+                    <a:stretch>
+                      <a:fillRect/>
+                    </a:stretch>
+                  </pic:blipFill>
+                  <pic:spPr>
+                    <a:xfrm>
+                      <a:off x="0" y="0"/>
+                      <a:ext cx="1365239" cy="231397"/>
+                    </a:xfrm>
+                    <a:prstGeom prst="rect">
+                      <a:avLst/>
+                    </a:prstGeom>
+                  </pic:spPr>
+                </pic:pic>
+              </a:graphicData>
+            </a:graphic>
+          </wp:inline>
+        </w:drawing>
+      </w:r>
+      <w:r>
+        <w:t xml:space="preserve"> to view the results. Alternatively, press </w:t>
+      </w:r>
+      <w:r>
+        <w:rPr>
+          <w:rStyle w:val="UI-item"/>
+        </w:rPr>
+        <w:t>Re-scan</w:t>
+      </w:r>
+      <w:r>
+        <w:t xml:space="preserve"> to perform the scan again, with the same configuration.</w:t>
+      </w:r>
+    </w:p>
+    <w:p>
+      <w:pPr>
+        <w:pStyle w:val="P"/>
+      </w:pPr>
+      <w:r>
+        <w:t xml:space="preserve">The results </w:t>
+      </w:r>
+      <w:r>
+        <w:t>show the following:</w:t>
+      </w:r>
+    </w:p>
+    <w:p>
+      <w:pPr>
+        <w:pStyle w:val="ul"/>
+        <w:rPr>
+          <w:b w:val="0"/>
+          <w:bCs w:val="0"/>
+        </w:rPr>
+      </w:pPr>
+      <w:r>
+        <w:rPr>
+          <w:b w:val="0"/>
+          <w:bCs w:val="0"/>
+        </w:rPr>
+        <w:t>Details for the device that was tested</w:t>
+      </w:r>
+    </w:p>
+    <w:p>
+      <w:pPr>
+        <w:pStyle w:val="ul"/>
+        <w:rPr>
+          <w:b w:val="0"/>
+          <w:bCs w:val="0"/>
+        </w:rPr>
+      </w:pPr>
+      <w:r>
+        <w:rPr>
+          <w:b w:val="0"/>
+          <w:bCs w:val="0"/>
+        </w:rPr>
+        <w:t>The Risk Level for the device, based on the findings of the scan</w:t>
+      </w:r>
+    </w:p>
+    <w:p>
+      <w:pPr>
+        <w:pStyle w:val="ul"/>
+        <w:rPr>
+          <w:b w:val="0"/>
+          <w:bCs w:val="0"/>
+        </w:rPr>
+      </w:pPr>
+      <w:r>
+        <w:rPr>
+          <w:b w:val="0"/>
+          <w:bCs w:val="0"/>
+        </w:rPr>
+        <w:lastRenderedPageBreak/>
+        <w:t>The number of security issues found in the scan, according to type (Credentials, Policy Deviations, Vulnerabilities)</w:t>
+      </w:r>
+    </w:p>
+    <w:p>
+      <w:pPr>
+        <w:pStyle w:val="ul"/>
+      </w:pPr>
+      <w:r>
+        <w:rPr>
+          <w:b w:val="0"/>
+          <w:bCs w:val="0"/>
+        </w:rPr>
+        <w:t>A list of the issues</w:t>
+      </w:r>
+    </w:p>
+    <w:p>
+      <w:pPr>
+        <w:pStyle w:val="img"/>
+      </w:pPr>
+      <w:r>
+        <w:drawing>
+          <wp:inline distT="0" distB="0" distL="0" distR="0" wp14:anchorId="595B1FA8" wp14:editId="60A3896B">
+            <wp:extent cx="5567893" cy="2950210"/>
+            <wp:effectExtent l="0" t="0" r="0" b="2540"/>
+            <wp:docPr id="3" name="Picture 3"/>
+            <wp:cNvGraphicFramePr>
+              <a:graphicFrameLocks xmlns:a="http://schemas.openxmlformats.org/drawingml/2006/main" noChangeAspect="1"/>
+            </wp:cNvGraphicFramePr>
+            <a:graphic xmlns:a="http://schemas.openxmlformats.org/drawingml/2006/main">
+              <a:graphicData uri="http://schemas.openxmlformats.org/drawingml/2006/picture">
+                <pic:pic xmlns:pic="http://schemas.openxmlformats.org/drawingml/2006/picture">
+                  <pic:nvPicPr>
+                    <pic:cNvPr id="0" name="Picture 3"/>
+                    <pic:cNvPicPr>
+                      <a:picLocks noChangeAspect="1" noChangeArrowheads="1"/>
+                    </pic:cNvPicPr>
+                  </pic:nvPicPr>
+                  <pic:blipFill>
+                    <a:blip r:embed="rId16" cstate="print">
+                      <a:extLst>
+                        <a:ext uri="{28A0092B-C50C-407E-A947-70E740481C1C}">
+                          <a14:useLocalDpi xmlns:a14="http://schemas.microsoft.com/office/drawing/2010/main" val="0"/>
+                        </a:ext>
+                      </a:extLst>
+                    </a:blip>
+                    <a:stretch>
+                      <a:fillRect/>
+                    </a:stretch>
+                  </pic:blipFill>
+                  <pic:spPr bwMode="auto">
+                    <a:xfrm>
+                      <a:off x="0" y="0"/>
+                      <a:ext cx="5567893" cy="2950210"/>
+                    </a:xfrm>
+                    <a:prstGeom prst="rect">
+                      <a:avLst/>
+                    </a:prstGeom>
+                    <a:noFill/>
+                    <a:ln>
+                      <a:noFill/>
+                    </a:ln>
+                  </pic:spPr>
+                </pic:pic>
+              </a:graphicData>
+            </a:graphic>
+          </wp:inline>
+        </w:drawing>
+      </w:r>
+    </w:p>
+    <w:p>
+      <w:pPr>
         <w:pStyle w:val="Heading3"/>
         <w:rPr>
           <w:lang w:val="en-US"/>
@@ -956,14 +1156,454 @@
         <w:rPr>
           <w:lang w:val="en-US"/>
         </w:rPr>
+        <w:t>Scan issues</w:t>
+      </w:r>
+    </w:p>
+    <w:p>
+      <w:pPr>
+        <w:pStyle w:val="P"/>
+      </w:pPr>
+      <w:r>
+        <w:t xml:space="preserve">The list of scan issues shows </w:t>
+      </w:r>
+      <w:r>
+        <w:t>the following details:</w:t>
+      </w:r>
+    </w:p>
+    <w:p>
+      <w:pPr>
+        <w:pStyle w:val="ul"/>
+        <w:rPr>
+          <w:b w:val="0"/>
+          <w:bCs w:val="0"/>
+        </w:rPr>
+      </w:pPr>
+      <w:r>
+        <w:rPr>
+          <w:b w:val="0"/>
+          <w:bCs w:val="0"/>
+        </w:rPr>
+        <w:t>severity of the issue (Critical, High, Medium, Low), including the [</w:t>
+      </w:r>
+      <w:proofErr w:type="spellStart"/>
+      <w:r>
+        <w:rPr>
+          <w:b w:val="0"/>
+          <w:bCs w:val="0"/>
+        </w:rPr>
+        <w:t>tbd</w:t>
+      </w:r>
+      <w:proofErr w:type="spellEnd"/>
+      <w:r>
+        <w:rPr>
+          <w:b w:val="0"/>
+          <w:bCs w:val="0"/>
+        </w:rPr>
+        <w:t xml:space="preserve"> – </w:t>
+      </w:r>
+      <w:commentRangeStart w:id="1"/>
+      <w:r>
+        <w:rPr>
+          <w:b w:val="0"/>
+          <w:bCs w:val="0"/>
+        </w:rPr>
+        <w:t>score</w:t>
+      </w:r>
+      <w:commentRangeEnd w:id="1"/>
+      <w:r>
+        <w:rPr>
+          <w:rStyle w:val="CommentReference"/>
+          <w:rFonts w:asciiTheme="minorHAnsi" w:hAnsiTheme="minorHAnsi" w:cstheme="minorBidi"/>
+          <w:b w:val="0"/>
+          <w:bCs w:val="0"/>
+          <w:iCs w:val="0"/>
+          <w:color w:val="auto"/>
+          <w:shd w:val="clear" w:color="auto" w:fill="auto"/>
+          <w:lang w:val="en-IL"/>
+        </w:rPr>
+        <w:commentReference w:id="1"/>
+      </w:r>
+      <w:r>
+        <w:rPr>
+          <w:b w:val="0"/>
+          <w:bCs w:val="0"/>
+        </w:rPr>
+        <w:t>?]</w:t>
+      </w:r>
+    </w:p>
+    <w:p>
+      <w:pPr>
+        <w:pStyle w:val="ul"/>
+        <w:rPr>
+          <w:b w:val="0"/>
+          <w:bCs w:val="0"/>
+        </w:rPr>
+      </w:pPr>
+      <w:r>
+        <w:rPr>
+          <w:b w:val="0"/>
+          <w:bCs w:val="0"/>
+        </w:rPr>
+        <w:t xml:space="preserve">Issue type </w:t>
+      </w:r>
+    </w:p>
+    <w:p>
+      <w:pPr>
+        <w:pStyle w:val="ul"/>
+        <w:rPr>
+          <w:b w:val="0"/>
+          <w:bCs w:val="0"/>
+        </w:rPr>
+      </w:pPr>
+      <w:r>
+        <w:rPr>
+          <w:b w:val="0"/>
+          <w:bCs w:val="0"/>
+        </w:rPr>
+        <w:t>Issue Name (description)</w:t>
+      </w:r>
+    </w:p>
+    <w:p>
+      <w:pPr>
+        <w:pStyle w:val="ul"/>
+        <w:rPr>
+          <w:b w:val="0"/>
+          <w:bCs w:val="0"/>
+        </w:rPr>
+      </w:pPr>
+      <w:r>
+        <w:rPr>
+          <w:b w:val="0"/>
+          <w:bCs w:val="0"/>
+        </w:rPr>
+        <w:t>IP address of asset in which the issue was found</w:t>
+      </w:r>
+    </w:p>
+    <w:p>
+      <w:pPr>
+        <w:pStyle w:val="ul"/>
+        <w:rPr>
+          <w:b w:val="0"/>
+          <w:bCs w:val="0"/>
+        </w:rPr>
+      </w:pPr>
+      <w:r>
+        <w:rPr>
+          <w:b w:val="0"/>
+          <w:bCs w:val="0"/>
+        </w:rPr>
+        <w:t xml:space="preserve">Asset type </w:t>
+      </w:r>
+    </w:p>
+    <w:p>
+      <w:pPr>
+        <w:pStyle w:val="ul"/>
+        <w:rPr>
+          <w:b w:val="0"/>
+          <w:bCs w:val="0"/>
+        </w:rPr>
+      </w:pPr>
+      <w:r>
+        <w:rPr>
+          <w:b w:val="0"/>
+          <w:bCs w:val="0"/>
+        </w:rPr>
+        <w:t>Asset name</w:t>
+      </w:r>
+    </w:p>
+    <w:p>
+      <w:pPr>
+        <w:pStyle w:val="ul"/>
+        <w:rPr>
+          <w:b w:val="0"/>
+          <w:bCs w:val="0"/>
+        </w:rPr>
+      </w:pPr>
+      <w:r>
+        <w:rPr>
+          <w:b w:val="0"/>
+          <w:bCs w:val="0"/>
+        </w:rPr>
+        <w:t>User action – indicates whether the user acknowledged or commented on the issue</w:t>
+      </w:r>
+    </w:p>
+    <w:p>
+      <w:pPr>
+        <w:pStyle w:val="img"/>
+      </w:pPr>
+      <w:r>
+        <w:lastRenderedPageBreak/>
+        <w:drawing>
+          <wp:inline distT="0" distB="0" distL="0" distR="0" wp14:anchorId="6285DAA0" wp14:editId="043F7A65">
+            <wp:extent cx="5534025" cy="2928153"/>
+            <wp:effectExtent l="0" t="0" r="0" b="5715"/>
+            <wp:docPr id="4" name="Picture 4"/>
+            <wp:cNvGraphicFramePr>
+              <a:graphicFrameLocks xmlns:a="http://schemas.openxmlformats.org/drawingml/2006/main" noChangeAspect="1"/>
+            </wp:cNvGraphicFramePr>
+            <a:graphic xmlns:a="http://schemas.openxmlformats.org/drawingml/2006/main">
+              <a:graphicData uri="http://schemas.openxmlformats.org/drawingml/2006/picture">
+                <pic:pic xmlns:pic="http://schemas.openxmlformats.org/drawingml/2006/picture">
+                  <pic:nvPicPr>
+                    <pic:cNvPr id="0" name="Picture 1"/>
+                    <pic:cNvPicPr>
+                      <a:picLocks noChangeAspect="1" noChangeArrowheads="1"/>
+                    </pic:cNvPicPr>
+                  </pic:nvPicPr>
+                  <pic:blipFill>
+                    <a:blip r:embed="rId17" cstate="print">
+                      <a:extLst>
+                        <a:ext uri="{28A0092B-C50C-407E-A947-70E740481C1C}">
+                          <a14:useLocalDpi xmlns:a14="http://schemas.microsoft.com/office/drawing/2010/main" val="0"/>
+                        </a:ext>
+                      </a:extLst>
+                    </a:blip>
+                    <a:srcRect/>
+                    <a:stretch>
+                      <a:fillRect/>
+                    </a:stretch>
+                  </pic:blipFill>
+                  <pic:spPr bwMode="auto">
+                    <a:xfrm>
+                      <a:off x="0" y="0"/>
+                      <a:ext cx="5536552" cy="2929490"/>
+                    </a:xfrm>
+                    <a:prstGeom prst="rect">
+                      <a:avLst/>
+                    </a:prstGeom>
+                    <a:noFill/>
+                    <a:ln>
+                      <a:noFill/>
+                    </a:ln>
+                  </pic:spPr>
+                </pic:pic>
+              </a:graphicData>
+            </a:graphic>
+          </wp:inline>
+        </w:drawing>
+      </w:r>
+    </w:p>
+    <w:p>
+      <w:pPr>
+        <w:pStyle w:val="P"/>
+      </w:pPr>
+      <w:r>
+        <w:t>Click on an issue to show more detail.</w:t>
+      </w:r>
+      <w:r>
+        <w:t xml:space="preserve"> This includes the following:</w:t>
+      </w:r>
+    </w:p>
+    <w:p>
+      <w:pPr>
+        <w:pStyle w:val="ul"/>
+        <w:rPr>
+          <w:b w:val="0"/>
+          <w:bCs w:val="0"/>
+        </w:rPr>
+      </w:pPr>
+      <w:bookmarkStart w:id="2" w:name="_GoBack"/>
+      <w:r>
+        <w:rPr>
+          <w:b w:val="0"/>
+          <w:bCs w:val="0"/>
+        </w:rPr>
+        <w:t>Summary – a more detailed description of the issue</w:t>
+      </w:r>
+    </w:p>
+    <w:p>
+      <w:pPr>
+        <w:pStyle w:val="ul"/>
+        <w:rPr>
+          <w:b w:val="0"/>
+          <w:bCs w:val="0"/>
+        </w:rPr>
+      </w:pPr>
+      <w:r>
+        <w:rPr>
+          <w:b w:val="0"/>
+          <w:bCs w:val="0"/>
+        </w:rPr>
+        <w:t>Remediation – recommended steps to remedy the issue</w:t>
+      </w:r>
+    </w:p>
+    <w:p>
+      <w:pPr>
+        <w:pStyle w:val="ul"/>
+        <w:rPr>
+          <w:b w:val="0"/>
+          <w:bCs w:val="0"/>
+        </w:rPr>
+      </w:pPr>
+      <w:r>
+        <w:rPr>
+          <w:b w:val="0"/>
+          <w:bCs w:val="0"/>
+        </w:rPr>
+        <w:t>Operator – the operator who entered a comment or acknowledged the issue</w:t>
+      </w:r>
+    </w:p>
+    <w:bookmarkEnd w:id="2"/>
+    <w:p>
+      <w:pPr>
+        <w:pStyle w:val="img"/>
+      </w:pPr>
+      <w:r>
+        <w:drawing>
+          <wp:inline distT="0" distB="0" distL="0" distR="0" wp14:anchorId="002B1D7A" wp14:editId="12A446A8">
+            <wp:extent cx="5724525" cy="3028950"/>
+            <wp:effectExtent l="0" t="0" r="9525" b="0"/>
+            <wp:docPr id="5" name="Picture 5"/>
+            <wp:cNvGraphicFramePr>
+              <a:graphicFrameLocks xmlns:a="http://schemas.openxmlformats.org/drawingml/2006/main" noChangeAspect="1"/>
+            </wp:cNvGraphicFramePr>
+            <a:graphic xmlns:a="http://schemas.openxmlformats.org/drawingml/2006/main">
+              <a:graphicData uri="http://schemas.openxmlformats.org/drawingml/2006/picture">
+                <pic:pic xmlns:pic="http://schemas.openxmlformats.org/drawingml/2006/picture">
+                  <pic:nvPicPr>
+                    <pic:cNvPr id="0" name="Picture 2"/>
+                    <pic:cNvPicPr>
+                      <a:picLocks noChangeAspect="1" noChangeArrowheads="1"/>
+                    </pic:cNvPicPr>
+                  </pic:nvPicPr>
+                  <pic:blipFill>
+                    <a:blip r:embed="rId18" cstate="print">
+                      <a:extLst>
+                        <a:ext uri="{28A0092B-C50C-407E-A947-70E740481C1C}">
+                          <a14:useLocalDpi xmlns:a14="http://schemas.microsoft.com/office/drawing/2010/main" val="0"/>
+                        </a:ext>
+                      </a:extLst>
+                    </a:blip>
+                    <a:srcRect/>
+                    <a:stretch>
+                      <a:fillRect/>
+                    </a:stretch>
+                  </pic:blipFill>
+                  <pic:spPr bwMode="auto">
+                    <a:xfrm>
+                      <a:off x="0" y="0"/>
+                      <a:ext cx="5724525" cy="3028950"/>
+                    </a:xfrm>
+                    <a:prstGeom prst="rect">
+                      <a:avLst/>
+                    </a:prstGeom>
+                    <a:noFill/>
+                    <a:ln>
+                      <a:noFill/>
+                    </a:ln>
+                  </pic:spPr>
+                </pic:pic>
+              </a:graphicData>
+            </a:graphic>
+          </wp:inline>
+        </w:drawing>
+      </w:r>
+    </w:p>
+    <w:p>
+      <w:pPr>
+        <w:pStyle w:val="Heading3"/>
+        <w:rPr>
+          <w:lang w:val="en-US"/>
+        </w:rPr>
+      </w:pPr>
+      <w:r>
+        <w:rPr>
+          <w:lang w:val="en-US"/>
+        </w:rPr>
         <w:t>Add comments</w:t>
       </w:r>
     </w:p>
     <w:p>
       <w:pPr>
+        <w:pStyle w:val="P"/>
+      </w:pPr>
+      <w:r>
+        <w:t xml:space="preserve">Click </w:t>
+      </w:r>
+      <w:r>
+        <w:drawing>
+          <wp:inline distT="0" distB="0" distL="0" distR="0" wp14:anchorId="56BA259B" wp14:editId="58564A64">
+            <wp:extent cx="390736" cy="247650"/>
+            <wp:effectExtent l="0" t="0" r="9525" b="0"/>
+            <wp:docPr id="12" name="Picture 12"/>
+            <wp:cNvGraphicFramePr>
+              <a:graphicFrameLocks xmlns:a="http://schemas.openxmlformats.org/drawingml/2006/main" noChangeAspect="1"/>
+            </wp:cNvGraphicFramePr>
+            <a:graphic xmlns:a="http://schemas.openxmlformats.org/drawingml/2006/main">
+              <a:graphicData uri="http://schemas.openxmlformats.org/drawingml/2006/picture">
+                <pic:pic xmlns:pic="http://schemas.openxmlformats.org/drawingml/2006/picture">
+                  <pic:nvPicPr>
+                    <pic:cNvPr id="1" name=""/>
+                    <pic:cNvPicPr/>
+                  </pic:nvPicPr>
+                  <pic:blipFill>
+                    <a:blip r:embed="rId19"/>
+                    <a:stretch>
+                      <a:fillRect/>
+                    </a:stretch>
+                  </pic:blipFill>
+                  <pic:spPr>
+                    <a:xfrm>
+                      <a:off x="0" y="0"/>
+                      <a:ext cx="398807" cy="252766"/>
+                    </a:xfrm>
+                    <a:prstGeom prst="rect">
+                      <a:avLst/>
+                    </a:prstGeom>
+                  </pic:spPr>
+                </pic:pic>
+              </a:graphicData>
+            </a:graphic>
+          </wp:inline>
+        </w:drawing>
+      </w:r>
+      <w:r>
+        <w:t xml:space="preserve"> in the Issue detail, to open a comment box for the issue.</w:t>
+      </w:r>
+    </w:p>
+    <w:p>
+      <w:pPr>
+        <w:pStyle w:val="P"/>
+        <w:rPr>
+          <w:iCs w:val="0"/>
+        </w:rPr>
+      </w:pPr>
+      <w:r>
+        <w:t>Enter the Operator name</w:t>
+      </w:r>
+      <w:r>
+        <w:t xml:space="preserve"> (your name)</w:t>
+      </w:r>
+      <w:r>
+        <w:t xml:space="preserve">, the comment (free text), then click </w:t>
+      </w:r>
+      <w:r>
+        <w:rPr>
+          <w:rStyle w:val="UI-item"/>
+        </w:rPr>
+        <w:t>Save.</w:t>
+      </w:r>
+      <w:r>
+        <w:rPr>
+          <w:rStyle w:val="UI-item"/>
+        </w:rPr>
+        <w:t xml:space="preserve"> </w:t>
+      </w:r>
+      <w:r>
+        <w:rPr>
+          <w:rStyle w:val="UI-item"/>
+          <w:i w:val="0"/>
+          <w:iCs w:val="0"/>
+        </w:rPr>
+        <w:t>The comment is included in the report.</w:t>
+      </w:r>
+    </w:p>
+    <w:p>
+      <w:pPr>
         <w:pStyle w:val="img"/>
       </w:pPr>
       <w:r>
+        <w:lastRenderedPageBreak/>
         <w:drawing>
           <wp:inline distT="0" distB="0" distL="0" distR="0" wp14:anchorId="6B1E9405" wp14:editId="1B76A5D9">
             <wp:extent cx="5724525" cy="3038475"/>
@@ -982,7 +1622,7 @@
                     </pic:cNvPicPr>
                   </pic:nvPicPr>
                   <pic:blipFill>
-                    <a:blip r:embed="rId15" cstate="print">
+                    <a:blip r:embed="rId20" cstate="print">
                       <a:extLst>
                         <a:ext uri="{28A0092B-C50C-407E-A947-70E740481C1C}">
                           <a14:useLocalDpi xmlns:a14="http://schemas.microsoft.com/office/drawing/2010/main" val="0"/>
@@ -1025,8 +1665,95 @@
         <w:rPr>
           <w:lang w:val="en-US"/>
         </w:rPr>
-        <w:lastRenderedPageBreak/>
         <w:t>Acknowledge an issue</w:t>
+      </w:r>
+    </w:p>
+    <w:p>
+      <w:pPr>
+        <w:pStyle w:val="P"/>
+      </w:pPr>
+      <w:r>
+        <w:t xml:space="preserve">You can acknowledge it in </w:t>
+      </w:r>
+      <w:proofErr w:type="spellStart"/>
+      <w:r>
+        <w:t>spOT</w:t>
+      </w:r>
+      <w:proofErr w:type="spellEnd"/>
+      <w:r>
+        <w:t>. This can indicate the issue is resolved, or will be resolved, or that the device is rejected on account of the issue.</w:t>
+      </w:r>
+    </w:p>
+    <w:p>
+      <w:pPr>
+        <w:pStyle w:val="ol"/>
+      </w:pPr>
+      <w:r>
+        <w:t>Click one of the options:</w:t>
+      </w:r>
+    </w:p>
+    <w:p>
+      <w:pPr>
+        <w:pStyle w:val="img"/>
+      </w:pPr>
+      <w:r>
+        <w:drawing>
+          <wp:inline distT="0" distB="0" distL="0" distR="0" wp14:anchorId="744EA21F" wp14:editId="32DC287F">
+            <wp:extent cx="3629025" cy="413321"/>
+            <wp:effectExtent l="0" t="0" r="0" b="6350"/>
+            <wp:docPr id="13" name="Picture 13"/>
+            <wp:cNvGraphicFramePr>
+              <a:graphicFrameLocks xmlns:a="http://schemas.openxmlformats.org/drawingml/2006/main" noChangeAspect="1"/>
+            </wp:cNvGraphicFramePr>
+            <a:graphic xmlns:a="http://schemas.openxmlformats.org/drawingml/2006/main">
+              <a:graphicData uri="http://schemas.openxmlformats.org/drawingml/2006/picture">
+                <pic:pic xmlns:pic="http://schemas.openxmlformats.org/drawingml/2006/picture">
+                  <pic:nvPicPr>
+                    <pic:cNvPr id="1" name=""/>
+                    <pic:cNvPicPr/>
+                  </pic:nvPicPr>
+                  <pic:blipFill>
+                    <a:blip r:embed="rId21"/>
+                    <a:stretch>
+                      <a:fillRect/>
+                    </a:stretch>
+                  </pic:blipFill>
+                  <pic:spPr>
+                    <a:xfrm>
+                      <a:off x="0" y="0"/>
+                      <a:ext cx="3803139" cy="433151"/>
+                    </a:xfrm>
+                    <a:prstGeom prst="rect">
+                      <a:avLst/>
+                    </a:prstGeom>
+                  </pic:spPr>
+                </pic:pic>
+              </a:graphicData>
+            </a:graphic>
+          </wp:inline>
+        </w:drawing>
+      </w:r>
+    </w:p>
+    <w:p>
+      <w:pPr>
+        <w:pStyle w:val="ol"/>
+      </w:pPr>
+      <w:r>
+        <w:t>Add the Operator name (your name), and an explanation for the acknowledgement. This information is included in the report.</w:t>
+      </w:r>
+    </w:p>
+    <w:p>
+      <w:pPr>
+        <w:pStyle w:val="ol"/>
+      </w:pPr>
+      <w:r>
+        <w:t xml:space="preserve">Click </w:t>
+      </w:r>
+      <w:r>
+        <w:rPr>
+          <w:rStyle w:val="UI-item"/>
+        </w:rPr>
+        <w:t>Save.</w:t>
       </w:r>
     </w:p>
     <w:p>
@@ -1052,7 +1779,7 @@
                     </pic:cNvPicPr>
                   </pic:nvPicPr>
                   <pic:blipFill>
-                    <a:blip r:embed="rId16" cstate="print">
+                    <a:blip r:embed="rId22" cstate="print">
                       <a:extLst>
                         <a:ext uri="{28A0092B-C50C-407E-A947-70E740481C1C}">
                           <a14:useLocalDpi xmlns:a14="http://schemas.microsoft.com/office/drawing/2010/main" val="0"/>
@@ -1095,18 +1822,38 @@
         <w:rPr>
           <w:lang w:val="en-US"/>
         </w:rPr>
+        <w:lastRenderedPageBreak/>
         <w:t xml:space="preserve">Save </w:t>
       </w:r>
       <w:r>
         <w:rPr>
           <w:lang w:val="en-US"/>
         </w:rPr>
-        <w:t xml:space="preserve">report </w:t>
+        <w:t>report</w:t>
+      </w:r>
+    </w:p>
+    <w:p>
+      <w:pPr>
+        <w:pStyle w:val="P"/>
+      </w:pPr>
+      <w:r>
+        <w:t xml:space="preserve">From the displayed test results, click Save to save the report. The report is saved internally in </w:t>
+      </w:r>
+      <w:proofErr w:type="spellStart"/>
+      <w:r>
+        <w:t>spOT</w:t>
+      </w:r>
+      <w:proofErr w:type="spellEnd"/>
+      <w:r>
+        <w:t>.</w:t>
       </w:r>
     </w:p>
     <w:p>
       <w:pPr>
         <w:pStyle w:val="Heading2"/>
+        <w:rPr>
+          <w:lang w:val="en-US"/>
+        </w:rPr>
       </w:pPr>
       <w:r>
         <w:rPr>
@@ -1114,8 +1861,23 @@
         </w:rPr>
         <w:t>Export report to PDF</w:t>
       </w:r>
-      <w:bookmarkStart w:id="0" w:name="_GoBack"/>
-      <w:bookmarkEnd w:id="0"/>
+    </w:p>
+    <w:p>
+      <w:pPr>
+        <w:pStyle w:val="P"/>
+      </w:pPr>
+      <w:r>
+        <w:t xml:space="preserve">You can export scan results to a PDF file on a USB drive. In the scan results page, click </w:t>
+      </w:r>
+      <w:r>
+        <w:rPr>
+          <w:rStyle w:val="UI-item"/>
+        </w:rPr>
+        <w:t>Save &amp; Export</w:t>
+      </w:r>
+      <w:r>
+        <w:t xml:space="preserve"> to save the report as a PDF file on the USB drive. If there is no USB drive inserted, the report will not be saved.</w:t>
+      </w:r>
     </w:p>
     <w:p>
       <w:pPr>
@@ -1174,14 +1936,232 @@
     </w:p>
     <w:p>
       <w:pPr>
+        <w:pStyle w:val="P"/>
+      </w:pPr>
+      <w:r>
+        <w:t xml:space="preserve">Select Settings from the More menu at the top of the main page. The System Settings page is shown, which shows the Network settings for </w:t>
+      </w:r>
+      <w:proofErr w:type="spellStart"/>
+      <w:r>
+        <w:t>spOT</w:t>
+      </w:r>
+      <w:proofErr w:type="spellEnd"/>
+      <w:r>
+        <w:t xml:space="preserve">. </w:t>
+      </w:r>
+    </w:p>
+    <w:p>
+      <w:pPr>
+        <w:pStyle w:val="img"/>
+        <w:keepNext/>
+      </w:pPr>
+      <w:r>
+        <w:drawing>
+          <wp:inline distT="0" distB="0" distL="0" distR="0" wp14:anchorId="75EA8406" wp14:editId="1C26F686">
+            <wp:extent cx="5724525" cy="3028950"/>
+            <wp:effectExtent l="0" t="0" r="9525" b="0"/>
+            <wp:docPr id="14" name="Picture 14"/>
+            <wp:cNvGraphicFramePr>
+              <a:graphicFrameLocks xmlns:a="http://schemas.openxmlformats.org/drawingml/2006/main" noChangeAspect="1"/>
+            </wp:cNvGraphicFramePr>
+            <a:graphic xmlns:a="http://schemas.openxmlformats.org/drawingml/2006/main">
+              <a:graphicData uri="http://schemas.openxmlformats.org/drawingml/2006/picture">
+                <pic:pic xmlns:pic="http://schemas.openxmlformats.org/drawingml/2006/picture">
+                  <pic:nvPicPr>
+                    <pic:cNvPr id="0" name="Picture 7"/>
+                    <pic:cNvPicPr>
+                      <a:picLocks noChangeAspect="1" noChangeArrowheads="1"/>
+                    </pic:cNvPicPr>
+                  </pic:nvPicPr>
+                  <pic:blipFill>
+                    <a:blip r:embed="rId23" cstate="print">
+                      <a:extLst>
+                        <a:ext uri="{28A0092B-C50C-407E-A947-70E740481C1C}">
+                          <a14:useLocalDpi xmlns:a14="http://schemas.microsoft.com/office/drawing/2010/main" val="0"/>
+                        </a:ext>
+                      </a:extLst>
+                    </a:blip>
+                    <a:srcRect/>
+                    <a:stretch>
+                      <a:fillRect/>
+                    </a:stretch>
+                  </pic:blipFill>
+                  <pic:spPr bwMode="auto">
+                    <a:xfrm>
+                      <a:off x="0" y="0"/>
+                      <a:ext cx="5724525" cy="3028950"/>
+                    </a:xfrm>
+                    <a:prstGeom prst="rect">
+                      <a:avLst/>
+                    </a:prstGeom>
+                    <a:noFill/>
+                    <a:ln>
+                      <a:noFill/>
+                    </a:ln>
+                  </pic:spPr>
+                </pic:pic>
+              </a:graphicData>
+            </a:graphic>
+          </wp:inline>
+        </w:drawing>
+      </w:r>
+    </w:p>
+    <w:p>
+      <w:pPr>
+        <w:pStyle w:val="Caption"/>
+        <w:rPr>
+          <w:lang w:val="en-US"/>
+        </w:rPr>
+      </w:pPr>
+      <w:r>
+        <w:t xml:space="preserve">Figure </w:t>
+      </w:r>
+      <w:fldSimple w:instr=" SEQ Figure \* ARABIC ">
+        <w:r>
+          <w:rPr>
+            <w:noProof/>
+          </w:rPr>
+          <w:t>5</w:t>
+        </w:r>
+      </w:fldSimple>
+      <w:r>
+        <w:rPr>
+          <w:lang w:val="en-US"/>
+        </w:rPr>
+        <w:t xml:space="preserve"> System settings</w:t>
+      </w:r>
+    </w:p>
+    <w:p>
+      <w:pPr>
+        <w:pStyle w:val="P"/>
+      </w:pPr>
+      <w:r>
+        <w:t xml:space="preserve">Click </w:t>
+      </w:r>
+      <w:r>
+        <w:rPr>
+          <w:rStyle w:val="UI-item"/>
+        </w:rPr>
+        <w:t>Edit</w:t>
+      </w:r>
+      <w:r>
+        <w:t xml:space="preserve"> to change settings.</w:t>
+      </w:r>
+      <w:r>
+        <w:t xml:space="preserve"> </w:t>
+      </w:r>
+      <w:r>
+        <w:t xml:space="preserve">Make changes to the settings, then click </w:t>
+      </w:r>
+      <w:r>
+        <w:rPr>
+          <w:rStyle w:val="UI-item"/>
+        </w:rPr>
+        <w:t>Save.</w:t>
+      </w:r>
+    </w:p>
+    <w:p>
+      <w:pPr>
+        <w:pStyle w:val="img"/>
+        <w:keepNext/>
+      </w:pPr>
+      <w:r>
+        <w:drawing>
+          <wp:inline distT="0" distB="0" distL="0" distR="0" wp14:anchorId="19DAB4C6" wp14:editId="15BDF1CF">
+            <wp:extent cx="5724525" cy="3019425"/>
+            <wp:effectExtent l="0" t="0" r="9525" b="9525"/>
+            <wp:docPr id="15" name="Picture 15"/>
+            <wp:cNvGraphicFramePr>
+              <a:graphicFrameLocks xmlns:a="http://schemas.openxmlformats.org/drawingml/2006/main" noChangeAspect="1"/>
+            </wp:cNvGraphicFramePr>
+            <a:graphic xmlns:a="http://schemas.openxmlformats.org/drawingml/2006/main">
+              <a:graphicData uri="http://schemas.openxmlformats.org/drawingml/2006/picture">
+                <pic:pic xmlns:pic="http://schemas.openxmlformats.org/drawingml/2006/picture">
+                  <pic:nvPicPr>
+                    <pic:cNvPr id="0" name="Picture 8"/>
+                    <pic:cNvPicPr>
+                      <a:picLocks noChangeAspect="1" noChangeArrowheads="1"/>
+                    </pic:cNvPicPr>
+                  </pic:nvPicPr>
+                  <pic:blipFill>
+                    <a:blip r:embed="rId24" cstate="print">
+                      <a:extLst>
+                        <a:ext uri="{28A0092B-C50C-407E-A947-70E740481C1C}">
+                          <a14:useLocalDpi xmlns:a14="http://schemas.microsoft.com/office/drawing/2010/main" val="0"/>
+                        </a:ext>
+                      </a:extLst>
+                    </a:blip>
+                    <a:srcRect/>
+                    <a:stretch>
+                      <a:fillRect/>
+                    </a:stretch>
+                  </pic:blipFill>
+                  <pic:spPr bwMode="auto">
+                    <a:xfrm>
+                      <a:off x="0" y="0"/>
+                      <a:ext cx="5724525" cy="3019425"/>
+                    </a:xfrm>
+                    <a:prstGeom prst="rect">
+                      <a:avLst/>
+                    </a:prstGeom>
+                    <a:noFill/>
+                    <a:ln>
+                      <a:noFill/>
+                    </a:ln>
+                  </pic:spPr>
+                </pic:pic>
+              </a:graphicData>
+            </a:graphic>
+          </wp:inline>
+        </w:drawing>
+      </w:r>
+    </w:p>
+    <w:p>
+      <w:pPr>
+        <w:pStyle w:val="Caption"/>
+        <w:rPr>
+          <w:lang w:val="en-US"/>
+        </w:rPr>
+      </w:pPr>
+      <w:r>
+        <w:t xml:space="preserve">Figure </w:t>
+      </w:r>
+      <w:fldSimple w:instr=" SEQ Figure \* ARABIC ">
+        <w:r>
+          <w:rPr>
+            <w:noProof/>
+          </w:rPr>
+          <w:t>6</w:t>
+        </w:r>
+      </w:fldSimple>
+      <w:r>
+        <w:rPr>
+          <w:lang w:val="en-US"/>
+        </w:rPr>
+        <w:t xml:space="preserve"> Edit network settings</w:t>
+      </w:r>
+    </w:p>
+    <w:p>
+      <w:pPr>
         <w:pStyle w:val="Heading2"/>
       </w:pPr>
-      <w:r>
-        <w:rPr>
-          <w:lang w:val="en-US"/>
-        </w:rPr>
+      <w:commentRangeStart w:id="3"/>
+      <w:r>
+        <w:rPr>
+          <w:lang w:val="en-US"/>
+        </w:rPr>
+        <w:lastRenderedPageBreak/>
         <w:t>Analyzers configuration</w:t>
       </w:r>
+      <w:commentRangeEnd w:id="3"/>
+      <w:r>
+        <w:rPr>
+          <w:rStyle w:val="CommentReference"/>
+          <w:rFonts w:asciiTheme="minorHAnsi" w:eastAsiaTheme="minorHAnsi" w:hAnsiTheme="minorHAnsi" w:cstheme="minorBidi"/>
+          <w:color w:val="auto"/>
+        </w:rPr>
+        <w:commentReference w:id="3"/>
+      </w:r>
     </w:p>
     <w:p>
       <w:pPr>
@@ -1189,7 +2169,7 @@
       </w:pPr>
     </w:p>
     <w:sectPr>
-      <w:headerReference w:type="default" r:id="rId17"/>
+      <w:headerReference w:type="default" r:id="rId25"/>
       <w:pgSz w:w="11906" w:h="16838"/>
       <w:pgMar w:top="1440" w:right="1440" w:bottom="1440" w:left="1440" w:header="708" w:footer="708" w:gutter="0"/>
       <w:cols w:space="708"/>
@@ -1197,6 +2177,101 @@
     </w:sectPr>
   </w:body>
 </w:document>
+</file>
+
+<file path=word/comments.xml><?xml version="1.0" encoding="utf-8"?>
+<w:comments xmlns:wpc="http://schemas.microsoft.com/office/word/2010/wordprocessingCanvas" xmlns:cx="http://schemas.microsoft.com/office/drawing/2014/chartex" xmlns:cx1="http://schemas.microsoft.com/office/drawing/2015/9/8/chartex" xmlns:cx2="http://schemas.microsoft.com/office/drawing/2015/10/21/chartex" xmlns:cx3="http://schemas.microsoft.com/office/drawing/2016/5/9/chartex" xmlns:cx4="http://schemas.microsoft.com/office/drawing/2016/5/10/chartex" xmlns:cx5="http://schemas.microsoft.com/office/drawing/2016/5/11/chartex" xmlns:cx6="http://schemas.microsoft.com/office/drawing/2016/5/12/chartex" xmlns:cx7="http://schemas.microsoft.com/office/drawing/2016/5/13/chartex" xmlns:cx8="http://schemas.microsoft.com/office/drawing/2016/5/14/chartex" xmlns:mc="http://schemas.openxmlformats.org/markup-compatibility/2006" xmlns:aink="http://schemas.microsoft.com/office/drawing/2016/ink" xmlns:am3d="http://schemas.microsoft.com/office/drawing/2017/model3d" xmlns:o="urn:schemas-microsoft-com:office:office" xmlns:r="http://schemas.openxmlformats.org/officeDocument/2006/relationships" xmlns:m="http://schemas.openxmlformats.org/officeDocument/2006/math" xmlns:v="urn:schemas-microsoft-com:vml" xmlns:wp14="http://schemas.microsoft.com/office/word/2010/wordprocessingDrawing" xmlns:wp="http://schemas.openxmlformats.org/drawingml/2006/wordprocessingDrawing" xmlns:w10="urn:schemas-microsoft-com:office:word" xmlns:w="http://schemas.openxmlformats.org/wordprocessingml/2006/main" xmlns:w14="http://schemas.microsoft.com/office/word/2010/wordml" xmlns:w15="http://schemas.microsoft.com/office/word/2012/wordml" xmlns:w16cid="http://schemas.microsoft.com/office/word/2016/wordml/cid" xmlns:w16se="http://schemas.microsoft.com/office/word/2015/wordml/symex" xmlns:wpg="http://schemas.microsoft.com/office/word/2010/wordprocessingGroup" xmlns:wpi="http://schemas.microsoft.com/office/word/2010/wordprocessingInk" xmlns:wne="http://schemas.microsoft.com/office/word/2006/wordml" xmlns:wps="http://schemas.microsoft.com/office/word/2010/wordprocessingShape" mc:Ignorable="w14 w15 w16se w16cid wp14">
+  <w:comment w:id="0" w:author="david goldhar" w:date="2019-02-20T21:24:00Z" w:initials="dg">
+    <w:p>
+      <w:pPr>
+        <w:pStyle w:val="CommentText"/>
+        <w:rPr>
+          <w:lang w:val="en-US"/>
+        </w:rPr>
+      </w:pPr>
+      <w:r>
+        <w:rPr>
+          <w:rStyle w:val="CommentReference"/>
+        </w:rPr>
+        <w:annotationRef/>
+      </w:r>
+      <w:r>
+        <w:rPr>
+          <w:lang w:val="en-US"/>
+        </w:rPr>
+        <w:t>Complete this</w:t>
+      </w:r>
+    </w:p>
+  </w:comment>
+  <w:comment w:id="1" w:author="david goldhar" w:date="2019-02-20T20:56:00Z" w:initials="dg">
+    <w:p>
+      <w:pPr>
+        <w:pStyle w:val="CommentText"/>
+        <w:rPr>
+          <w:lang w:val="en-US"/>
+        </w:rPr>
+      </w:pPr>
+      <w:r>
+        <w:rPr>
+          <w:rStyle w:val="CommentReference"/>
+        </w:rPr>
+        <w:annotationRef/>
+      </w:r>
+      <w:proofErr w:type="spellStart"/>
+      <w:r>
+        <w:rPr>
+          <w:lang w:val="en-US"/>
+        </w:rPr>
+        <w:t>Tbd</w:t>
+      </w:r>
+      <w:proofErr w:type="spellEnd"/>
+      <w:r>
+        <w:rPr>
+          <w:lang w:val="en-US"/>
+        </w:rPr>
+        <w:t xml:space="preserve"> </w:t>
+      </w:r>
+    </w:p>
+  </w:comment>
+  <w:comment w:id="3" w:author="david goldhar" w:date="2019-02-20T21:17:00Z" w:initials="dg">
+    <w:p>
+      <w:pPr>
+        <w:pStyle w:val="CommentText"/>
+        <w:rPr>
+          <w:lang w:val="en-US"/>
+        </w:rPr>
+      </w:pPr>
+      <w:r>
+        <w:rPr>
+          <w:rStyle w:val="CommentReference"/>
+        </w:rPr>
+        <w:annotationRef/>
+      </w:r>
+      <w:r>
+        <w:rPr>
+          <w:lang w:val="en-US"/>
+        </w:rPr>
+        <w:t>What is this?</w:t>
+      </w:r>
+    </w:p>
+  </w:comment>
+</w:comments>
+</file>
+
+<file path=word/commentsExtended.xml><?xml version="1.0" encoding="utf-8"?>
+<w15:commentsEx xmlns:wpc="http://schemas.microsoft.com/office/word/2010/wordprocessingCanvas" xmlns:cx="http://schemas.microsoft.com/office/drawing/2014/chartex" xmlns:cx1="http://schemas.microsoft.com/office/drawing/2015/9/8/chartex" xmlns:cx2="http://schemas.microsoft.com/office/drawing/2015/10/21/chartex" xmlns:cx3="http://schemas.microsoft.com/office/drawing/2016/5/9/chartex" xmlns:cx4="http://schemas.microsoft.com/office/drawing/2016/5/10/chartex" xmlns:cx5="http://schemas.microsoft.com/office/drawing/2016/5/11/chartex" xmlns:cx6="http://schemas.microsoft.com/office/drawing/2016/5/12/chartex" xmlns:cx7="http://schemas.microsoft.com/office/drawing/2016/5/13/chartex" xmlns:cx8="http://schemas.microsoft.com/office/drawing/2016/5/14/chartex" xmlns:mc="http://schemas.openxmlformats.org/markup-compatibility/2006" xmlns:aink="http://schemas.microsoft.com/office/drawing/2016/ink" xmlns:am3d="http://schemas.microsoft.com/office/drawing/2017/model3d" xmlns:o="urn:schemas-microsoft-com:office:office" xmlns:r="http://schemas.openxmlformats.org/officeDocument/2006/relationships" xmlns:m="http://schemas.openxmlformats.org/officeDocument/2006/math" xmlns:v="urn:schemas-microsoft-com:vml" xmlns:wp14="http://schemas.microsoft.com/office/word/2010/wordprocessingDrawing" xmlns:wp="http://schemas.openxmlformats.org/drawingml/2006/wordprocessingDrawing" xmlns:w10="urn:schemas-microsoft-com:office:word" xmlns:w="http://schemas.openxmlformats.org/wordprocessingml/2006/main" xmlns:w14="http://schemas.microsoft.com/office/word/2010/wordml" xmlns:w15="http://schemas.microsoft.com/office/word/2012/wordml" xmlns:w16cid="http://schemas.microsoft.com/office/word/2016/wordml/cid" xmlns:w16se="http://schemas.microsoft.com/office/word/2015/wordml/symex" xmlns:wpg="http://schemas.microsoft.com/office/word/2010/wordprocessingGroup" xmlns:wpi="http://schemas.microsoft.com/office/word/2010/wordprocessingInk" xmlns:wne="http://schemas.microsoft.com/office/word/2006/wordml" xmlns:wps="http://schemas.microsoft.com/office/word/2010/wordprocessingShape" mc:Ignorable="w14 w15 w16se w16cid wp14">
+  <w15:commentEx w15:paraId="0DDE34E0" w15:done="0"/>
+  <w15:commentEx w15:paraId="31F0212B" w15:done="0"/>
+  <w15:commentEx w15:paraId="44D8E7A2" w15:done="0"/>
+</w15:commentsEx>
+</file>
+
+<file path=word/commentsIds.xml><?xml version="1.0" encoding="utf-8"?>
+<w16cid:commentsIds xmlns:wpc="http://schemas.microsoft.com/office/word/2010/wordprocessingCanvas" xmlns:cx="http://schemas.microsoft.com/office/drawing/2014/chartex" xmlns:cx1="http://schemas.microsoft.com/office/drawing/2015/9/8/chartex" xmlns:cx2="http://schemas.microsoft.com/office/drawing/2015/10/21/chartex" xmlns:cx3="http://schemas.microsoft.com/office/drawing/2016/5/9/chartex" xmlns:cx4="http://schemas.microsoft.com/office/drawing/2016/5/10/chartex" xmlns:cx5="http://schemas.microsoft.com/office/drawing/2016/5/11/chartex" xmlns:cx6="http://schemas.microsoft.com/office/drawing/2016/5/12/chartex" xmlns:cx7="http://schemas.microsoft.com/office/drawing/2016/5/13/chartex" xmlns:cx8="http://schemas.microsoft.com/office/drawing/2016/5/14/chartex" xmlns:mc="http://schemas.openxmlformats.org/markup-compatibility/2006" xmlns:aink="http://schemas.microsoft.com/office/drawing/2016/ink" xmlns:am3d="http://schemas.microsoft.com/office/drawing/2017/model3d" xmlns:o="urn:schemas-microsoft-com:office:office" xmlns:r="http://schemas.openxmlformats.org/officeDocument/2006/relationships" xmlns:m="http://schemas.openxmlformats.org/officeDocument/2006/math" xmlns:v="urn:schemas-microsoft-com:vml" xmlns:wp14="http://schemas.microsoft.com/office/word/2010/wordprocessingDrawing" xmlns:wp="http://schemas.openxmlformats.org/drawingml/2006/wordprocessingDrawing" xmlns:w10="urn:schemas-microsoft-com:office:word" xmlns:w="http://schemas.openxmlformats.org/wordprocessingml/2006/main" xmlns:w14="http://schemas.microsoft.com/office/word/2010/wordml" xmlns:w15="http://schemas.microsoft.com/office/word/2012/wordml" xmlns:w16cid="http://schemas.microsoft.com/office/word/2016/wordml/cid" xmlns:w16se="http://schemas.microsoft.com/office/word/2015/wordml/symex" xmlns:wpg="http://schemas.microsoft.com/office/word/2010/wordprocessingGroup" xmlns:wpi="http://schemas.microsoft.com/office/word/2010/wordprocessingInk" xmlns:wne="http://schemas.microsoft.com/office/word/2006/wordml" xmlns:wps="http://schemas.microsoft.com/office/word/2010/wordprocessingShape" mc:Ignorable="w14 w15 w16se w16cid wp14">
+  <w16cid:commentId w16cid:paraId="0DDE34E0" w16cid:durableId="20184420"/>
+  <w16cid:commentId w16cid:paraId="31F0212B" w16cid:durableId="20183D70"/>
+  <w16cid:commentId w16cid:paraId="44D8E7A2" w16cid:durableId="20184257"/>
+</w16cid:commentsIds>
 </file>
 
 <file path=word/endnotes.xml><?xml version="1.0" encoding="utf-8"?>
@@ -1656,8 +2731,8 @@
   <w:abstractNum w:abstractNumId="12" w15:restartNumberingAfterBreak="0">
     <w:nsid w:val="5C0D38D0"/>
     <w:multiLevelType w:val="hybridMultilevel"/>
-    <w:tmpl w:val="DA766616"/>
-    <w:lvl w:ilvl="0" w:tplc="E4040734">
+    <w:tmpl w:val="2670FF3C"/>
+    <w:lvl w:ilvl="0" w:tplc="37984582">
       <w:start w:val="1"/>
       <w:numFmt w:val="bullet"/>
       <w:pStyle w:val="ul"/>
@@ -1922,6 +2997,14 @@
     <w:abstractNumId w:val="13"/>
   </w:num>
 </w:numbering>
+</file>
+
+<file path=word/people.xml><?xml version="1.0" encoding="utf-8"?>
+<w15:people xmlns:wpc="http://schemas.microsoft.com/office/word/2010/wordprocessingCanvas" xmlns:cx="http://schemas.microsoft.com/office/drawing/2014/chartex" xmlns:cx1="http://schemas.microsoft.com/office/drawing/2015/9/8/chartex" xmlns:cx2="http://schemas.microsoft.com/office/drawing/2015/10/21/chartex" xmlns:cx3="http://schemas.microsoft.com/office/drawing/2016/5/9/chartex" xmlns:cx4="http://schemas.microsoft.com/office/drawing/2016/5/10/chartex" xmlns:cx5="http://schemas.microsoft.com/office/drawing/2016/5/11/chartex" xmlns:cx6="http://schemas.microsoft.com/office/drawing/2016/5/12/chartex" xmlns:cx7="http://schemas.microsoft.com/office/drawing/2016/5/13/chartex" xmlns:cx8="http://schemas.microsoft.com/office/drawing/2016/5/14/chartex" xmlns:mc="http://schemas.openxmlformats.org/markup-compatibility/2006" xmlns:aink="http://schemas.microsoft.com/office/drawing/2016/ink" xmlns:am3d="http://schemas.microsoft.com/office/drawing/2017/model3d" xmlns:o="urn:schemas-microsoft-com:office:office" xmlns:r="http://schemas.openxmlformats.org/officeDocument/2006/relationships" xmlns:m="http://schemas.openxmlformats.org/officeDocument/2006/math" xmlns:v="urn:schemas-microsoft-com:vml" xmlns:wp14="http://schemas.microsoft.com/office/word/2010/wordprocessingDrawing" xmlns:wp="http://schemas.openxmlformats.org/drawingml/2006/wordprocessingDrawing" xmlns:w10="urn:schemas-microsoft-com:office:word" xmlns:w="http://schemas.openxmlformats.org/wordprocessingml/2006/main" xmlns:w14="http://schemas.microsoft.com/office/word/2010/wordml" xmlns:w15="http://schemas.microsoft.com/office/word/2012/wordml" xmlns:w16cid="http://schemas.microsoft.com/office/word/2016/wordml/cid" xmlns:w16se="http://schemas.microsoft.com/office/word/2015/wordml/symex" xmlns:wpg="http://schemas.microsoft.com/office/word/2010/wordprocessingGroup" xmlns:wpi="http://schemas.microsoft.com/office/word/2010/wordprocessingInk" xmlns:wne="http://schemas.microsoft.com/office/word/2006/wordml" xmlns:wps="http://schemas.microsoft.com/office/word/2010/wordprocessingShape" mc:Ignorable="w14 w15 w16se w16cid wp14">
+  <w15:person w15:author="david goldhar">
+    <w15:presenceInfo w15:providerId="Windows Live" w15:userId="b540f4f04d78d6d2"/>
+  </w15:person>
+</w15:people>
 </file>
 
 <file path=word/styles.xml><?xml version="1.0" encoding="utf-8"?>
@@ -2727,7 +3810,7 @@
     <w:name w:val="ul"/>
     <w:autoRedefine/>
     <w:qFormat/>
-    <w:rsid w:val="00DE4BDE"/>
+    <w:rsid w:val="00374E35"/>
     <w:pPr>
       <w:numPr>
         <w:numId w:val="1"/>
@@ -2735,6 +3818,8 @@
     </w:pPr>
     <w:rPr>
       <w:rFonts w:ascii="Arial" w:hAnsi="Arial" w:cs="Arial"/>
+      <w:b/>
+      <w:bCs/>
       <w:iCs/>
       <w:color w:val="222222"/>
       <w:sz w:val="21"/>
@@ -3090,6 +4175,104 @@
     </w:pPr>
     <w:rPr>
       <w:color w:val="C00000"/>
+    </w:rPr>
+  </w:style>
+  <w:style w:type="character" w:styleId="CommentReference">
+    <w:name w:val="annotation reference"/>
+    <w:basedOn w:val="DefaultParagraphFont"/>
+    <w:uiPriority w:val="99"/>
+    <w:semiHidden/>
+    <w:unhideWhenUsed/>
+    <w:rsid w:val="00E73C9A"/>
+    <w:rPr>
+      <w:sz w:val="16"/>
+      <w:szCs w:val="16"/>
+    </w:rPr>
+  </w:style>
+  <w:style w:type="paragraph" w:styleId="CommentText">
+    <w:name w:val="annotation text"/>
+    <w:basedOn w:val="Normal"/>
+    <w:link w:val="CommentTextChar"/>
+    <w:uiPriority w:val="99"/>
+    <w:semiHidden/>
+    <w:unhideWhenUsed/>
+    <w:rsid w:val="00E73C9A"/>
+    <w:pPr>
+      <w:spacing w:line="240" w:lineRule="auto"/>
+    </w:pPr>
+    <w:rPr>
+      <w:sz w:val="20"/>
+      <w:szCs w:val="20"/>
+    </w:rPr>
+  </w:style>
+  <w:style w:type="character" w:customStyle="1" w:styleId="CommentTextChar">
+    <w:name w:val="Comment Text Char"/>
+    <w:basedOn w:val="DefaultParagraphFont"/>
+    <w:link w:val="CommentText"/>
+    <w:uiPriority w:val="99"/>
+    <w:semiHidden/>
+    <w:rsid w:val="00E73C9A"/>
+    <w:rPr>
+      <w:sz w:val="20"/>
+      <w:szCs w:val="20"/>
+    </w:rPr>
+  </w:style>
+  <w:style w:type="paragraph" w:styleId="CommentSubject">
+    <w:name w:val="annotation subject"/>
+    <w:basedOn w:val="CommentText"/>
+    <w:next w:val="CommentText"/>
+    <w:link w:val="CommentSubjectChar"/>
+    <w:uiPriority w:val="99"/>
+    <w:semiHidden/>
+    <w:unhideWhenUsed/>
+    <w:rsid w:val="00E73C9A"/>
+    <w:rPr>
+      <w:b/>
+      <w:bCs/>
+    </w:rPr>
+  </w:style>
+  <w:style w:type="character" w:customStyle="1" w:styleId="CommentSubjectChar">
+    <w:name w:val="Comment Subject Char"/>
+    <w:basedOn w:val="CommentTextChar"/>
+    <w:link w:val="CommentSubject"/>
+    <w:uiPriority w:val="99"/>
+    <w:semiHidden/>
+    <w:rsid w:val="00E73C9A"/>
+    <w:rPr>
+      <w:b/>
+      <w:bCs/>
+      <w:sz w:val="20"/>
+      <w:szCs w:val="20"/>
+    </w:rPr>
+  </w:style>
+  <w:style w:type="paragraph" w:styleId="BalloonText">
+    <w:name w:val="Balloon Text"/>
+    <w:basedOn w:val="Normal"/>
+    <w:link w:val="BalloonTextChar"/>
+    <w:uiPriority w:val="99"/>
+    <w:semiHidden/>
+    <w:unhideWhenUsed/>
+    <w:rsid w:val="00E73C9A"/>
+    <w:pPr>
+      <w:spacing w:after="0" w:line="240" w:lineRule="auto"/>
+    </w:pPr>
+    <w:rPr>
+      <w:rFonts w:ascii="Segoe UI" w:hAnsi="Segoe UI" w:cs="Segoe UI"/>
+      <w:sz w:val="18"/>
+      <w:szCs w:val="18"/>
+    </w:rPr>
+  </w:style>
+  <w:style w:type="character" w:customStyle="1" w:styleId="BalloonTextChar">
+    <w:name w:val="Balloon Text Char"/>
+    <w:basedOn w:val="DefaultParagraphFont"/>
+    <w:link w:val="BalloonText"/>
+    <w:uiPriority w:val="99"/>
+    <w:semiHidden/>
+    <w:rsid w:val="00E73C9A"/>
+    <w:rPr>
+      <w:rFonts w:ascii="Segoe UI" w:hAnsi="Segoe UI" w:cs="Segoe UI"/>
+      <w:sz w:val="18"/>
+      <w:szCs w:val="18"/>
     </w:rPr>
   </w:style>
 </w:styles>

</xml_diff>

<commit_message>
SPOT-UserManual.docx draft 1 (some comments to resolve for draft 1)
</commit_message>
<xml_diff>
--- a/Manuals/SPOT-UserManual.docx
+++ b/Manuals/SPOT-UserManual.docx
@@ -21,37 +21,80 @@
         <w:pStyle w:val="P"/>
       </w:pPr>
       <w:r>
-        <w:t>SPOT compliance and security risks platform, is a mobile</w:t>
+        <w:t>spOT</w:t>
       </w:r>
       <w:r>
         <w:t xml:space="preserve"> </w:t>
       </w:r>
       <w:r>
-        <w:t>platform that allows complete and tighter control of any 3</w:t>
-      </w:r>
-      <w:r>
-        <w:rPr>
-          <w:vertAlign w:val="superscript"/>
-        </w:rPr>
-        <w:t>rd</w:t>
+        <w:t xml:space="preserve">is a standalone, ruggedized </w:t>
+      </w:r>
+      <w:r>
+        <w:t xml:space="preserve">mobile </w:t>
+      </w:r>
+      <w:r>
+        <w:t xml:space="preserve">industrial </w:t>
+      </w:r>
+      <w:r>
+        <w:t xml:space="preserve">compliance and security risks </w:t>
+      </w:r>
+      <w:r>
+        <w:t xml:space="preserve">platform that </w:t>
+      </w:r>
+      <w:r>
+        <w:t xml:space="preserve">you can use to scan devices for security vulnerabilities and misconfigurations, before they are introduced into </w:t>
+      </w:r>
+      <w:r>
+        <w:t xml:space="preserve">an </w:t>
+      </w:r>
+      <w:r>
+        <w:t>operational environment.</w:t>
+      </w:r>
+    </w:p>
+    <w:p>
+      <w:pPr>
+        <w:pStyle w:val="P"/>
+      </w:pPr>
+      <w:r>
+        <w:t>spOT</w:t>
       </w:r>
       <w:r>
         <w:t xml:space="preserve"> </w:t>
       </w:r>
       <w:r>
-        <w:t>party introduced to production network. SPOT supplies full</w:t>
-      </w:r>
-      <w:r>
-        <w:t xml:space="preserve"> </w:t>
-      </w:r>
-      <w:r>
-        <w:t>visibility into the supply chain, spotting hidden OT cyber</w:t>
-      </w:r>
-      <w:r>
-        <w:t xml:space="preserve"> </w:t>
-      </w:r>
-      <w:r>
-        <w:t>vulnerabilities. SPOT yields automatic reports and</w:t>
+        <w:t xml:space="preserve">scans devices, analyzes their security posture using built-in threat intelligence information about vulnerabilities, and produces a full </w:t>
+      </w:r>
+      <w:r>
+        <w:t xml:space="preserve">report </w:t>
+      </w:r>
+      <w:r>
+        <w:t xml:space="preserve">of issues, along with </w:t>
+      </w:r>
+      <w:r>
+        <w:t xml:space="preserve">recommendations </w:t>
+      </w:r>
+      <w:r>
+        <w:t xml:space="preserve">for remediation. </w:t>
+      </w:r>
+    </w:p>
+    <w:p>
+      <w:pPr>
+        <w:pStyle w:val="Heading2"/>
+        <w:rPr>
+          <w:lang w:val="en-US"/>
+        </w:rPr>
+      </w:pPr>
+      <w:r>
+        <w:rPr>
+          <w:lang w:val="en-US"/>
+        </w:rPr>
+        <w:t xml:space="preserve">spOT </w:t>
+      </w:r>
+      <w:r>
+        <w:rPr>
+          <w:lang w:val="en-US"/>
+        </w:rPr>
+        <w:t>Overview</w:t>
       </w:r>
     </w:p>
     <w:p>
@@ -59,145 +102,50 @@
         <w:pStyle w:val="P"/>
       </w:pPr>
       <w:r>
-        <w:t>recommendations with threat intelligence incorporation.</w:t>
-      </w:r>
-      <w:r>
-        <w:t xml:space="preserve"> </w:t>
-      </w:r>
-      <w:r>
-        <w:t>SPOT smoothly assimilate into plant’s operational routine,</w:t>
-      </w:r>
-      <w:r>
-        <w:t xml:space="preserve"> </w:t>
-      </w:r>
-      <w:r>
-        <w:t>with patch, asset management and configuration integration</w:t>
-      </w:r>
-    </w:p>
-    <w:p>
-      <w:pPr>
-        <w:pStyle w:val="Heading2"/>
-      </w:pPr>
-      <w:proofErr w:type="spellStart"/>
-      <w:r>
-        <w:rPr>
-          <w:lang w:val="en-US"/>
-        </w:rPr>
         <w:t>spOT</w:t>
       </w:r>
-      <w:proofErr w:type="spellEnd"/>
-      <w:r>
-        <w:rPr>
-          <w:lang w:val="en-US"/>
-        </w:rPr>
-        <w:t xml:space="preserve"> </w:t>
-      </w:r>
-      <w:r>
-        <w:rPr>
-          <w:lang w:val="en-US"/>
-        </w:rPr>
-        <w:t>Overview</w:t>
-      </w:r>
-    </w:p>
-    <w:p>
-      <w:pPr>
-        <w:rPr>
-          <w:lang w:val="en-US"/>
-        </w:rPr>
-      </w:pPr>
-      <w:r>
-        <w:rPr>
-          <w:lang w:val="en-US"/>
-        </w:rPr>
-        <w:t>Standalone, ruggedized</w:t>
-      </w:r>
-    </w:p>
-    <w:p>
-      <w:r>
-        <w:rPr>
-          <w:lang w:val="en-US"/>
-        </w:rPr>
-        <w:t>Scan an asset for vulnerabilities before deployment to factory-floor</w:t>
-      </w:r>
-    </w:p>
-    <w:p>
-      <w:pPr>
-        <w:rPr>
-          <w:lang w:val="en-US"/>
-        </w:rPr>
-      </w:pPr>
-      <w:r>
-        <w:rPr>
-          <w:lang w:val="en-US"/>
-        </w:rPr>
-        <w:t xml:space="preserve">Built-in Policies </w:t>
-      </w:r>
-      <w:r>
-        <w:rPr>
-          <w:lang w:val="en-US"/>
-        </w:rPr>
-        <w:t>– threat intel list of vulnerabilities</w:t>
-      </w:r>
-    </w:p>
-    <w:p>
-      <w:r>
-        <w:rPr>
-          <w:lang w:val="en-US"/>
-        </w:rPr>
-        <w:t xml:space="preserve">Check for </w:t>
-      </w:r>
-      <w:r>
-        <w:rPr>
-          <w:lang w:val="en-US"/>
-        </w:rPr>
-        <w:t xml:space="preserve">vulnerabilities, </w:t>
-      </w:r>
-      <w:r>
-        <w:rPr>
-          <w:lang w:val="en-US"/>
-        </w:rPr>
-        <w:t>misconfigurations, sensitive data, credentials, policy violations</w:t>
-      </w:r>
-    </w:p>
-    <w:p>
-      <w:r>
-        <w:rPr>
-          <w:lang w:val="en-US"/>
-        </w:rPr>
-        <w:t xml:space="preserve">Threat Intel – Otorio research team – DB of vulnerabilities - </w:t>
-      </w:r>
-    </w:p>
-    <w:p>
-      <w:pPr>
-        <w:rPr>
-          <w:lang w:val="en-US"/>
-        </w:rPr>
-      </w:pPr>
-      <w:r>
-        <w:rPr>
-          <w:lang w:val="en-US"/>
-        </w:rPr>
-        <w:t>Generate report</w:t>
-      </w:r>
-      <w:r>
-        <w:rPr>
-          <w:lang w:val="en-US"/>
-        </w:rPr>
-        <w:t xml:space="preserve">, calculate </w:t>
-      </w:r>
-      <w:r>
-        <w:rPr>
-          <w:lang w:val="en-US"/>
-        </w:rPr>
-        <w:t>Risk &amp; Compliance Score</w:t>
-      </w:r>
-    </w:p>
-    <w:p>
-      <w:r>
-        <w:rPr>
-          <w:lang w:val="en-US"/>
-        </w:rPr>
-        <w:t>Maintain history of scans to build trend analysis</w:t>
+      <w:r>
+        <w:t xml:space="preserve"> has the following features:</w:t>
+      </w:r>
+    </w:p>
+    <w:p>
+      <w:pPr>
+        <w:pStyle w:val="ul"/>
+      </w:pPr>
+      <w:r>
+        <w:t>Built-in policies based on threat intelligence, to evaluate compliance of a device</w:t>
+      </w:r>
+    </w:p>
+    <w:p>
+      <w:pPr>
+        <w:pStyle w:val="ul"/>
+      </w:pPr>
+      <w:r>
+        <w:t>Automated scan of devices to determine their security posture, while they are offline from a production environment</w:t>
+      </w:r>
+    </w:p>
+    <w:p>
+      <w:pPr>
+        <w:pStyle w:val="ul"/>
+      </w:pPr>
+      <w:r>
+        <w:t>Full results, with details of security and vulnerability issues discovered during the scan</w:t>
+      </w:r>
+    </w:p>
+    <w:p>
+      <w:pPr>
+        <w:pStyle w:val="ul"/>
+      </w:pPr>
+      <w:r>
+        <w:t>Trend analysis of scan results over time</w:t>
+      </w:r>
+    </w:p>
+    <w:p>
+      <w:pPr>
+        <w:pStyle w:val="ul"/>
+      </w:pPr>
+      <w:r>
+        <w:t>Ruggedized portable device that can be carried to the production floor and connect directly to the device</w:t>
       </w:r>
     </w:p>
     <w:p>
@@ -220,29 +168,29 @@
         <w:pStyle w:val="P"/>
       </w:pPr>
       <w:r>
-        <w:t>Simple setup. Configure details for device to be tested. Connect to device</w:t>
-      </w:r>
-      <w:r>
-        <w:t xml:space="preserve"> over network </w:t>
-      </w:r>
-      <w:proofErr w:type="gramStart"/>
-      <w:r>
-        <w:t>port.</w:t>
-      </w:r>
-      <w:r>
-        <w:t>.</w:t>
-      </w:r>
-      <w:proofErr w:type="gramEnd"/>
+        <w:t>spOT can scan a single industrial device, using a direct network connection to the device (the device may include several assets in an internal network segment, all of which will be scanned).</w:t>
+      </w:r>
+    </w:p>
+    <w:p>
+      <w:pPr>
+        <w:pStyle w:val="P"/>
+      </w:pPr>
+      <w:r>
+        <w:t>Follow these steps to connect and configure the device to be scanned.</w:t>
+      </w:r>
     </w:p>
     <w:p>
       <w:pPr>
         <w:pStyle w:val="Heading2"/>
-      </w:pPr>
-      <w:r>
-        <w:rPr>
-          <w:lang w:val="en-US"/>
-        </w:rPr>
-        <w:t>Configure the device to be tested</w:t>
+        <w:rPr>
+          <w:lang w:val="en-US"/>
+        </w:rPr>
+      </w:pPr>
+      <w:r>
+        <w:rPr>
+          <w:lang w:val="en-US"/>
+        </w:rPr>
+        <w:t>Start spOT</w:t>
       </w:r>
     </w:p>
     <w:p>
@@ -250,10 +198,7 @@
         <w:pStyle w:val="P"/>
       </w:pPr>
       <w:r>
-        <w:t xml:space="preserve">Name, vendor, </w:t>
-      </w:r>
-      <w:r>
-        <w:t>IP Address</w:t>
+        <w:t>Turn on the spOT device. The main screen will be displayed.</w:t>
       </w:r>
     </w:p>
     <w:p>
@@ -263,7 +208,7 @@
       </w:pPr>
       <w:r>
         <w:drawing>
-          <wp:inline distT="0" distB="0" distL="0" distR="0" wp14:anchorId="045D990A" wp14:editId="23B1A0F8">
+          <wp:inline distT="0" distB="0" distL="0" distR="0" wp14:anchorId="444B6FF3" wp14:editId="1D12A3DB">
             <wp:extent cx="5710555" cy="2889885"/>
             <wp:effectExtent l="0" t="0" r="4445" b="5715"/>
             <wp:docPr id="1" name="Picture 1"/>
@@ -331,7 +276,21 @@
         <w:rPr>
           <w:lang w:val="en-US"/>
         </w:rPr>
-        <w:t xml:space="preserve"> Configure scan</w:t>
+        <w:t xml:space="preserve"> spOT main screen</w:t>
+      </w:r>
+    </w:p>
+    <w:p>
+      <w:pPr>
+        <w:pStyle w:val="Heading2"/>
+        <w:rPr>
+          <w:lang w:val="en-US"/>
+        </w:rPr>
+      </w:pPr>
+      <w:r>
+        <w:rPr>
+          <w:lang w:val="en-US"/>
+        </w:rPr>
+        <w:t>Connect to device</w:t>
       </w:r>
     </w:p>
     <w:p>
@@ -339,39 +298,27 @@
         <w:pStyle w:val="P"/>
       </w:pPr>
       <w:r>
-        <w:t xml:space="preserve">In the upper right, the </w:t>
-      </w:r>
-      <w:r>
-        <w:rPr>
-          <w:rStyle w:val="UI-item"/>
-        </w:rPr>
-        <w:t xml:space="preserve">Network </w:t>
-      </w:r>
-      <w:r>
-        <w:rPr>
-          <w:rStyle w:val="UI-item"/>
-        </w:rPr>
-        <w:t>Status</w:t>
-      </w:r>
-      <w:r>
-        <w:t xml:space="preserve"> indicator indicates whether a network cable is connected to </w:t>
-      </w:r>
-      <w:proofErr w:type="spellStart"/>
-      <w:r>
-        <w:t>spOT</w:t>
-      </w:r>
-      <w:proofErr w:type="spellEnd"/>
-      <w:r>
-        <w:t xml:space="preserve">. The </w:t>
-      </w:r>
-      <w:r>
-        <w:rPr>
-          <w:rStyle w:val="UI-item"/>
-        </w:rPr>
-        <w:t>USB Connected</w:t>
-      </w:r>
-      <w:r>
-        <w:t xml:space="preserve"> indicated indicate whether a USB drive is inserted in the USB slot.</w:t>
+        <w:t>Connect spOT to the device to be scanned with a standard network cable, connect</w:t>
+      </w:r>
+      <w:r>
+        <w:t>ed</w:t>
+      </w:r>
+      <w:r>
+        <w:t xml:space="preserve"> to </w:t>
+      </w:r>
+      <w:r>
+        <w:t xml:space="preserve">the </w:t>
+      </w:r>
+      <w:r>
+        <w:t>RJ-45 network port on spOT, to the network port of the device.</w:t>
+      </w:r>
+    </w:p>
+    <w:p>
+      <w:pPr>
+        <w:pStyle w:val="P"/>
+      </w:pPr>
+      <w:r>
+        <w:t>When connected, the Network Status indicator on sPOT will be green.</w:t>
       </w:r>
     </w:p>
     <w:p>
@@ -380,10 +327,10 @@
       </w:pPr>
       <w:r>
         <w:drawing>
-          <wp:inline distT="0" distB="0" distL="0" distR="0" wp14:anchorId="3E7A99C7" wp14:editId="2DFBE88F">
-            <wp:extent cx="1976755" cy="726007"/>
-            <wp:effectExtent l="0" t="0" r="4445" b="0"/>
-            <wp:docPr id="8" name="Picture 8"/>
+          <wp:inline distT="0" distB="0" distL="0" distR="0" wp14:anchorId="2FBDB7D9" wp14:editId="3D279EF3">
+            <wp:extent cx="2257425" cy="582739"/>
+            <wp:effectExtent l="0" t="0" r="0" b="8255"/>
+            <wp:docPr id="16" name="Picture 16"/>
             <wp:cNvGraphicFramePr>
               <a:graphicFrameLocks xmlns:a="http://schemas.openxmlformats.org/drawingml/2006/main" noChangeAspect="1"/>
             </wp:cNvGraphicFramePr>
@@ -403,7 +350,7 @@
                   <pic:spPr>
                     <a:xfrm>
                       <a:off x="0" y="0"/>
-                      <a:ext cx="2031563" cy="746137"/>
+                      <a:ext cx="2339229" cy="603856"/>
                     </a:xfrm>
                     <a:prstGeom prst="rect">
                       <a:avLst/>
@@ -418,26 +365,61 @@
     </w:p>
     <w:p>
       <w:pPr>
-        <w:pStyle w:val="Heading1"/>
-        <w:rPr>
-          <w:lang w:val="en-US"/>
-        </w:rPr>
-      </w:pPr>
-      <w:r>
-        <w:rPr>
-          <w:lang w:val="en-US"/>
-        </w:rPr>
-        <w:lastRenderedPageBreak/>
-        <w:t>Scan</w:t>
+        <w:pStyle w:val="Heading2"/>
+      </w:pPr>
+      <w:r>
+        <w:rPr>
+          <w:lang w:val="en-US"/>
+        </w:rPr>
+        <w:t>Configure the device to be tested</w:t>
       </w:r>
     </w:p>
     <w:p>
       <w:pPr>
         <w:pStyle w:val="P"/>
       </w:pPr>
+      <w:r>
+        <w:t>Before you scan the device, enter details for it in the main screen. These details are:</w:t>
+      </w:r>
+    </w:p>
+    <w:p>
+      <w:pPr>
+        <w:pStyle w:val="ul"/>
+      </w:pPr>
+      <w:r>
+        <w:t xml:space="preserve">Device </w:t>
+      </w:r>
+      <w:r>
+        <w:t>Name</w:t>
+      </w:r>
+      <w:r>
+        <w:t xml:space="preserve"> – the name of the device</w:t>
+      </w:r>
+    </w:p>
+    <w:p>
+      <w:pPr>
+        <w:pStyle w:val="ul"/>
+      </w:pPr>
+      <w:r>
+        <w:t>V</w:t>
+      </w:r>
+      <w:r>
+        <w:t>endor</w:t>
+      </w:r>
+      <w:r>
+        <w:t xml:space="preserve"> – the device vendor</w:t>
+      </w:r>
+    </w:p>
+    <w:p>
+      <w:pPr>
+        <w:pStyle w:val="ul"/>
+      </w:pPr>
       <w:commentRangeStart w:id="0"/>
       <w:r>
-        <w:t>Single, simple operation</w:t>
+        <w:t>Machine Policy</w:t>
+      </w:r>
+      <w:r>
+        <w:t xml:space="preserve"> - select a policy from the list</w:t>
       </w:r>
       <w:commentRangeEnd w:id="0"/>
       <w:r>
@@ -451,8 +433,40 @@
         </w:rPr>
         <w:commentReference w:id="0"/>
       </w:r>
-      <w:r>
-        <w:t>.</w:t>
+    </w:p>
+    <w:p>
+      <w:pPr>
+        <w:pStyle w:val="ul"/>
+        <w:keepNext/>
+      </w:pPr>
+      <w:r>
+        <w:t>Assets to scan</w:t>
+      </w:r>
+      <w:r>
+        <w:t xml:space="preserve"> – enter the IP address, or a range of IP addresses, of the device to be tested (the device can be composed of several assets, each with its own address, on a common subnetwork)</w:t>
+      </w:r>
+    </w:p>
+    <w:p>
+      <w:pPr>
+        <w:pStyle w:val="Heading1"/>
+        <w:rPr>
+          <w:lang w:val="en-US"/>
+        </w:rPr>
+      </w:pPr>
+      <w:r>
+        <w:rPr>
+          <w:lang w:val="en-US"/>
+        </w:rPr>
+        <w:lastRenderedPageBreak/>
+        <w:t>Scan</w:t>
+      </w:r>
+    </w:p>
+    <w:p>
+      <w:pPr>
+        <w:pStyle w:val="P"/>
+      </w:pPr>
+      <w:r>
+        <w:t>Follow these steps to scan the device and view the results.</w:t>
       </w:r>
     </w:p>
     <w:p>
@@ -474,7 +488,16 @@
         <w:pStyle w:val="P"/>
       </w:pPr>
       <w:r>
-        <w:t>Press Start scanning to start the scan. The scan typically takes a few minutes.</w:t>
+        <w:t>Press</w:t>
+      </w:r>
+      <w:r>
+        <w:rPr>
+          <w:rStyle w:val="UI-item"/>
+        </w:rPr>
+        <w:t xml:space="preserve"> Start scanning</w:t>
+      </w:r>
+      <w:r>
+        <w:t xml:space="preserve"> to start the scan. The scan typically takes a few minutes.</w:t>
       </w:r>
     </w:p>
     <w:p>
@@ -557,14 +580,36 @@
       <w:r>
         <w:t xml:space="preserve">Figure </w:t>
       </w:r>
-      <w:fldSimple w:instr=" SEQ Figure \* ARABIC ">
-        <w:r>
-          <w:rPr>
-            <w:noProof/>
-          </w:rPr>
-          <w:t>2</w:t>
-        </w:r>
-      </w:fldSimple>
+      <w:r>
+        <w:rPr>
+          <w:noProof/>
+        </w:rPr>
+        <w:fldChar w:fldCharType="begin"/>
+      </w:r>
+      <w:r>
+        <w:rPr>
+          <w:noProof/>
+        </w:rPr>
+        <w:instrText xml:space="preserve"> SEQ Figure \* ARABIC </w:instrText>
+      </w:r>
+      <w:r>
+        <w:rPr>
+          <w:noProof/>
+        </w:rPr>
+        <w:fldChar w:fldCharType="separate"/>
+      </w:r>
+      <w:r>
+        <w:rPr>
+          <w:noProof/>
+        </w:rPr>
+        <w:t>4</w:t>
+      </w:r>
+      <w:r>
+        <w:rPr>
+          <w:noProof/>
+        </w:rPr>
+        <w:fldChar w:fldCharType="end"/>
+      </w:r>
       <w:r>
         <w:rPr>
           <w:lang w:val="en-US"/>
@@ -577,14 +622,19 @@
         <w:pStyle w:val="P"/>
       </w:pPr>
       <w:r>
-        <w:t>The scan goes through a number of phases:</w:t>
+        <w:t xml:space="preserve">The scan goes through </w:t>
+      </w:r>
+      <w:r>
+        <w:t xml:space="preserve">these </w:t>
+      </w:r>
+      <w:r>
+        <w:t>phases:</w:t>
       </w:r>
     </w:p>
     <w:p>
       <w:pPr>
         <w:pStyle w:val="ul"/>
       </w:pPr>
-      <w:proofErr w:type="gramStart"/>
       <w:r>
         <w:t>Initiation</w:t>
       </w:r>
@@ -592,31 +642,12 @@
         <w:t xml:space="preserve"> </w:t>
       </w:r>
       <w:r>
-        <w:t xml:space="preserve"> </w:t>
-      </w:r>
-      <w:r>
-        <w:rPr>
-          <w:b w:val="0"/>
-          <w:bCs w:val="0"/>
-        </w:rPr>
-        <w:t>-</w:t>
-      </w:r>
-      <w:proofErr w:type="gramEnd"/>
-      <w:r>
-        <w:rPr>
-          <w:b w:val="0"/>
-          <w:bCs w:val="0"/>
-        </w:rPr>
-        <w:t xml:space="preserve"> the scan is starting</w:t>
+        <w:t>- the scan is starting</w:t>
       </w:r>
     </w:p>
     <w:p>
       <w:pPr>
         <w:pStyle w:val="ul"/>
-        <w:rPr>
-          <w:b w:val="0"/>
-          <w:bCs w:val="0"/>
-        </w:rPr>
       </w:pPr>
       <w:r>
         <w:t xml:space="preserve">Asset </w:t>
@@ -628,20 +659,12 @@
         <w:t xml:space="preserve"> – </w:t>
       </w:r>
       <w:r>
-        <w:rPr>
-          <w:b w:val="0"/>
-          <w:bCs w:val="0"/>
-        </w:rPr>
         <w:t>the different assets in the device are discovered</w:t>
       </w:r>
     </w:p>
     <w:p>
       <w:pPr>
         <w:pStyle w:val="ul"/>
-        <w:rPr>
-          <w:b w:val="0"/>
-          <w:bCs w:val="0"/>
-        </w:rPr>
       </w:pPr>
       <w:r>
         <w:t xml:space="preserve">Asset </w:t>
@@ -653,48 +676,12 @@
         <w:t xml:space="preserve"> – </w:t>
       </w:r>
       <w:r>
-        <w:rPr>
-          <w:b w:val="0"/>
-          <w:bCs w:val="0"/>
-        </w:rPr>
-        <w:t xml:space="preserve">information about the assets is obtained from the device, and </w:t>
-      </w:r>
-      <w:r>
-        <w:rPr>
-          <w:b w:val="0"/>
-          <w:bCs w:val="0"/>
-        </w:rPr>
-        <w:t xml:space="preserve">credentials, configurations, </w:t>
-      </w:r>
-      <w:r>
-        <w:rPr>
-          <w:b w:val="0"/>
-          <w:bCs w:val="0"/>
-        </w:rPr>
-        <w:t xml:space="preserve">and </w:t>
-      </w:r>
-      <w:r>
-        <w:rPr>
-          <w:b w:val="0"/>
-          <w:bCs w:val="0"/>
-        </w:rPr>
-        <w:t>policies</w:t>
-      </w:r>
-      <w:r>
-        <w:rPr>
-          <w:b w:val="0"/>
-          <w:bCs w:val="0"/>
-        </w:rPr>
-        <w:t xml:space="preserve"> are checked for security issues</w:t>
+        <w:t>information about the assets is obtained from the device, and credentials, configurations, and policies are checked for security issues</w:t>
       </w:r>
     </w:p>
     <w:p>
       <w:pPr>
         <w:pStyle w:val="ul"/>
-        <w:rPr>
-          <w:b w:val="0"/>
-          <w:bCs w:val="0"/>
-        </w:rPr>
       </w:pPr>
       <w:r>
         <w:t xml:space="preserve">Threat </w:t>
@@ -706,48 +693,12 @@
         <w:t xml:space="preserve"> – </w:t>
       </w:r>
       <w:r>
-        <w:rPr>
-          <w:b w:val="0"/>
-          <w:bCs w:val="0"/>
-        </w:rPr>
-        <w:t>threat intelligence information is applied to the information obtained from the assets, to determine</w:t>
-      </w:r>
-      <w:r>
-        <w:rPr>
-          <w:b w:val="0"/>
-          <w:bCs w:val="0"/>
-        </w:rPr>
-        <w:t xml:space="preserve"> </w:t>
-      </w:r>
-      <w:r>
-        <w:rPr>
-          <w:b w:val="0"/>
-          <w:bCs w:val="0"/>
-        </w:rPr>
-        <w:t xml:space="preserve">if there are </w:t>
-      </w:r>
-      <w:r>
-        <w:rPr>
-          <w:b w:val="0"/>
-          <w:bCs w:val="0"/>
-        </w:rPr>
-        <w:t xml:space="preserve">vulnerability </w:t>
-      </w:r>
-      <w:r>
-        <w:rPr>
-          <w:b w:val="0"/>
-          <w:bCs w:val="0"/>
-        </w:rPr>
-        <w:t>issues, and to calculate the Risk Level and compliance score</w:t>
+        <w:t>threat intelligence information is applied to the information obtained from the assets, to determine if there are vulnerability issues, and to calculate the Risk Level and compliance score</w:t>
       </w:r>
     </w:p>
     <w:p>
       <w:pPr>
         <w:pStyle w:val="ul"/>
-        <w:rPr>
-          <w:b w:val="0"/>
-          <w:bCs w:val="0"/>
-        </w:rPr>
       </w:pPr>
       <w:r>
         <w:t>R</w:t>
@@ -759,10 +710,6 @@
         <w:t xml:space="preserve"> – </w:t>
       </w:r>
       <w:r>
-        <w:rPr>
-          <w:b w:val="0"/>
-          <w:bCs w:val="0"/>
-        </w:rPr>
         <w:t>the detailed report is prepared of all findings for the device</w:t>
       </w:r>
     </w:p>
@@ -838,14 +785,36 @@
       <w:r>
         <w:t xml:space="preserve">Figure </w:t>
       </w:r>
-      <w:fldSimple w:instr=" SEQ Figure \* ARABIC ">
-        <w:r>
-          <w:rPr>
-            <w:noProof/>
-          </w:rPr>
-          <w:t>3</w:t>
-        </w:r>
-      </w:fldSimple>
+      <w:r>
+        <w:rPr>
+          <w:noProof/>
+        </w:rPr>
+        <w:fldChar w:fldCharType="begin"/>
+      </w:r>
+      <w:r>
+        <w:rPr>
+          <w:noProof/>
+        </w:rPr>
+        <w:instrText xml:space="preserve"> SEQ Figure \* ARABIC </w:instrText>
+      </w:r>
+      <w:r>
+        <w:rPr>
+          <w:noProof/>
+        </w:rPr>
+        <w:fldChar w:fldCharType="separate"/>
+      </w:r>
+      <w:r>
+        <w:rPr>
+          <w:noProof/>
+        </w:rPr>
+        <w:t>5</w:t>
+      </w:r>
+      <w:r>
+        <w:rPr>
+          <w:noProof/>
+        </w:rPr>
+        <w:fldChar w:fldCharType="end"/>
+      </w:r>
       <w:r>
         <w:rPr>
           <w:lang w:val="en-US"/>
@@ -878,7 +847,22 @@
         <w:pStyle w:val="P"/>
       </w:pPr>
       <w:r>
-        <w:t>When the scan is complete, the Risk Level is shown.</w:t>
+        <w:t>When the scan is complete, the Risk Level</w:t>
+      </w:r>
+      <w:r>
+        <w:t>,</w:t>
+      </w:r>
+      <w:r>
+        <w:t xml:space="preserve"> </w:t>
+      </w:r>
+      <w:r>
+        <w:t xml:space="preserve">calculated for the device, </w:t>
+      </w:r>
+      <w:r>
+        <w:t>is shown</w:t>
+      </w:r>
+      <w:r>
+        <w:t>.</w:t>
       </w:r>
     </w:p>
     <w:p>
@@ -944,14 +928,36 @@
       <w:r>
         <w:t xml:space="preserve">Figure </w:t>
       </w:r>
-      <w:fldSimple w:instr=" SEQ Figure \* ARABIC ">
-        <w:r>
-          <w:rPr>
-            <w:noProof/>
-          </w:rPr>
-          <w:t>4</w:t>
-        </w:r>
-      </w:fldSimple>
+      <w:r>
+        <w:rPr>
+          <w:noProof/>
+        </w:rPr>
+        <w:fldChar w:fldCharType="begin"/>
+      </w:r>
+      <w:r>
+        <w:rPr>
+          <w:noProof/>
+        </w:rPr>
+        <w:instrText xml:space="preserve"> SEQ Figure \* ARABIC </w:instrText>
+      </w:r>
+      <w:r>
+        <w:rPr>
+          <w:noProof/>
+        </w:rPr>
+        <w:fldChar w:fldCharType="separate"/>
+      </w:r>
+      <w:r>
+        <w:rPr>
+          <w:noProof/>
+        </w:rPr>
+        <w:t>6</w:t>
+      </w:r>
+      <w:r>
+        <w:rPr>
+          <w:noProof/>
+        </w:rPr>
+        <w:fldChar w:fldCharType="end"/>
+      </w:r>
       <w:r>
         <w:rPr>
           <w:lang w:val="en-US"/>
@@ -970,6 +976,9 @@
         <w:t xml:space="preserve">ress </w:t>
       </w:r>
       <w:r>
+        <w:rPr>
+          <w:noProof/>
+        </w:rPr>
         <w:drawing>
           <wp:inline distT="0" distB="0" distL="0" distR="0" wp14:anchorId="78D20E67" wp14:editId="421354A9">
             <wp:extent cx="1276350" cy="216331"/>
@@ -1033,48 +1042,24 @@
     <w:p>
       <w:pPr>
         <w:pStyle w:val="ul"/>
-        <w:rPr>
-          <w:b w:val="0"/>
-          <w:bCs w:val="0"/>
-        </w:rPr>
-      </w:pPr>
-      <w:r>
-        <w:rPr>
-          <w:b w:val="0"/>
-          <w:bCs w:val="0"/>
-        </w:rPr>
+      </w:pPr>
+      <w:r>
         <w:t>Details for the device that was tested</w:t>
       </w:r>
     </w:p>
     <w:p>
       <w:pPr>
         <w:pStyle w:val="ul"/>
-        <w:rPr>
-          <w:b w:val="0"/>
-          <w:bCs w:val="0"/>
-        </w:rPr>
-      </w:pPr>
-      <w:r>
-        <w:rPr>
-          <w:b w:val="0"/>
-          <w:bCs w:val="0"/>
-        </w:rPr>
+      </w:pPr>
+      <w:r>
         <w:t>The Risk Level for the device, based on the findings of the scan</w:t>
       </w:r>
     </w:p>
     <w:p>
       <w:pPr>
         <w:pStyle w:val="ul"/>
-        <w:rPr>
-          <w:b w:val="0"/>
-          <w:bCs w:val="0"/>
-        </w:rPr>
-      </w:pPr>
-      <w:r>
-        <w:rPr>
-          <w:b w:val="0"/>
-          <w:bCs w:val="0"/>
-        </w:rPr>
+      </w:pPr>
+      <w:r>
         <w:lastRenderedPageBreak/>
         <w:t>The number of security issues found in the scan, according to type (Credentials, Policy Deviations, Vulnerabilities)</w:t>
       </w:r>
@@ -1084,10 +1069,6 @@
         <w:pStyle w:val="ul"/>
       </w:pPr>
       <w:r>
-        <w:rPr>
-          <w:b w:val="0"/>
-          <w:bCs w:val="0"/>
-        </w:rPr>
         <w:t>A list of the issues</w:t>
       </w:r>
     </w:p>
@@ -1164,7 +1145,16 @@
         <w:pStyle w:val="P"/>
       </w:pPr>
       <w:r>
-        <w:t xml:space="preserve">The list of scan issues shows </w:t>
+        <w:t>Scroll down in the results screen, to show t</w:t>
+      </w:r>
+      <w:r>
+        <w:t>he list of scan issues</w:t>
+      </w:r>
+      <w:r>
+        <w:t xml:space="preserve">. This </w:t>
+      </w:r>
+      <w:r>
+        <w:t xml:space="preserve">shows </w:t>
       </w:r>
       <w:r>
         <w:t>the following details:</w:t>
@@ -1173,49 +1163,24 @@
     <w:p>
       <w:pPr>
         <w:pStyle w:val="ul"/>
-        <w:rPr>
-          <w:b w:val="0"/>
-          <w:bCs w:val="0"/>
-        </w:rPr>
-      </w:pPr>
-      <w:r>
-        <w:rPr>
-          <w:b w:val="0"/>
-          <w:bCs w:val="0"/>
-        </w:rPr>
-        <w:t>severity of the issue (Critical, High, Medium, Low), including the [</w:t>
-      </w:r>
-      <w:proofErr w:type="spellStart"/>
-      <w:r>
-        <w:rPr>
-          <w:b w:val="0"/>
-          <w:bCs w:val="0"/>
-        </w:rPr>
-        <w:t>tbd</w:t>
-      </w:r>
-      <w:proofErr w:type="spellEnd"/>
-      <w:r>
-        <w:rPr>
-          <w:b w:val="0"/>
-          <w:bCs w:val="0"/>
-        </w:rPr>
-        <w:t xml:space="preserve"> – </w:t>
+      </w:pPr>
+      <w:r>
+        <w:t xml:space="preserve">severity of the issue (Critical, High, Medium, Low), </w:t>
       </w:r>
       <w:commentRangeStart w:id="1"/>
       <w:r>
-        <w:rPr>
-          <w:b w:val="0"/>
-          <w:bCs w:val="0"/>
-        </w:rPr>
+        <w:t xml:space="preserve">including the </w:t>
+      </w:r>
+      <w:r>
         <w:t>score</w:t>
       </w:r>
+      <w:bookmarkStart w:id="2" w:name="_GoBack"/>
+      <w:bookmarkEnd w:id="2"/>
       <w:commentRangeEnd w:id="1"/>
       <w:r>
         <w:rPr>
           <w:rStyle w:val="CommentReference"/>
           <w:rFonts w:asciiTheme="minorHAnsi" w:hAnsiTheme="minorHAnsi" w:cstheme="minorBidi"/>
-          <w:b w:val="0"/>
-          <w:bCs w:val="0"/>
           <w:iCs w:val="0"/>
           <w:color w:val="auto"/>
           <w:shd w:val="clear" w:color="auto" w:fill="auto"/>
@@ -1223,107 +1188,52 @@
         </w:rPr>
         <w:commentReference w:id="1"/>
       </w:r>
-      <w:r>
-        <w:rPr>
-          <w:b w:val="0"/>
-          <w:bCs w:val="0"/>
-        </w:rPr>
-        <w:t>?]</w:t>
-      </w:r>
     </w:p>
     <w:p>
       <w:pPr>
         <w:pStyle w:val="ul"/>
-        <w:rPr>
-          <w:b w:val="0"/>
-          <w:bCs w:val="0"/>
-        </w:rPr>
-      </w:pPr>
-      <w:r>
-        <w:rPr>
-          <w:b w:val="0"/>
-          <w:bCs w:val="0"/>
-        </w:rPr>
+      </w:pPr>
+      <w:r>
         <w:t xml:space="preserve">Issue type </w:t>
       </w:r>
     </w:p>
     <w:p>
       <w:pPr>
         <w:pStyle w:val="ul"/>
-        <w:rPr>
-          <w:b w:val="0"/>
-          <w:bCs w:val="0"/>
-        </w:rPr>
-      </w:pPr>
-      <w:r>
-        <w:rPr>
-          <w:b w:val="0"/>
-          <w:bCs w:val="0"/>
-        </w:rPr>
+      </w:pPr>
+      <w:r>
         <w:t>Issue Name (description)</w:t>
       </w:r>
     </w:p>
     <w:p>
       <w:pPr>
         <w:pStyle w:val="ul"/>
-        <w:rPr>
-          <w:b w:val="0"/>
-          <w:bCs w:val="0"/>
-        </w:rPr>
-      </w:pPr>
-      <w:r>
-        <w:rPr>
-          <w:b w:val="0"/>
-          <w:bCs w:val="0"/>
-        </w:rPr>
+      </w:pPr>
+      <w:r>
         <w:t>IP address of asset in which the issue was found</w:t>
       </w:r>
     </w:p>
     <w:p>
       <w:pPr>
         <w:pStyle w:val="ul"/>
-        <w:rPr>
-          <w:b w:val="0"/>
-          <w:bCs w:val="0"/>
-        </w:rPr>
-      </w:pPr>
-      <w:r>
-        <w:rPr>
-          <w:b w:val="0"/>
-          <w:bCs w:val="0"/>
-        </w:rPr>
+      </w:pPr>
+      <w:r>
         <w:t xml:space="preserve">Asset type </w:t>
       </w:r>
     </w:p>
     <w:p>
       <w:pPr>
         <w:pStyle w:val="ul"/>
-        <w:rPr>
-          <w:b w:val="0"/>
-          <w:bCs w:val="0"/>
-        </w:rPr>
-      </w:pPr>
-      <w:r>
-        <w:rPr>
-          <w:b w:val="0"/>
-          <w:bCs w:val="0"/>
-        </w:rPr>
+      </w:pPr>
+      <w:r>
         <w:t>Asset name</w:t>
       </w:r>
     </w:p>
     <w:p>
       <w:pPr>
         <w:pStyle w:val="ul"/>
-        <w:rPr>
-          <w:b w:val="0"/>
-          <w:bCs w:val="0"/>
-        </w:rPr>
-      </w:pPr>
-      <w:r>
-        <w:rPr>
-          <w:b w:val="0"/>
-          <w:bCs w:val="0"/>
-        </w:rPr>
+      </w:pPr>
+      <w:r>
         <w:t>User action – indicates whether the user acknowledged or commented on the issue</w:t>
       </w:r>
     </w:p>
@@ -1397,53 +1307,27 @@
     <w:p>
       <w:pPr>
         <w:pStyle w:val="ul"/>
-        <w:rPr>
-          <w:b w:val="0"/>
-          <w:bCs w:val="0"/>
-        </w:rPr>
-      </w:pPr>
-      <w:bookmarkStart w:id="2" w:name="_GoBack"/>
-      <w:r>
-        <w:rPr>
-          <w:b w:val="0"/>
-          <w:bCs w:val="0"/>
-        </w:rPr>
+      </w:pPr>
+      <w:r>
         <w:t>Summary – a more detailed description of the issue</w:t>
       </w:r>
     </w:p>
     <w:p>
       <w:pPr>
         <w:pStyle w:val="ul"/>
-        <w:rPr>
-          <w:b w:val="0"/>
-          <w:bCs w:val="0"/>
-        </w:rPr>
-      </w:pPr>
-      <w:r>
-        <w:rPr>
-          <w:b w:val="0"/>
-          <w:bCs w:val="0"/>
-        </w:rPr>
+      </w:pPr>
+      <w:r>
         <w:t>Remediation – recommended steps to remedy the issue</w:t>
       </w:r>
     </w:p>
     <w:p>
       <w:pPr>
         <w:pStyle w:val="ul"/>
-        <w:rPr>
-          <w:b w:val="0"/>
-          <w:bCs w:val="0"/>
-        </w:rPr>
-      </w:pPr>
-      <w:r>
-        <w:rPr>
-          <w:b w:val="0"/>
-          <w:bCs w:val="0"/>
-        </w:rPr>
+      </w:pPr>
+      <w:r>
         <w:t>Operator – the operator who entered a comment or acknowledged the issue</w:t>
       </w:r>
     </w:p>
-    <w:bookmarkEnd w:id="2"/>
     <w:p>
       <w:pPr>
         <w:pStyle w:val="img"/>
@@ -1512,6 +1396,12 @@
         </w:rPr>
         <w:t>Add comments</w:t>
       </w:r>
+      <w:r>
+        <w:rPr>
+          <w:lang w:val="en-US"/>
+        </w:rPr>
+        <w:t xml:space="preserve"> to an issue</w:t>
+      </w:r>
     </w:p>
     <w:p>
       <w:pPr>
@@ -1521,6 +1411,9 @@
         <w:t xml:space="preserve">Click </w:t>
       </w:r>
       <w:r>
+        <w:rPr>
+          <w:noProof/>
+        </w:rPr>
         <w:drawing>
           <wp:inline distT="0" distB="0" distL="0" distR="0" wp14:anchorId="56BA259B" wp14:editId="58564A64">
             <wp:extent cx="390736" cy="247650"/>
@@ -1673,15 +1566,7 @@
         <w:pStyle w:val="P"/>
       </w:pPr>
       <w:r>
-        <w:t xml:space="preserve">You can acknowledge it in </w:t>
-      </w:r>
-      <w:proofErr w:type="spellStart"/>
-      <w:r>
-        <w:t>spOT</w:t>
-      </w:r>
-      <w:proofErr w:type="spellEnd"/>
-      <w:r>
-        <w:t>. This can indicate the issue is resolved, or will be resolved, or that the device is rejected on account of the issue.</w:t>
+        <w:t>You can acknowledge it in spOT. This can indicate the issue is resolved, or will be resolved, or that the device is rejected on account of the issue.</w:t>
       </w:r>
     </w:p>
     <w:p>
@@ -1823,7 +1708,13 @@
           <w:lang w:val="en-US"/>
         </w:rPr>
         <w:lastRenderedPageBreak/>
-        <w:t xml:space="preserve">Save </w:t>
+        <w:t>Save</w:t>
+      </w:r>
+      <w:r>
+        <w:rPr>
+          <w:lang w:val="en-US"/>
+        </w:rPr>
+        <w:t xml:space="preserve"> the </w:t>
       </w:r>
       <w:r>
         <w:rPr>
@@ -1837,15 +1728,7 @@
         <w:pStyle w:val="P"/>
       </w:pPr>
       <w:r>
-        <w:t xml:space="preserve">From the displayed test results, click Save to save the report. The report is saved internally in </w:t>
-      </w:r>
-      <w:proofErr w:type="spellStart"/>
-      <w:r>
-        <w:t>spOT</w:t>
-      </w:r>
-      <w:proofErr w:type="spellEnd"/>
-      <w:r>
-        <w:t>.</w:t>
+        <w:t>From the displayed test results, click Save to save the report. The report is saved internally in spOT.</w:t>
       </w:r>
     </w:p>
     <w:p>
@@ -1859,7 +1742,19 @@
         <w:rPr>
           <w:lang w:val="en-US"/>
         </w:rPr>
-        <w:t>Export report to PDF</w:t>
+        <w:t xml:space="preserve">Export </w:t>
+      </w:r>
+      <w:r>
+        <w:rPr>
+          <w:lang w:val="en-US"/>
+        </w:rPr>
+        <w:t xml:space="preserve">the </w:t>
+      </w:r>
+      <w:r>
+        <w:rPr>
+          <w:lang w:val="en-US"/>
+        </w:rPr>
+        <w:t>report to PDF</w:t>
       </w:r>
     </w:p>
     <w:p>
@@ -1883,6 +1778,7 @@
       <w:pPr>
         <w:pStyle w:val="Heading1"/>
       </w:pPr>
+      <w:commentRangeStart w:id="3"/>
       <w:r>
         <w:rPr>
           <w:lang w:val="en-US"/>
@@ -1890,6 +1786,15 @@
         <w:lastRenderedPageBreak/>
         <w:t>Scan History</w:t>
       </w:r>
+      <w:commentRangeEnd w:id="3"/>
+      <w:r>
+        <w:rPr>
+          <w:rStyle w:val="CommentReference"/>
+          <w:rFonts w:asciiTheme="minorHAnsi" w:eastAsiaTheme="minorHAnsi" w:hAnsiTheme="minorHAnsi" w:cstheme="minorBidi"/>
+          <w:color w:val="auto"/>
+        </w:rPr>
+        <w:commentReference w:id="3"/>
+      </w:r>
     </w:p>
     <w:p>
       <w:pPr>
@@ -1939,15 +1844,7 @@
         <w:pStyle w:val="P"/>
       </w:pPr>
       <w:r>
-        <w:t xml:space="preserve">Select Settings from the More menu at the top of the main page. The System Settings page is shown, which shows the Network settings for </w:t>
-      </w:r>
-      <w:proofErr w:type="spellStart"/>
-      <w:r>
-        <w:t>spOT</w:t>
-      </w:r>
-      <w:proofErr w:type="spellEnd"/>
-      <w:r>
-        <w:t xml:space="preserve">. </w:t>
+        <w:t xml:space="preserve">Select Settings from the More menu at the top of the main page. The System Settings page is shown, which shows the Network settings for spOT. </w:t>
       </w:r>
     </w:p>
     <w:p>
@@ -2016,14 +1913,42 @@
       <w:r>
         <w:t xml:space="preserve">Figure </w:t>
       </w:r>
-      <w:fldSimple w:instr=" SEQ Figure \* ARABIC ">
-        <w:r>
-          <w:rPr>
-            <w:noProof/>
-          </w:rPr>
-          <w:t>5</w:t>
-        </w:r>
-      </w:fldSimple>
+      <w:r>
+        <w:rPr>
+          <w:noProof/>
+        </w:rPr>
+        <w:fldChar w:fldCharType="begin"/>
+      </w:r>
+      <w:r>
+        <w:rPr>
+          <w:noProof/>
+        </w:rPr>
+        <w:instrText xml:space="preserve"> S</w:instrText>
+      </w:r>
+      <w:r>
+        <w:rPr>
+          <w:noProof/>
+        </w:rPr>
+        <w:instrText xml:space="preserve">EQ Figure \* ARABIC </w:instrText>
+      </w:r>
+      <w:r>
+        <w:rPr>
+          <w:noProof/>
+        </w:rPr>
+        <w:fldChar w:fldCharType="separate"/>
+      </w:r>
+      <w:r>
+        <w:rPr>
+          <w:noProof/>
+        </w:rPr>
+        <w:t>7</w:t>
+      </w:r>
+      <w:r>
+        <w:rPr>
+          <w:noProof/>
+        </w:rPr>
+        <w:fldChar w:fldCharType="end"/>
+      </w:r>
       <w:r>
         <w:rPr>
           <w:lang w:val="en-US"/>
@@ -2126,14 +2051,36 @@
       <w:r>
         <w:t xml:space="preserve">Figure </w:t>
       </w:r>
-      <w:fldSimple w:instr=" SEQ Figure \* ARABIC ">
-        <w:r>
-          <w:rPr>
-            <w:noProof/>
-          </w:rPr>
-          <w:t>6</w:t>
-        </w:r>
-      </w:fldSimple>
+      <w:r>
+        <w:rPr>
+          <w:noProof/>
+        </w:rPr>
+        <w:fldChar w:fldCharType="begin"/>
+      </w:r>
+      <w:r>
+        <w:rPr>
+          <w:noProof/>
+        </w:rPr>
+        <w:instrText xml:space="preserve"> SEQ Figure \* ARABIC </w:instrText>
+      </w:r>
+      <w:r>
+        <w:rPr>
+          <w:noProof/>
+        </w:rPr>
+        <w:fldChar w:fldCharType="separate"/>
+      </w:r>
+      <w:r>
+        <w:rPr>
+          <w:noProof/>
+        </w:rPr>
+        <w:t>8</w:t>
+      </w:r>
+      <w:r>
+        <w:rPr>
+          <w:noProof/>
+        </w:rPr>
+        <w:fldChar w:fldCharType="end"/>
+      </w:r>
       <w:r>
         <w:rPr>
           <w:lang w:val="en-US"/>
@@ -2145,7 +2092,7 @@
       <w:pPr>
         <w:pStyle w:val="Heading2"/>
       </w:pPr>
-      <w:commentRangeStart w:id="3"/>
+      <w:commentRangeStart w:id="4"/>
       <w:r>
         <w:rPr>
           <w:lang w:val="en-US"/>
@@ -2153,14 +2100,14 @@
         <w:lastRenderedPageBreak/>
         <w:t>Analyzers configuration</w:t>
       </w:r>
-      <w:commentRangeEnd w:id="3"/>
+      <w:commentRangeEnd w:id="4"/>
       <w:r>
         <w:rPr>
           <w:rStyle w:val="CommentReference"/>
           <w:rFonts w:asciiTheme="minorHAnsi" w:eastAsiaTheme="minorHAnsi" w:hAnsiTheme="minorHAnsi" w:cstheme="minorBidi"/>
           <w:color w:val="auto"/>
         </w:rPr>
-        <w:commentReference w:id="3"/>
+        <w:commentReference w:id="4"/>
       </w:r>
     </w:p>
     <w:p>
@@ -2181,7 +2128,7 @@
 
 <file path=word/comments.xml><?xml version="1.0" encoding="utf-8"?>
 <w:comments xmlns:wpc="http://schemas.microsoft.com/office/word/2010/wordprocessingCanvas" xmlns:cx="http://schemas.microsoft.com/office/drawing/2014/chartex" xmlns:cx1="http://schemas.microsoft.com/office/drawing/2015/9/8/chartex" xmlns:cx2="http://schemas.microsoft.com/office/drawing/2015/10/21/chartex" xmlns:cx3="http://schemas.microsoft.com/office/drawing/2016/5/9/chartex" xmlns:cx4="http://schemas.microsoft.com/office/drawing/2016/5/10/chartex" xmlns:cx5="http://schemas.microsoft.com/office/drawing/2016/5/11/chartex" xmlns:cx6="http://schemas.microsoft.com/office/drawing/2016/5/12/chartex" xmlns:cx7="http://schemas.microsoft.com/office/drawing/2016/5/13/chartex" xmlns:cx8="http://schemas.microsoft.com/office/drawing/2016/5/14/chartex" xmlns:mc="http://schemas.openxmlformats.org/markup-compatibility/2006" xmlns:aink="http://schemas.microsoft.com/office/drawing/2016/ink" xmlns:am3d="http://schemas.microsoft.com/office/drawing/2017/model3d" xmlns:o="urn:schemas-microsoft-com:office:office" xmlns:r="http://schemas.openxmlformats.org/officeDocument/2006/relationships" xmlns:m="http://schemas.openxmlformats.org/officeDocument/2006/math" xmlns:v="urn:schemas-microsoft-com:vml" xmlns:wp14="http://schemas.microsoft.com/office/word/2010/wordprocessingDrawing" xmlns:wp="http://schemas.openxmlformats.org/drawingml/2006/wordprocessingDrawing" xmlns:w10="urn:schemas-microsoft-com:office:word" xmlns:w="http://schemas.openxmlformats.org/wordprocessingml/2006/main" xmlns:w14="http://schemas.microsoft.com/office/word/2010/wordml" xmlns:w15="http://schemas.microsoft.com/office/word/2012/wordml" xmlns:w16cid="http://schemas.microsoft.com/office/word/2016/wordml/cid" xmlns:w16se="http://schemas.microsoft.com/office/word/2015/wordml/symex" xmlns:wpg="http://schemas.microsoft.com/office/word/2010/wordprocessingGroup" xmlns:wpi="http://schemas.microsoft.com/office/word/2010/wordprocessingInk" xmlns:wne="http://schemas.microsoft.com/office/word/2006/wordml" xmlns:wps="http://schemas.microsoft.com/office/word/2010/wordprocessingShape" mc:Ignorable="w14 w15 w16se w16cid wp14">
-  <w:comment w:id="0" w:author="david goldhar" w:date="2019-02-20T21:24:00Z" w:initials="dg">
+  <w:comment w:id="0" w:author="david goldhar" w:date="2019-02-21T09:49:00Z" w:initials="dg">
     <w:p>
       <w:pPr>
         <w:pStyle w:val="CommentText"/>
@@ -2199,11 +2146,11 @@
         <w:rPr>
           <w:lang w:val="en-US"/>
         </w:rPr>
-        <w:t>Complete this</w:t>
+        <w:t>Need more detail about this</w:t>
       </w:r>
     </w:p>
   </w:comment>
-  <w:comment w:id="1" w:author="david goldhar" w:date="2019-02-20T20:56:00Z" w:initials="dg">
+  <w:comment w:id="1" w:author="david goldhar" w:date="2019-02-21T09:52:00Z" w:initials="dg">
     <w:p>
       <w:pPr>
         <w:pStyle w:val="CommentText"/>
@@ -2217,23 +2164,37 @@
         </w:rPr>
         <w:annotationRef/>
       </w:r>
-      <w:proofErr w:type="spellStart"/>
-      <w:r>
-        <w:rPr>
-          <w:lang w:val="en-US"/>
-        </w:rPr>
-        <w:t>Tbd</w:t>
-      </w:r>
-      <w:proofErr w:type="spellEnd"/>
-      <w:r>
-        <w:rPr>
-          <w:lang w:val="en-US"/>
-        </w:rPr>
-        <w:t xml:space="preserve"> </w:t>
+      <w:r>
+        <w:rPr>
+          <w:lang w:val="en-US"/>
+        </w:rPr>
+        <w:t>Tbd. Is there a ‘score’? if so, what is it?</w:t>
       </w:r>
     </w:p>
   </w:comment>
-  <w:comment w:id="3" w:author="david goldhar" w:date="2019-02-20T21:17:00Z" w:initials="dg">
+  <w:comment w:id="3" w:author="david goldhar" w:date="2019-02-21T09:51:00Z" w:initials="dg">
+    <w:p>
+      <w:pPr>
+        <w:pStyle w:val="CommentText"/>
+        <w:rPr>
+          <w:lang w:val="en-US"/>
+        </w:rPr>
+      </w:pPr>
+      <w:r>
+        <w:rPr>
+          <w:rStyle w:val="CommentReference"/>
+        </w:rPr>
+        <w:annotationRef/>
+      </w:r>
+      <w:r>
+        <w:rPr>
+          <w:lang w:val="en-US"/>
+        </w:rPr>
+        <w:t>Need more detail about this</w:t>
+      </w:r>
+    </w:p>
+  </w:comment>
+  <w:comment w:id="4" w:author="david goldhar" w:date="2019-02-20T21:17:00Z" w:initials="dg">
     <w:p>
       <w:pPr>
         <w:pStyle w:val="CommentText"/>
@@ -2260,16 +2221,18 @@
 
 <file path=word/commentsExtended.xml><?xml version="1.0" encoding="utf-8"?>
 <w15:commentsEx xmlns:wpc="http://schemas.microsoft.com/office/word/2010/wordprocessingCanvas" xmlns:cx="http://schemas.microsoft.com/office/drawing/2014/chartex" xmlns:cx1="http://schemas.microsoft.com/office/drawing/2015/9/8/chartex" xmlns:cx2="http://schemas.microsoft.com/office/drawing/2015/10/21/chartex" xmlns:cx3="http://schemas.microsoft.com/office/drawing/2016/5/9/chartex" xmlns:cx4="http://schemas.microsoft.com/office/drawing/2016/5/10/chartex" xmlns:cx5="http://schemas.microsoft.com/office/drawing/2016/5/11/chartex" xmlns:cx6="http://schemas.microsoft.com/office/drawing/2016/5/12/chartex" xmlns:cx7="http://schemas.microsoft.com/office/drawing/2016/5/13/chartex" xmlns:cx8="http://schemas.microsoft.com/office/drawing/2016/5/14/chartex" xmlns:mc="http://schemas.openxmlformats.org/markup-compatibility/2006" xmlns:aink="http://schemas.microsoft.com/office/drawing/2016/ink" xmlns:am3d="http://schemas.microsoft.com/office/drawing/2017/model3d" xmlns:o="urn:schemas-microsoft-com:office:office" xmlns:r="http://schemas.openxmlformats.org/officeDocument/2006/relationships" xmlns:m="http://schemas.openxmlformats.org/officeDocument/2006/math" xmlns:v="urn:schemas-microsoft-com:vml" xmlns:wp14="http://schemas.microsoft.com/office/word/2010/wordprocessingDrawing" xmlns:wp="http://schemas.openxmlformats.org/drawingml/2006/wordprocessingDrawing" xmlns:w10="urn:schemas-microsoft-com:office:word" xmlns:w="http://schemas.openxmlformats.org/wordprocessingml/2006/main" xmlns:w14="http://schemas.microsoft.com/office/word/2010/wordml" xmlns:w15="http://schemas.microsoft.com/office/word/2012/wordml" xmlns:w16cid="http://schemas.microsoft.com/office/word/2016/wordml/cid" xmlns:w16se="http://schemas.microsoft.com/office/word/2015/wordml/symex" xmlns:wpg="http://schemas.microsoft.com/office/word/2010/wordprocessingGroup" xmlns:wpi="http://schemas.microsoft.com/office/word/2010/wordprocessingInk" xmlns:wne="http://schemas.microsoft.com/office/word/2006/wordml" xmlns:wps="http://schemas.microsoft.com/office/word/2010/wordprocessingShape" mc:Ignorable="w14 w15 w16se w16cid wp14">
-  <w15:commentEx w15:paraId="0DDE34E0" w15:done="0"/>
-  <w15:commentEx w15:paraId="31F0212B" w15:done="0"/>
+  <w15:commentEx w15:paraId="3D96EF5C" w15:done="0"/>
+  <w15:commentEx w15:paraId="6213744C" w15:done="0"/>
+  <w15:commentEx w15:paraId="704981A9" w15:done="0"/>
   <w15:commentEx w15:paraId="44D8E7A2" w15:done="0"/>
 </w15:commentsEx>
 </file>
 
 <file path=word/commentsIds.xml><?xml version="1.0" encoding="utf-8"?>
 <w16cid:commentsIds xmlns:wpc="http://schemas.microsoft.com/office/word/2010/wordprocessingCanvas" xmlns:cx="http://schemas.microsoft.com/office/drawing/2014/chartex" xmlns:cx1="http://schemas.microsoft.com/office/drawing/2015/9/8/chartex" xmlns:cx2="http://schemas.microsoft.com/office/drawing/2015/10/21/chartex" xmlns:cx3="http://schemas.microsoft.com/office/drawing/2016/5/9/chartex" xmlns:cx4="http://schemas.microsoft.com/office/drawing/2016/5/10/chartex" xmlns:cx5="http://schemas.microsoft.com/office/drawing/2016/5/11/chartex" xmlns:cx6="http://schemas.microsoft.com/office/drawing/2016/5/12/chartex" xmlns:cx7="http://schemas.microsoft.com/office/drawing/2016/5/13/chartex" xmlns:cx8="http://schemas.microsoft.com/office/drawing/2016/5/14/chartex" xmlns:mc="http://schemas.openxmlformats.org/markup-compatibility/2006" xmlns:aink="http://schemas.microsoft.com/office/drawing/2016/ink" xmlns:am3d="http://schemas.microsoft.com/office/drawing/2017/model3d" xmlns:o="urn:schemas-microsoft-com:office:office" xmlns:r="http://schemas.openxmlformats.org/officeDocument/2006/relationships" xmlns:m="http://schemas.openxmlformats.org/officeDocument/2006/math" xmlns:v="urn:schemas-microsoft-com:vml" xmlns:wp14="http://schemas.microsoft.com/office/word/2010/wordprocessingDrawing" xmlns:wp="http://schemas.openxmlformats.org/drawingml/2006/wordprocessingDrawing" xmlns:w10="urn:schemas-microsoft-com:office:word" xmlns:w="http://schemas.openxmlformats.org/wordprocessingml/2006/main" xmlns:w14="http://schemas.microsoft.com/office/word/2010/wordml" xmlns:w15="http://schemas.microsoft.com/office/word/2012/wordml" xmlns:w16cid="http://schemas.microsoft.com/office/word/2016/wordml/cid" xmlns:w16se="http://schemas.microsoft.com/office/word/2015/wordml/symex" xmlns:wpg="http://schemas.microsoft.com/office/word/2010/wordprocessingGroup" xmlns:wpi="http://schemas.microsoft.com/office/word/2010/wordprocessingInk" xmlns:wne="http://schemas.microsoft.com/office/word/2006/wordml" xmlns:wps="http://schemas.microsoft.com/office/word/2010/wordprocessingShape" mc:Ignorable="w14 w15 w16se w16cid wp14">
-  <w16cid:commentId w16cid:paraId="0DDE34E0" w16cid:durableId="20184420"/>
-  <w16cid:commentId w16cid:paraId="31F0212B" w16cid:durableId="20183D70"/>
+  <w16cid:commentId w16cid:paraId="3D96EF5C" w16cid:durableId="2018F296"/>
+  <w16cid:commentId w16cid:paraId="6213744C" w16cid:durableId="2018F365"/>
+  <w16cid:commentId w16cid:paraId="704981A9" w16cid:durableId="2018F327"/>
   <w16cid:commentId w16cid:paraId="44D8E7A2" w16cid:durableId="20184257"/>
 </w16cid:commentsIds>
 </file>
@@ -2731,8 +2694,8 @@
   <w:abstractNum w:abstractNumId="12" w15:restartNumberingAfterBreak="0">
     <w:nsid w:val="5C0D38D0"/>
     <w:multiLevelType w:val="hybridMultilevel"/>
-    <w:tmpl w:val="2670FF3C"/>
-    <w:lvl w:ilvl="0" w:tplc="37984582">
+    <w:tmpl w:val="DA766616"/>
+    <w:lvl w:ilvl="0" w:tplc="E4040734">
       <w:start w:val="1"/>
       <w:numFmt w:val="bullet"/>
       <w:pStyle w:val="ul"/>
@@ -3404,7 +3367,7 @@
   <w:style w:type="paragraph" w:default="1" w:styleId="Normal">
     <w:name w:val="Normal"/>
     <w:qFormat/>
-    <w:rsid w:val="00DE4BDE"/>
+    <w:rsid w:val="00BE7DC8"/>
   </w:style>
   <w:style w:type="paragraph" w:styleId="Heading1">
     <w:name w:val="heading 1"/>
@@ -3412,7 +3375,7 @@
     <w:link w:val="Heading1Char"/>
     <w:uiPriority w:val="9"/>
     <w:qFormat/>
-    <w:rsid w:val="00DE4BDE"/>
+    <w:rsid w:val="00BE7DC8"/>
     <w:pPr>
       <w:keepNext/>
       <w:keepLines/>
@@ -3437,7 +3400,7 @@
     <w:uiPriority w:val="9"/>
     <w:unhideWhenUsed/>
     <w:qFormat/>
-    <w:rsid w:val="00DE4BDE"/>
+    <w:rsid w:val="00BE7DC8"/>
     <w:pPr>
       <w:keepNext/>
       <w:keepLines/>
@@ -3463,7 +3426,7 @@
     <w:uiPriority w:val="9"/>
     <w:unhideWhenUsed/>
     <w:qFormat/>
-    <w:rsid w:val="00DE4BDE"/>
+    <w:rsid w:val="00BE7DC8"/>
     <w:pPr>
       <w:keepNext/>
       <w:keepLines/>
@@ -3490,7 +3453,7 @@
     <w:semiHidden/>
     <w:unhideWhenUsed/>
     <w:qFormat/>
-    <w:rsid w:val="00DE4BDE"/>
+    <w:rsid w:val="00BE7DC8"/>
     <w:pPr>
       <w:keepNext/>
       <w:keepLines/>
@@ -3517,7 +3480,7 @@
     <w:semiHidden/>
     <w:unhideWhenUsed/>
     <w:qFormat/>
-    <w:rsid w:val="00DE4BDE"/>
+    <w:rsid w:val="00BE7DC8"/>
     <w:pPr>
       <w:keepNext/>
       <w:keepLines/>
@@ -3542,7 +3505,7 @@
     <w:semiHidden/>
     <w:unhideWhenUsed/>
     <w:qFormat/>
-    <w:rsid w:val="00DE4BDE"/>
+    <w:rsid w:val="00BE7DC8"/>
     <w:pPr>
       <w:keepNext/>
       <w:keepLines/>
@@ -3567,7 +3530,7 @@
     <w:semiHidden/>
     <w:unhideWhenUsed/>
     <w:qFormat/>
-    <w:rsid w:val="00DE4BDE"/>
+    <w:rsid w:val="00BE7DC8"/>
     <w:pPr>
       <w:keepNext/>
       <w:keepLines/>
@@ -3594,7 +3557,7 @@
     <w:semiHidden/>
     <w:unhideWhenUsed/>
     <w:qFormat/>
-    <w:rsid w:val="00DE4BDE"/>
+    <w:rsid w:val="00BE7DC8"/>
     <w:pPr>
       <w:keepNext/>
       <w:keepLines/>
@@ -3621,7 +3584,7 @@
     <w:semiHidden/>
     <w:unhideWhenUsed/>
     <w:qFormat/>
-    <w:rsid w:val="00DE4BDE"/>
+    <w:rsid w:val="00BE7DC8"/>
     <w:pPr>
       <w:keepNext/>
       <w:keepLines/>
@@ -3644,9 +3607,8 @@
   <w:style w:type="character" w:default="1" w:styleId="DefaultParagraphFont">
     <w:name w:val="Default Paragraph Font"/>
     <w:uiPriority w:val="1"/>
-    <w:semiHidden/>
     <w:unhideWhenUsed/>
-    <w:rsid w:val="00DE4BDE"/>
+    <w:rsid w:val="00BE7DC8"/>
   </w:style>
   <w:style w:type="table" w:default="1" w:styleId="TableNormal">
     <w:name w:val="Normal Table"/>
@@ -3668,14 +3630,14 @@
     <w:uiPriority w:val="99"/>
     <w:semiHidden/>
     <w:unhideWhenUsed/>
-    <w:rsid w:val="00DE4BDE"/>
+    <w:rsid w:val="00BE7DC8"/>
   </w:style>
   <w:style w:type="character" w:customStyle="1" w:styleId="Heading1Char">
     <w:name w:val="Heading 1 Char"/>
     <w:basedOn w:val="DefaultParagraphFont"/>
     <w:link w:val="Heading1"/>
     <w:uiPriority w:val="9"/>
-    <w:rsid w:val="00DE4BDE"/>
+    <w:rsid w:val="00BE7DC8"/>
     <w:rPr>
       <w:rFonts w:ascii="Century Gothic" w:eastAsiaTheme="majorEastAsia" w:hAnsi="Century Gothic" w:cstheme="majorBidi"/>
       <w:color w:val="1F3864" w:themeColor="accent1" w:themeShade="80"/>
@@ -3688,7 +3650,7 @@
     <w:basedOn w:val="DefaultParagraphFont"/>
     <w:link w:val="Heading2"/>
     <w:uiPriority w:val="9"/>
-    <w:rsid w:val="00DE4BDE"/>
+    <w:rsid w:val="00BE7DC8"/>
     <w:rPr>
       <w:rFonts w:ascii="Century Gothic" w:eastAsiaTheme="majorEastAsia" w:hAnsi="Century Gothic" w:cstheme="majorBidi"/>
       <w:color w:val="1F3864" w:themeColor="accent1" w:themeShade="80"/>
@@ -3701,7 +3663,7 @@
     <w:basedOn w:val="DefaultParagraphFont"/>
     <w:link w:val="Heading3"/>
     <w:uiPriority w:val="9"/>
-    <w:rsid w:val="00DE4BDE"/>
+    <w:rsid w:val="00BE7DC8"/>
     <w:rPr>
       <w:rFonts w:asciiTheme="majorHAnsi" w:eastAsiaTheme="majorEastAsia" w:hAnsiTheme="majorHAnsi" w:cstheme="majorBidi"/>
       <w:color w:val="1F3763" w:themeColor="accent1" w:themeShade="7F"/>
@@ -3715,7 +3677,7 @@
     <w:link w:val="Heading4"/>
     <w:uiPriority w:val="9"/>
     <w:semiHidden/>
-    <w:rsid w:val="00DE4BDE"/>
+    <w:rsid w:val="00BE7DC8"/>
     <w:rPr>
       <w:rFonts w:asciiTheme="majorHAnsi" w:eastAsiaTheme="majorEastAsia" w:hAnsiTheme="majorHAnsi" w:cstheme="majorBidi"/>
       <w:i/>
@@ -3729,7 +3691,7 @@
     <w:link w:val="Heading5"/>
     <w:uiPriority w:val="9"/>
     <w:semiHidden/>
-    <w:rsid w:val="00DE4BDE"/>
+    <w:rsid w:val="00BE7DC8"/>
     <w:rPr>
       <w:rFonts w:asciiTheme="majorHAnsi" w:eastAsiaTheme="majorEastAsia" w:hAnsiTheme="majorHAnsi" w:cstheme="majorBidi"/>
       <w:color w:val="2F5496" w:themeColor="accent1" w:themeShade="BF"/>
@@ -3741,7 +3703,7 @@
     <w:link w:val="Heading6"/>
     <w:uiPriority w:val="9"/>
     <w:semiHidden/>
-    <w:rsid w:val="00DE4BDE"/>
+    <w:rsid w:val="00BE7DC8"/>
     <w:rPr>
       <w:rFonts w:asciiTheme="majorHAnsi" w:eastAsiaTheme="majorEastAsia" w:hAnsiTheme="majorHAnsi" w:cstheme="majorBidi"/>
       <w:color w:val="1F3763" w:themeColor="accent1" w:themeShade="7F"/>
@@ -3753,7 +3715,7 @@
     <w:link w:val="Heading7"/>
     <w:uiPriority w:val="9"/>
     <w:semiHidden/>
-    <w:rsid w:val="00DE4BDE"/>
+    <w:rsid w:val="00BE7DC8"/>
     <w:rPr>
       <w:rFonts w:asciiTheme="majorHAnsi" w:eastAsiaTheme="majorEastAsia" w:hAnsiTheme="majorHAnsi" w:cstheme="majorBidi"/>
       <w:i/>
@@ -3767,7 +3729,7 @@
     <w:link w:val="Heading8"/>
     <w:uiPriority w:val="9"/>
     <w:semiHidden/>
-    <w:rsid w:val="00DE4BDE"/>
+    <w:rsid w:val="00BE7DC8"/>
     <w:rPr>
       <w:rFonts w:asciiTheme="majorHAnsi" w:eastAsiaTheme="majorEastAsia" w:hAnsiTheme="majorHAnsi" w:cstheme="majorBidi"/>
       <w:color w:val="272727" w:themeColor="text1" w:themeTint="D8"/>
@@ -3781,7 +3743,7 @@
     <w:link w:val="Heading9"/>
     <w:uiPriority w:val="9"/>
     <w:semiHidden/>
-    <w:rsid w:val="00DE4BDE"/>
+    <w:rsid w:val="00BE7DC8"/>
     <w:rPr>
       <w:rFonts w:asciiTheme="majorHAnsi" w:eastAsiaTheme="majorEastAsia" w:hAnsiTheme="majorHAnsi" w:cstheme="majorBidi"/>
       <w:i/>
@@ -3795,7 +3757,7 @@
     <w:name w:val="P"/>
     <w:autoRedefine/>
     <w:qFormat/>
-    <w:rsid w:val="00DE4BDE"/>
+    <w:rsid w:val="00BE7DC8"/>
     <w:rPr>
       <w:rFonts w:ascii="Arial" w:hAnsi="Arial" w:cs="Arial"/>
       <w:iCs/>
@@ -3810,16 +3772,15 @@
     <w:name w:val="ul"/>
     <w:autoRedefine/>
     <w:qFormat/>
-    <w:rsid w:val="00374E35"/>
+    <w:rsid w:val="007D2244"/>
     <w:pPr>
       <w:numPr>
         <w:numId w:val="1"/>
       </w:numPr>
+      <w:ind w:left="648"/>
     </w:pPr>
     <w:rPr>
       <w:rFonts w:ascii="Arial" w:hAnsi="Arial" w:cs="Arial"/>
-      <w:b/>
-      <w:bCs/>
       <w:iCs/>
       <w:color w:val="222222"/>
       <w:sz w:val="21"/>
@@ -3834,7 +3795,7 @@
     <w:autoRedefine/>
     <w:uiPriority w:val="1"/>
     <w:qFormat/>
-    <w:rsid w:val="00DE4BDE"/>
+    <w:rsid w:val="00BE7DC8"/>
     <w:pPr>
       <w:ind w:left="432"/>
       <w:contextualSpacing/>
@@ -3853,7 +3814,7 @@
     <w:basedOn w:val="DefaultParagraphFont"/>
     <w:link w:val="ListParagraph"/>
     <w:uiPriority w:val="1"/>
-    <w:rsid w:val="00DE4BDE"/>
+    <w:rsid w:val="00BE7DC8"/>
     <w:rPr>
       <w:rFonts w:ascii="Arial" w:hAnsi="Arial" w:cs="Arial"/>
       <w:color w:val="222222"/>
@@ -3867,7 +3828,7 @@
     <w:basedOn w:val="P"/>
     <w:autoRedefine/>
     <w:qFormat/>
-    <w:rsid w:val="00DE4BDE"/>
+    <w:rsid w:val="00BE7DC8"/>
     <w:pPr>
       <w:numPr>
         <w:numId w:val="2"/>
@@ -3881,7 +3842,7 @@
     <w:name w:val="img"/>
     <w:next w:val="P"/>
     <w:autoRedefine/>
-    <w:rsid w:val="00DE4BDE"/>
+    <w:rsid w:val="00BE7DC8"/>
     <w:pPr>
       <w:spacing w:after="120" w:line="240" w:lineRule="auto"/>
       <w:jc w:val="center"/>
@@ -3899,7 +3860,7 @@
     <w:basedOn w:val="TableNormal"/>
     <w:next w:val="TableGrid"/>
     <w:uiPriority w:val="39"/>
-    <w:rsid w:val="00DE4BDE"/>
+    <w:rsid w:val="00BE7DC8"/>
     <w:pPr>
       <w:spacing w:after="0" w:line="240" w:lineRule="auto"/>
     </w:pPr>
@@ -3921,7 +3882,7 @@
     <w:name w:val="Table Grid"/>
     <w:basedOn w:val="TableNormal"/>
     <w:uiPriority w:val="39"/>
-    <w:rsid w:val="00DE4BDE"/>
+    <w:rsid w:val="00BE7DC8"/>
     <w:pPr>
       <w:spacing w:after="0" w:line="240" w:lineRule="auto"/>
     </w:pPr>
@@ -3940,7 +3901,7 @@
     <w:name w:val="Heading 1_noNum"/>
     <w:basedOn w:val="Heading1"/>
     <w:autoRedefine/>
-    <w:rsid w:val="00DE4BDE"/>
+    <w:rsid w:val="00BE7DC8"/>
     <w:pPr>
       <w:numPr>
         <w:numId w:val="0"/>
@@ -3955,7 +3916,7 @@
     <w:link w:val="HeaderChar"/>
     <w:uiPriority w:val="99"/>
     <w:unhideWhenUsed/>
-    <w:rsid w:val="00DE4BDE"/>
+    <w:rsid w:val="00BE7DC8"/>
     <w:pPr>
       <w:tabs>
         <w:tab w:val="center" w:pos="4513"/>
@@ -3969,7 +3930,7 @@
     <w:basedOn w:val="DefaultParagraphFont"/>
     <w:link w:val="Header"/>
     <w:uiPriority w:val="99"/>
-    <w:rsid w:val="00DE4BDE"/>
+    <w:rsid w:val="00BE7DC8"/>
   </w:style>
   <w:style w:type="paragraph" w:styleId="Footer">
     <w:name w:val="footer"/>
@@ -3977,7 +3938,7 @@
     <w:link w:val="FooterChar"/>
     <w:uiPriority w:val="99"/>
     <w:unhideWhenUsed/>
-    <w:rsid w:val="00DE4BDE"/>
+    <w:rsid w:val="00BE7DC8"/>
     <w:pPr>
       <w:tabs>
         <w:tab w:val="center" w:pos="4513"/>
@@ -3991,12 +3952,12 @@
     <w:basedOn w:val="DefaultParagraphFont"/>
     <w:link w:val="Footer"/>
     <w:uiPriority w:val="99"/>
-    <w:rsid w:val="00DE4BDE"/>
+    <w:rsid w:val="00BE7DC8"/>
   </w:style>
   <w:style w:type="paragraph" w:customStyle="1" w:styleId="imgleft">
     <w:name w:val="img_left"/>
     <w:basedOn w:val="img"/>
-    <w:rsid w:val="00DE4BDE"/>
+    <w:rsid w:val="00BE7DC8"/>
     <w:pPr>
       <w:spacing w:after="240"/>
       <w:jc w:val="left"/>
@@ -4007,7 +3968,7 @@
     <w:basedOn w:val="Heading2"/>
     <w:uiPriority w:val="99"/>
     <w:unhideWhenUsed/>
-    <w:rsid w:val="00DE4BDE"/>
+    <w:rsid w:val="00BE7DC8"/>
     <w:pPr>
       <w:numPr>
         <w:ilvl w:val="0"/>
@@ -4034,7 +3995,7 @@
     <w:link w:val="TitleChar"/>
     <w:uiPriority w:val="10"/>
     <w:qFormat/>
-    <w:rsid w:val="00DE4BDE"/>
+    <w:rsid w:val="00BE7DC8"/>
     <w:pPr>
       <w:ind w:left="1152"/>
     </w:pPr>
@@ -4044,7 +4005,7 @@
     <w:basedOn w:val="DefaultParagraphFont"/>
     <w:link w:val="Title"/>
     <w:uiPriority w:val="10"/>
-    <w:rsid w:val="00DE4BDE"/>
+    <w:rsid w:val="00BE7DC8"/>
     <w:rPr>
       <w:rFonts w:ascii="Century Gothic" w:eastAsia="Times New Roman" w:hAnsi="Century Gothic" w:cs="Courier"/>
       <w:color w:val="000000" w:themeColor="text1"/>
@@ -4060,7 +4021,7 @@
     <w:link w:val="SubtitleChar"/>
     <w:uiPriority w:val="11"/>
     <w:qFormat/>
-    <w:rsid w:val="00DE4BDE"/>
+    <w:rsid w:val="00BE7DC8"/>
     <w:pPr>
       <w:tabs>
         <w:tab w:val="left" w:pos="2364"/>
@@ -4080,7 +4041,7 @@
     <w:basedOn w:val="DefaultParagraphFont"/>
     <w:link w:val="Subtitle"/>
     <w:uiPriority w:val="11"/>
-    <w:rsid w:val="00DE4BDE"/>
+    <w:rsid w:val="00BE7DC8"/>
     <w:rPr>
       <w:rFonts w:ascii="Century Gothic" w:hAnsi="Century Gothic"/>
       <w:color w:val="2F5496" w:themeColor="accent1" w:themeShade="BF"/>
@@ -4096,7 +4057,7 @@
     <w:uiPriority w:val="39"/>
     <w:unhideWhenUsed/>
     <w:qFormat/>
-    <w:rsid w:val="00DE4BDE"/>
+    <w:rsid w:val="00BE7DC8"/>
     <w:pPr>
       <w:numPr>
         <w:numId w:val="0"/>
@@ -4118,7 +4079,7 @@
     <w:uiPriority w:val="35"/>
     <w:unhideWhenUsed/>
     <w:qFormat/>
-    <w:rsid w:val="00DE4BDE"/>
+    <w:rsid w:val="00ED1212"/>
     <w:pPr>
       <w:spacing w:after="200" w:line="360" w:lineRule="auto"/>
       <w:jc w:val="center"/>
@@ -4135,7 +4096,7 @@
     <w:name w:val="ul2"/>
     <w:basedOn w:val="ul"/>
     <w:autoRedefine/>
-    <w:rsid w:val="00DE4BDE"/>
+    <w:rsid w:val="00BE7DC8"/>
     <w:pPr>
       <w:numPr>
         <w:ilvl w:val="1"/>
@@ -4146,7 +4107,7 @@
     <w:name w:val="UI-item"/>
     <w:basedOn w:val="DefaultParagraphFont"/>
     <w:uiPriority w:val="1"/>
-    <w:rsid w:val="00DE4BDE"/>
+    <w:rsid w:val="00BE7DC8"/>
     <w:rPr>
       <w:i/>
     </w:rPr>
@@ -4155,7 +4116,7 @@
     <w:name w:val="ol2"/>
     <w:basedOn w:val="ol"/>
     <w:autoRedefine/>
-    <w:rsid w:val="00DE4BDE"/>
+    <w:rsid w:val="00BE7DC8"/>
     <w:pPr>
       <w:numPr>
         <w:numId w:val="18"/>
@@ -4166,7 +4127,7 @@
     <w:name w:val="Comment"/>
     <w:basedOn w:val="P"/>
     <w:autoRedefine/>
-    <w:rsid w:val="00DE4BDE"/>
+    <w:rsid w:val="00BE7DC8"/>
     <w:pPr>
       <w:shd w:val="clear" w:color="auto" w:fill="FFFF00"/>
       <w:tabs>

</xml_diff>

<commit_message>
SPOT-UserManual.docx - revs to draft 1 comments (policies, sev score)
</commit_message>
<xml_diff>
--- a/Manuals/SPOT-UserManual.docx
+++ b/Manuals/SPOT-UserManual.docx
@@ -264,14 +264,36 @@
       <w:r>
         <w:t xml:space="preserve">Figure </w:t>
       </w:r>
-      <w:fldSimple w:instr=" SEQ Figure \* ARABIC ">
-        <w:r>
-          <w:rPr>
-            <w:noProof/>
-          </w:rPr>
-          <w:t>1</w:t>
-        </w:r>
-      </w:fldSimple>
+      <w:r>
+        <w:rPr>
+          <w:noProof/>
+        </w:rPr>
+        <w:fldChar w:fldCharType="begin"/>
+      </w:r>
+      <w:r>
+        <w:rPr>
+          <w:noProof/>
+        </w:rPr>
+        <w:instrText xml:space="preserve"> SEQ Figure \* ARABIC </w:instrText>
+      </w:r>
+      <w:r>
+        <w:rPr>
+          <w:noProof/>
+        </w:rPr>
+        <w:fldChar w:fldCharType="separate"/>
+      </w:r>
+      <w:r>
+        <w:rPr>
+          <w:noProof/>
+        </w:rPr>
+        <w:t>1</w:t>
+      </w:r>
+      <w:r>
+        <w:rPr>
+          <w:noProof/>
+        </w:rPr>
+        <w:fldChar w:fldCharType="end"/>
+      </w:r>
       <w:r>
         <w:rPr>
           <w:lang w:val="en-US"/>
@@ -433,6 +455,9 @@
         </w:rPr>
         <w:commentReference w:id="0"/>
       </w:r>
+      <w:r>
+        <w:t>; policies define the minimum allowed firmware version for each possible asset in a device</w:t>
+      </w:r>
     </w:p>
     <w:p>
       <w:pPr>
@@ -440,6 +465,7 @@
         <w:keepNext/>
       </w:pPr>
       <w:r>
+        <w:lastRenderedPageBreak/>
         <w:t>Assets to scan</w:t>
       </w:r>
       <w:r>
@@ -676,7 +702,13 @@
         <w:t xml:space="preserve"> – </w:t>
       </w:r>
       <w:r>
-        <w:t>information about the assets is obtained from the device, and credentials, configurations, and policies are checked for security issues</w:t>
+        <w:t xml:space="preserve">information about the assets is obtained from the device, and credentials, configurations, and </w:t>
+      </w:r>
+      <w:r>
+        <w:t xml:space="preserve">machine </w:t>
+      </w:r>
+      <w:r>
+        <w:t>policies are checked for security issues</w:t>
       </w:r>
     </w:p>
     <w:p>
@@ -1172,10 +1204,11 @@
         <w:t xml:space="preserve">including the </w:t>
       </w:r>
       <w:r>
+        <w:t xml:space="preserve">severity </w:t>
+      </w:r>
+      <w:r>
         <w:t>score</w:t>
       </w:r>
-      <w:bookmarkStart w:id="2" w:name="_GoBack"/>
-      <w:bookmarkEnd w:id="2"/>
       <w:commentRangeEnd w:id="1"/>
       <w:r>
         <w:rPr>
@@ -1187,6 +1220,9 @@
           <w:lang w:val="en-IL"/>
         </w:rPr>
         <w:commentReference w:id="1"/>
+      </w:r>
+      <w:r>
+        <w:t>; the score is between 0 and 10, and is based on publicly available scores for vulnerabilities (for example, from NIST), and Otorio threat intelligence research</w:t>
       </w:r>
     </w:p>
     <w:p>
@@ -1777,42 +1813,6 @@
     <w:p>
       <w:pPr>
         <w:pStyle w:val="Heading1"/>
-      </w:pPr>
-      <w:commentRangeStart w:id="3"/>
-      <w:r>
-        <w:rPr>
-          <w:lang w:val="en-US"/>
-        </w:rPr>
-        <w:lastRenderedPageBreak/>
-        <w:t>Scan History</w:t>
-      </w:r>
-      <w:commentRangeEnd w:id="3"/>
-      <w:r>
-        <w:rPr>
-          <w:rStyle w:val="CommentReference"/>
-          <w:rFonts w:asciiTheme="minorHAnsi" w:eastAsiaTheme="minorHAnsi" w:hAnsiTheme="minorHAnsi" w:cstheme="minorBidi"/>
-          <w:color w:val="auto"/>
-        </w:rPr>
-        <w:commentReference w:id="3"/>
-      </w:r>
-    </w:p>
-    <w:p>
-      <w:pPr>
-        <w:pStyle w:val="Heading2"/>
-        <w:rPr>
-          <w:lang w:val="en-US"/>
-        </w:rPr>
-      </w:pPr>
-      <w:r>
-        <w:rPr>
-          <w:lang w:val="en-US"/>
-        </w:rPr>
-        <w:t>Trends</w:t>
-      </w:r>
-    </w:p>
-    <w:p>
-      <w:pPr>
-        <w:pStyle w:val="Heading1"/>
         <w:rPr>
           <w:lang w:val="en-US"/>
         </w:rPr>
@@ -1923,13 +1923,7 @@
         <w:rPr>
           <w:noProof/>
         </w:rPr>
-        <w:instrText xml:space="preserve"> S</w:instrText>
-      </w:r>
-      <w:r>
-        <w:rPr>
-          <w:noProof/>
-        </w:rPr>
-        <w:instrText xml:space="preserve">EQ Figure \* ARABIC </w:instrText>
+        <w:instrText xml:space="preserve"> SEQ Figure \* ARABIC </w:instrText>
       </w:r>
       <w:r>
         <w:rPr>
@@ -2092,7 +2086,7 @@
       <w:pPr>
         <w:pStyle w:val="Heading2"/>
       </w:pPr>
-      <w:commentRangeStart w:id="4"/>
+      <w:commentRangeStart w:id="2"/>
       <w:r>
         <w:rPr>
           <w:lang w:val="en-US"/>
@@ -2100,20 +2094,22 @@
         <w:lastRenderedPageBreak/>
         <w:t>Analyzers configuration</w:t>
       </w:r>
-      <w:commentRangeEnd w:id="4"/>
+      <w:commentRangeEnd w:id="2"/>
       <w:r>
         <w:rPr>
           <w:rStyle w:val="CommentReference"/>
           <w:rFonts w:asciiTheme="minorHAnsi" w:eastAsiaTheme="minorHAnsi" w:hAnsiTheme="minorHAnsi" w:cstheme="minorBidi"/>
           <w:color w:val="auto"/>
         </w:rPr>
-        <w:commentReference w:id="4"/>
+        <w:commentReference w:id="2"/>
       </w:r>
     </w:p>
     <w:p>
       <w:pPr>
         <w:pStyle w:val="P"/>
       </w:pPr>
+      <w:bookmarkStart w:id="3" w:name="_GoBack"/>
+      <w:bookmarkEnd w:id="3"/>
     </w:p>
     <w:sectPr>
       <w:headerReference w:type="default" r:id="rId25"/>
@@ -2172,29 +2168,7 @@
       </w:r>
     </w:p>
   </w:comment>
-  <w:comment w:id="3" w:author="david goldhar" w:date="2019-02-21T09:51:00Z" w:initials="dg">
-    <w:p>
-      <w:pPr>
-        <w:pStyle w:val="CommentText"/>
-        <w:rPr>
-          <w:lang w:val="en-US"/>
-        </w:rPr>
-      </w:pPr>
-      <w:r>
-        <w:rPr>
-          <w:rStyle w:val="CommentReference"/>
-        </w:rPr>
-        <w:annotationRef/>
-      </w:r>
-      <w:r>
-        <w:rPr>
-          <w:lang w:val="en-US"/>
-        </w:rPr>
-        <w:t>Need more detail about this</w:t>
-      </w:r>
-    </w:p>
-  </w:comment>
-  <w:comment w:id="4" w:author="david goldhar" w:date="2019-02-20T21:17:00Z" w:initials="dg">
+  <w:comment w:id="2" w:author="david goldhar" w:date="2019-02-20T21:17:00Z" w:initials="dg">
     <w:p>
       <w:pPr>
         <w:pStyle w:val="CommentText"/>
@@ -2221,9 +2195,8 @@
 
 <file path=word/commentsExtended.xml><?xml version="1.0" encoding="utf-8"?>
 <w15:commentsEx xmlns:wpc="http://schemas.microsoft.com/office/word/2010/wordprocessingCanvas" xmlns:cx="http://schemas.microsoft.com/office/drawing/2014/chartex" xmlns:cx1="http://schemas.microsoft.com/office/drawing/2015/9/8/chartex" xmlns:cx2="http://schemas.microsoft.com/office/drawing/2015/10/21/chartex" xmlns:cx3="http://schemas.microsoft.com/office/drawing/2016/5/9/chartex" xmlns:cx4="http://schemas.microsoft.com/office/drawing/2016/5/10/chartex" xmlns:cx5="http://schemas.microsoft.com/office/drawing/2016/5/11/chartex" xmlns:cx6="http://schemas.microsoft.com/office/drawing/2016/5/12/chartex" xmlns:cx7="http://schemas.microsoft.com/office/drawing/2016/5/13/chartex" xmlns:cx8="http://schemas.microsoft.com/office/drawing/2016/5/14/chartex" xmlns:mc="http://schemas.openxmlformats.org/markup-compatibility/2006" xmlns:aink="http://schemas.microsoft.com/office/drawing/2016/ink" xmlns:am3d="http://schemas.microsoft.com/office/drawing/2017/model3d" xmlns:o="urn:schemas-microsoft-com:office:office" xmlns:r="http://schemas.openxmlformats.org/officeDocument/2006/relationships" xmlns:m="http://schemas.openxmlformats.org/officeDocument/2006/math" xmlns:v="urn:schemas-microsoft-com:vml" xmlns:wp14="http://schemas.microsoft.com/office/word/2010/wordprocessingDrawing" xmlns:wp="http://schemas.openxmlformats.org/drawingml/2006/wordprocessingDrawing" xmlns:w10="urn:schemas-microsoft-com:office:word" xmlns:w="http://schemas.openxmlformats.org/wordprocessingml/2006/main" xmlns:w14="http://schemas.microsoft.com/office/word/2010/wordml" xmlns:w15="http://schemas.microsoft.com/office/word/2012/wordml" xmlns:w16cid="http://schemas.microsoft.com/office/word/2016/wordml/cid" xmlns:w16se="http://schemas.microsoft.com/office/word/2015/wordml/symex" xmlns:wpg="http://schemas.microsoft.com/office/word/2010/wordprocessingGroup" xmlns:wpi="http://schemas.microsoft.com/office/word/2010/wordprocessingInk" xmlns:wne="http://schemas.microsoft.com/office/word/2006/wordml" xmlns:wps="http://schemas.microsoft.com/office/word/2010/wordprocessingShape" mc:Ignorable="w14 w15 w16se w16cid wp14">
-  <w15:commentEx w15:paraId="3D96EF5C" w15:done="0"/>
-  <w15:commentEx w15:paraId="6213744C" w15:done="0"/>
-  <w15:commentEx w15:paraId="704981A9" w15:done="0"/>
+  <w15:commentEx w15:paraId="3D96EF5C" w15:done="1"/>
+  <w15:commentEx w15:paraId="6213744C" w15:done="1"/>
   <w15:commentEx w15:paraId="44D8E7A2" w15:done="0"/>
 </w15:commentsEx>
 </file>
@@ -2232,7 +2205,6 @@
 <w16cid:commentsIds xmlns:wpc="http://schemas.microsoft.com/office/word/2010/wordprocessingCanvas" xmlns:cx="http://schemas.microsoft.com/office/drawing/2014/chartex" xmlns:cx1="http://schemas.microsoft.com/office/drawing/2015/9/8/chartex" xmlns:cx2="http://schemas.microsoft.com/office/drawing/2015/10/21/chartex" xmlns:cx3="http://schemas.microsoft.com/office/drawing/2016/5/9/chartex" xmlns:cx4="http://schemas.microsoft.com/office/drawing/2016/5/10/chartex" xmlns:cx5="http://schemas.microsoft.com/office/drawing/2016/5/11/chartex" xmlns:cx6="http://schemas.microsoft.com/office/drawing/2016/5/12/chartex" xmlns:cx7="http://schemas.microsoft.com/office/drawing/2016/5/13/chartex" xmlns:cx8="http://schemas.microsoft.com/office/drawing/2016/5/14/chartex" xmlns:mc="http://schemas.openxmlformats.org/markup-compatibility/2006" xmlns:aink="http://schemas.microsoft.com/office/drawing/2016/ink" xmlns:am3d="http://schemas.microsoft.com/office/drawing/2017/model3d" xmlns:o="urn:schemas-microsoft-com:office:office" xmlns:r="http://schemas.openxmlformats.org/officeDocument/2006/relationships" xmlns:m="http://schemas.openxmlformats.org/officeDocument/2006/math" xmlns:v="urn:schemas-microsoft-com:vml" xmlns:wp14="http://schemas.microsoft.com/office/word/2010/wordprocessingDrawing" xmlns:wp="http://schemas.openxmlformats.org/drawingml/2006/wordprocessingDrawing" xmlns:w10="urn:schemas-microsoft-com:office:word" xmlns:w="http://schemas.openxmlformats.org/wordprocessingml/2006/main" xmlns:w14="http://schemas.microsoft.com/office/word/2010/wordml" xmlns:w15="http://schemas.microsoft.com/office/word/2012/wordml" xmlns:w16cid="http://schemas.microsoft.com/office/word/2016/wordml/cid" xmlns:w16se="http://schemas.microsoft.com/office/word/2015/wordml/symex" xmlns:wpg="http://schemas.microsoft.com/office/word/2010/wordprocessingGroup" xmlns:wpi="http://schemas.microsoft.com/office/word/2010/wordprocessingInk" xmlns:wne="http://schemas.microsoft.com/office/word/2006/wordml" xmlns:wps="http://schemas.microsoft.com/office/word/2010/wordprocessingShape" mc:Ignorable="w14 w15 w16se w16cid wp14">
   <w16cid:commentId w16cid:paraId="3D96EF5C" w16cid:durableId="2018F296"/>
   <w16cid:commentId w16cid:paraId="6213744C" w16cid:durableId="2018F365"/>
-  <w16cid:commentId w16cid:paraId="704981A9" w16cid:durableId="2018F327"/>
   <w16cid:commentId w16cid:paraId="44D8E7A2" w16cid:durableId="20184257"/>
 </w16cid:commentsIds>
 </file>
@@ -3367,7 +3339,7 @@
   <w:style w:type="paragraph" w:default="1" w:styleId="Normal">
     <w:name w:val="Normal"/>
     <w:qFormat/>
-    <w:rsid w:val="00BE7DC8"/>
+    <w:rsid w:val="0066393F"/>
   </w:style>
   <w:style w:type="paragraph" w:styleId="Heading1">
     <w:name w:val="heading 1"/>
@@ -3375,7 +3347,7 @@
     <w:link w:val="Heading1Char"/>
     <w:uiPriority w:val="9"/>
     <w:qFormat/>
-    <w:rsid w:val="00BE7DC8"/>
+    <w:rsid w:val="0066393F"/>
     <w:pPr>
       <w:keepNext/>
       <w:keepLines/>
@@ -3400,7 +3372,7 @@
     <w:uiPriority w:val="9"/>
     <w:unhideWhenUsed/>
     <w:qFormat/>
-    <w:rsid w:val="00BE7DC8"/>
+    <w:rsid w:val="0066393F"/>
     <w:pPr>
       <w:keepNext/>
       <w:keepLines/>
@@ -3426,7 +3398,7 @@
     <w:uiPriority w:val="9"/>
     <w:unhideWhenUsed/>
     <w:qFormat/>
-    <w:rsid w:val="00BE7DC8"/>
+    <w:rsid w:val="0066393F"/>
     <w:pPr>
       <w:keepNext/>
       <w:keepLines/>
@@ -3453,7 +3425,7 @@
     <w:semiHidden/>
     <w:unhideWhenUsed/>
     <w:qFormat/>
-    <w:rsid w:val="00BE7DC8"/>
+    <w:rsid w:val="0066393F"/>
     <w:pPr>
       <w:keepNext/>
       <w:keepLines/>
@@ -3480,7 +3452,7 @@
     <w:semiHidden/>
     <w:unhideWhenUsed/>
     <w:qFormat/>
-    <w:rsid w:val="00BE7DC8"/>
+    <w:rsid w:val="0066393F"/>
     <w:pPr>
       <w:keepNext/>
       <w:keepLines/>
@@ -3505,7 +3477,7 @@
     <w:semiHidden/>
     <w:unhideWhenUsed/>
     <w:qFormat/>
-    <w:rsid w:val="00BE7DC8"/>
+    <w:rsid w:val="0066393F"/>
     <w:pPr>
       <w:keepNext/>
       <w:keepLines/>
@@ -3530,7 +3502,7 @@
     <w:semiHidden/>
     <w:unhideWhenUsed/>
     <w:qFormat/>
-    <w:rsid w:val="00BE7DC8"/>
+    <w:rsid w:val="0066393F"/>
     <w:pPr>
       <w:keepNext/>
       <w:keepLines/>
@@ -3557,7 +3529,7 @@
     <w:semiHidden/>
     <w:unhideWhenUsed/>
     <w:qFormat/>
-    <w:rsid w:val="00BE7DC8"/>
+    <w:rsid w:val="0066393F"/>
     <w:pPr>
       <w:keepNext/>
       <w:keepLines/>
@@ -3584,7 +3556,7 @@
     <w:semiHidden/>
     <w:unhideWhenUsed/>
     <w:qFormat/>
-    <w:rsid w:val="00BE7DC8"/>
+    <w:rsid w:val="0066393F"/>
     <w:pPr>
       <w:keepNext/>
       <w:keepLines/>
@@ -3607,8 +3579,9 @@
   <w:style w:type="character" w:default="1" w:styleId="DefaultParagraphFont">
     <w:name w:val="Default Paragraph Font"/>
     <w:uiPriority w:val="1"/>
+    <w:semiHidden/>
     <w:unhideWhenUsed/>
-    <w:rsid w:val="00BE7DC8"/>
+    <w:rsid w:val="0066393F"/>
   </w:style>
   <w:style w:type="table" w:default="1" w:styleId="TableNormal">
     <w:name w:val="Normal Table"/>
@@ -3630,14 +3603,14 @@
     <w:uiPriority w:val="99"/>
     <w:semiHidden/>
     <w:unhideWhenUsed/>
-    <w:rsid w:val="00BE7DC8"/>
+    <w:rsid w:val="0066393F"/>
   </w:style>
   <w:style w:type="character" w:customStyle="1" w:styleId="Heading1Char">
     <w:name w:val="Heading 1 Char"/>
     <w:basedOn w:val="DefaultParagraphFont"/>
     <w:link w:val="Heading1"/>
     <w:uiPriority w:val="9"/>
-    <w:rsid w:val="00BE7DC8"/>
+    <w:rsid w:val="0066393F"/>
     <w:rPr>
       <w:rFonts w:ascii="Century Gothic" w:eastAsiaTheme="majorEastAsia" w:hAnsi="Century Gothic" w:cstheme="majorBidi"/>
       <w:color w:val="1F3864" w:themeColor="accent1" w:themeShade="80"/>
@@ -3650,7 +3623,7 @@
     <w:basedOn w:val="DefaultParagraphFont"/>
     <w:link w:val="Heading2"/>
     <w:uiPriority w:val="9"/>
-    <w:rsid w:val="00BE7DC8"/>
+    <w:rsid w:val="0066393F"/>
     <w:rPr>
       <w:rFonts w:ascii="Century Gothic" w:eastAsiaTheme="majorEastAsia" w:hAnsi="Century Gothic" w:cstheme="majorBidi"/>
       <w:color w:val="1F3864" w:themeColor="accent1" w:themeShade="80"/>
@@ -3663,7 +3636,7 @@
     <w:basedOn w:val="DefaultParagraphFont"/>
     <w:link w:val="Heading3"/>
     <w:uiPriority w:val="9"/>
-    <w:rsid w:val="00BE7DC8"/>
+    <w:rsid w:val="0066393F"/>
     <w:rPr>
       <w:rFonts w:asciiTheme="majorHAnsi" w:eastAsiaTheme="majorEastAsia" w:hAnsiTheme="majorHAnsi" w:cstheme="majorBidi"/>
       <w:color w:val="1F3763" w:themeColor="accent1" w:themeShade="7F"/>
@@ -3677,7 +3650,7 @@
     <w:link w:val="Heading4"/>
     <w:uiPriority w:val="9"/>
     <w:semiHidden/>
-    <w:rsid w:val="00BE7DC8"/>
+    <w:rsid w:val="0066393F"/>
     <w:rPr>
       <w:rFonts w:asciiTheme="majorHAnsi" w:eastAsiaTheme="majorEastAsia" w:hAnsiTheme="majorHAnsi" w:cstheme="majorBidi"/>
       <w:i/>
@@ -3691,7 +3664,7 @@
     <w:link w:val="Heading5"/>
     <w:uiPriority w:val="9"/>
     <w:semiHidden/>
-    <w:rsid w:val="00BE7DC8"/>
+    <w:rsid w:val="0066393F"/>
     <w:rPr>
       <w:rFonts w:asciiTheme="majorHAnsi" w:eastAsiaTheme="majorEastAsia" w:hAnsiTheme="majorHAnsi" w:cstheme="majorBidi"/>
       <w:color w:val="2F5496" w:themeColor="accent1" w:themeShade="BF"/>
@@ -3703,7 +3676,7 @@
     <w:link w:val="Heading6"/>
     <w:uiPriority w:val="9"/>
     <w:semiHidden/>
-    <w:rsid w:val="00BE7DC8"/>
+    <w:rsid w:val="0066393F"/>
     <w:rPr>
       <w:rFonts w:asciiTheme="majorHAnsi" w:eastAsiaTheme="majorEastAsia" w:hAnsiTheme="majorHAnsi" w:cstheme="majorBidi"/>
       <w:color w:val="1F3763" w:themeColor="accent1" w:themeShade="7F"/>
@@ -3715,7 +3688,7 @@
     <w:link w:val="Heading7"/>
     <w:uiPriority w:val="9"/>
     <w:semiHidden/>
-    <w:rsid w:val="00BE7DC8"/>
+    <w:rsid w:val="0066393F"/>
     <w:rPr>
       <w:rFonts w:asciiTheme="majorHAnsi" w:eastAsiaTheme="majorEastAsia" w:hAnsiTheme="majorHAnsi" w:cstheme="majorBidi"/>
       <w:i/>
@@ -3729,7 +3702,7 @@
     <w:link w:val="Heading8"/>
     <w:uiPriority w:val="9"/>
     <w:semiHidden/>
-    <w:rsid w:val="00BE7DC8"/>
+    <w:rsid w:val="0066393F"/>
     <w:rPr>
       <w:rFonts w:asciiTheme="majorHAnsi" w:eastAsiaTheme="majorEastAsia" w:hAnsiTheme="majorHAnsi" w:cstheme="majorBidi"/>
       <w:color w:val="272727" w:themeColor="text1" w:themeTint="D8"/>
@@ -3743,7 +3716,7 @@
     <w:link w:val="Heading9"/>
     <w:uiPriority w:val="9"/>
     <w:semiHidden/>
-    <w:rsid w:val="00BE7DC8"/>
+    <w:rsid w:val="0066393F"/>
     <w:rPr>
       <w:rFonts w:asciiTheme="majorHAnsi" w:eastAsiaTheme="majorEastAsia" w:hAnsiTheme="majorHAnsi" w:cstheme="majorBidi"/>
       <w:i/>
@@ -3757,7 +3730,7 @@
     <w:name w:val="P"/>
     <w:autoRedefine/>
     <w:qFormat/>
-    <w:rsid w:val="00BE7DC8"/>
+    <w:rsid w:val="0066393F"/>
     <w:rPr>
       <w:rFonts w:ascii="Arial" w:hAnsi="Arial" w:cs="Arial"/>
       <w:iCs/>
@@ -3772,12 +3745,11 @@
     <w:name w:val="ul"/>
     <w:autoRedefine/>
     <w:qFormat/>
-    <w:rsid w:val="007D2244"/>
+    <w:rsid w:val="0066393F"/>
     <w:pPr>
       <w:numPr>
         <w:numId w:val="1"/>
       </w:numPr>
-      <w:ind w:left="648"/>
     </w:pPr>
     <w:rPr>
       <w:rFonts w:ascii="Arial" w:hAnsi="Arial" w:cs="Arial"/>
@@ -3795,7 +3767,7 @@
     <w:autoRedefine/>
     <w:uiPriority w:val="1"/>
     <w:qFormat/>
-    <w:rsid w:val="00BE7DC8"/>
+    <w:rsid w:val="0066393F"/>
     <w:pPr>
       <w:ind w:left="432"/>
       <w:contextualSpacing/>
@@ -3814,7 +3786,7 @@
     <w:basedOn w:val="DefaultParagraphFont"/>
     <w:link w:val="ListParagraph"/>
     <w:uiPriority w:val="1"/>
-    <w:rsid w:val="00BE7DC8"/>
+    <w:rsid w:val="0066393F"/>
     <w:rPr>
       <w:rFonts w:ascii="Arial" w:hAnsi="Arial" w:cs="Arial"/>
       <w:color w:val="222222"/>
@@ -3828,7 +3800,7 @@
     <w:basedOn w:val="P"/>
     <w:autoRedefine/>
     <w:qFormat/>
-    <w:rsid w:val="00BE7DC8"/>
+    <w:rsid w:val="0066393F"/>
     <w:pPr>
       <w:numPr>
         <w:numId w:val="2"/>
@@ -3842,7 +3814,7 @@
     <w:name w:val="img"/>
     <w:next w:val="P"/>
     <w:autoRedefine/>
-    <w:rsid w:val="00BE7DC8"/>
+    <w:rsid w:val="0066393F"/>
     <w:pPr>
       <w:spacing w:after="120" w:line="240" w:lineRule="auto"/>
       <w:jc w:val="center"/>
@@ -3860,7 +3832,7 @@
     <w:basedOn w:val="TableNormal"/>
     <w:next w:val="TableGrid"/>
     <w:uiPriority w:val="39"/>
-    <w:rsid w:val="00BE7DC8"/>
+    <w:rsid w:val="0066393F"/>
     <w:pPr>
       <w:spacing w:after="0" w:line="240" w:lineRule="auto"/>
     </w:pPr>
@@ -3882,7 +3854,7 @@
     <w:name w:val="Table Grid"/>
     <w:basedOn w:val="TableNormal"/>
     <w:uiPriority w:val="39"/>
-    <w:rsid w:val="00BE7DC8"/>
+    <w:rsid w:val="0066393F"/>
     <w:pPr>
       <w:spacing w:after="0" w:line="240" w:lineRule="auto"/>
     </w:pPr>
@@ -3901,7 +3873,7 @@
     <w:name w:val="Heading 1_noNum"/>
     <w:basedOn w:val="Heading1"/>
     <w:autoRedefine/>
-    <w:rsid w:val="00BE7DC8"/>
+    <w:rsid w:val="0066393F"/>
     <w:pPr>
       <w:numPr>
         <w:numId w:val="0"/>
@@ -3916,7 +3888,7 @@
     <w:link w:val="HeaderChar"/>
     <w:uiPriority w:val="99"/>
     <w:unhideWhenUsed/>
-    <w:rsid w:val="00BE7DC8"/>
+    <w:rsid w:val="0066393F"/>
     <w:pPr>
       <w:tabs>
         <w:tab w:val="center" w:pos="4513"/>
@@ -3930,7 +3902,7 @@
     <w:basedOn w:val="DefaultParagraphFont"/>
     <w:link w:val="Header"/>
     <w:uiPriority w:val="99"/>
-    <w:rsid w:val="00BE7DC8"/>
+    <w:rsid w:val="0066393F"/>
   </w:style>
   <w:style w:type="paragraph" w:styleId="Footer">
     <w:name w:val="footer"/>
@@ -3938,7 +3910,7 @@
     <w:link w:val="FooterChar"/>
     <w:uiPriority w:val="99"/>
     <w:unhideWhenUsed/>
-    <w:rsid w:val="00BE7DC8"/>
+    <w:rsid w:val="0066393F"/>
     <w:pPr>
       <w:tabs>
         <w:tab w:val="center" w:pos="4513"/>
@@ -3952,12 +3924,12 @@
     <w:basedOn w:val="DefaultParagraphFont"/>
     <w:link w:val="Footer"/>
     <w:uiPriority w:val="99"/>
-    <w:rsid w:val="00BE7DC8"/>
+    <w:rsid w:val="0066393F"/>
   </w:style>
   <w:style w:type="paragraph" w:customStyle="1" w:styleId="imgleft">
     <w:name w:val="img_left"/>
     <w:basedOn w:val="img"/>
-    <w:rsid w:val="00BE7DC8"/>
+    <w:rsid w:val="0066393F"/>
     <w:pPr>
       <w:spacing w:after="240"/>
       <w:jc w:val="left"/>
@@ -3968,7 +3940,7 @@
     <w:basedOn w:val="Heading2"/>
     <w:uiPriority w:val="99"/>
     <w:unhideWhenUsed/>
-    <w:rsid w:val="00BE7DC8"/>
+    <w:rsid w:val="0066393F"/>
     <w:pPr>
       <w:numPr>
         <w:ilvl w:val="0"/>
@@ -3995,7 +3967,7 @@
     <w:link w:val="TitleChar"/>
     <w:uiPriority w:val="10"/>
     <w:qFormat/>
-    <w:rsid w:val="00BE7DC8"/>
+    <w:rsid w:val="0066393F"/>
     <w:pPr>
       <w:ind w:left="1152"/>
     </w:pPr>
@@ -4005,7 +3977,7 @@
     <w:basedOn w:val="DefaultParagraphFont"/>
     <w:link w:val="Title"/>
     <w:uiPriority w:val="10"/>
-    <w:rsid w:val="00BE7DC8"/>
+    <w:rsid w:val="0066393F"/>
     <w:rPr>
       <w:rFonts w:ascii="Century Gothic" w:eastAsia="Times New Roman" w:hAnsi="Century Gothic" w:cs="Courier"/>
       <w:color w:val="000000" w:themeColor="text1"/>
@@ -4021,7 +3993,7 @@
     <w:link w:val="SubtitleChar"/>
     <w:uiPriority w:val="11"/>
     <w:qFormat/>
-    <w:rsid w:val="00BE7DC8"/>
+    <w:rsid w:val="0066393F"/>
     <w:pPr>
       <w:tabs>
         <w:tab w:val="left" w:pos="2364"/>
@@ -4041,7 +4013,7 @@
     <w:basedOn w:val="DefaultParagraphFont"/>
     <w:link w:val="Subtitle"/>
     <w:uiPriority w:val="11"/>
-    <w:rsid w:val="00BE7DC8"/>
+    <w:rsid w:val="0066393F"/>
     <w:rPr>
       <w:rFonts w:ascii="Century Gothic" w:hAnsi="Century Gothic"/>
       <w:color w:val="2F5496" w:themeColor="accent1" w:themeShade="BF"/>
@@ -4057,7 +4029,7 @@
     <w:uiPriority w:val="39"/>
     <w:unhideWhenUsed/>
     <w:qFormat/>
-    <w:rsid w:val="00BE7DC8"/>
+    <w:rsid w:val="0066393F"/>
     <w:pPr>
       <w:numPr>
         <w:numId w:val="0"/>
@@ -4079,7 +4051,7 @@
     <w:uiPriority w:val="35"/>
     <w:unhideWhenUsed/>
     <w:qFormat/>
-    <w:rsid w:val="00ED1212"/>
+    <w:rsid w:val="0066393F"/>
     <w:pPr>
       <w:spacing w:after="200" w:line="360" w:lineRule="auto"/>
       <w:jc w:val="center"/>
@@ -4096,7 +4068,7 @@
     <w:name w:val="ul2"/>
     <w:basedOn w:val="ul"/>
     <w:autoRedefine/>
-    <w:rsid w:val="00BE7DC8"/>
+    <w:rsid w:val="0066393F"/>
     <w:pPr>
       <w:numPr>
         <w:ilvl w:val="1"/>
@@ -4107,7 +4079,7 @@
     <w:name w:val="UI-item"/>
     <w:basedOn w:val="DefaultParagraphFont"/>
     <w:uiPriority w:val="1"/>
-    <w:rsid w:val="00BE7DC8"/>
+    <w:rsid w:val="0066393F"/>
     <w:rPr>
       <w:i/>
     </w:rPr>
@@ -4116,7 +4088,7 @@
     <w:name w:val="ol2"/>
     <w:basedOn w:val="ol"/>
     <w:autoRedefine/>
-    <w:rsid w:val="00BE7DC8"/>
+    <w:rsid w:val="0066393F"/>
     <w:pPr>
       <w:numPr>
         <w:numId w:val="18"/>
@@ -4127,7 +4099,7 @@
     <w:name w:val="Comment"/>
     <w:basedOn w:val="P"/>
     <w:autoRedefine/>
-    <w:rsid w:val="00BE7DC8"/>
+    <w:rsid w:val="0066393F"/>
     <w:pPr>
       <w:shd w:val="clear" w:color="auto" w:fill="FFFF00"/>
       <w:tabs>

</xml_diff>